<commit_message>
Added training curve plot
</commit_message>
<xml_diff>
--- a/results/Morgenstern Open Images Results.docx
+++ b/results/Morgenstern Open Images Results.docx
@@ -68,7 +68,19 @@
     </w:p>
     <w:p>
       <w:r>
-        <w:t>The problem addressed in this study is the classification of images into five categories: Bicycle, Car, Cat, Dog, and Tree. The challenge lies in building models that generalize well across diverse datasets, avoiding overfitting while maintaining high accuracy. This paper explores two approaches: a baseline convolutional neural network (CNN) trained from scratch, and an improved model using transfer learning with ResNet18 pretrained on ImageNet.</w:t>
+        <w:t xml:space="preserve">The problem addressed in this study is the classification of images into five categories: Bicycle, Car, Cat, Dog, and Tree. </w:t>
+      </w:r>
+      <w:r>
+        <w:t xml:space="preserve">Image classification is a tool with applications to many fields, like medical imaging, e-commerce, and facial recognition software. </w:t>
+      </w:r>
+      <w:r>
+        <w:t xml:space="preserve">The challenge lies in building models that generalize well across diverse datasets, avoiding overfitting while maintaining high accuracy. This </w:t>
+      </w:r>
+      <w:r>
+        <w:t>project</w:t>
+      </w:r>
+      <w:r>
+        <w:t xml:space="preserve"> explores two approaches: a baseline convolutional neural network (CNN) trained from scratch, and an improved model using transfer learning with ResNet18 pretrained on ImageNet.</w:t>
       </w:r>
     </w:p>
     <w:p>
@@ -88,7 +100,19 @@
     </w:p>
     <w:p>
       <w:r>
-        <w:t>The dataset was sourced from the Open Images repository, restricted to five classes of interest. After cleaning and removing unlabeled data, the final dataset contained approximately 1,366 images distributed across the five categories:</w:t>
+        <w:t>The dataset was sourced from the Open Images repository</w:t>
+      </w:r>
+      <w:r>
+        <w:t xml:space="preserve"> (Krasin et al.)</w:t>
+      </w:r>
+      <w:r>
+        <w:t xml:space="preserve">, restricted to five classes of interest. </w:t>
+      </w:r>
+      <w:r>
+        <w:t xml:space="preserve">This dataset comprises high quality images and is a good source of reliable images and clean classification for image classification model training. </w:t>
+      </w:r>
+      <w:r>
+        <w:t>After cleaning and removing unlabeled data, the final dataset contained 1,366 images distributed across the five categories:</w:t>
       </w:r>
     </w:p>
     <w:p>
@@ -150,6 +174,9 @@
       <w:r>
         <w:t>Images varied in resolution, with an average size of 992×787 pixels, minimum size of 680×576, and maximum size of 2592×1944. This variability necessitated resizing during preprocessing to ensure consistent input dimensions for the models.</w:t>
       </w:r>
+      <w:r>
+        <w:t xml:space="preserve"> There were no apparent image quality issues.</w:t>
+      </w:r>
     </w:p>
     <w:p>
       <w:r>
@@ -175,6 +202,7 @@
     </w:p>
     <w:p>
       <w:r>
+        <w:lastRenderedPageBreak/>
         <w:t>Exploratory Data Analysis (EDA) was conducted to understand dataset characteristics:</w:t>
       </w:r>
     </w:p>
@@ -195,6 +223,9 @@
       <w:r>
         <w:t>: Car and Dog classes were more represented, while Bicycle had fewer samples.</w:t>
       </w:r>
+      <w:r>
+        <w:t xml:space="preserve"> Nevertheless, each class had more than 150 images, which was plenty for the models to train on and achieve high accuracy without overfitting.</w:t>
+      </w:r>
     </w:p>
     <w:p>
       <w:pPr>
@@ -208,7 +239,6 @@
           <w:b/>
           <w:bCs/>
         </w:rPr>
-        <w:lastRenderedPageBreak/>
         <w:t>Image sizes</w:t>
       </w:r>
       <w:r>
@@ -232,6 +262,9 @@
       <w:r>
         <w:t>: Example images revealed diversity in lighting, orientation, and background clutter.</w:t>
       </w:r>
+      <w:r>
+        <w:t xml:space="preserve"> This helps the models learn to classify images of the same class with a variety of attributes.</w:t>
+      </w:r>
     </w:p>
     <w:p>
       <w:r>
@@ -245,13 +278,13 @@
           <w:bCs/>
         </w:rPr>
         <w:drawing>
-          <wp:anchor distT="0" distB="0" distL="114300" distR="114300" simplePos="0" relativeHeight="251662336" behindDoc="0" locked="0" layoutInCell="1" allowOverlap="1" wp14:anchorId="011379A0" wp14:editId="71AABC67">
+          <wp:anchor distT="0" distB="0" distL="114300" distR="114300" simplePos="0" relativeHeight="251662336" behindDoc="0" locked="0" layoutInCell="1" allowOverlap="1" wp14:anchorId="011379A0" wp14:editId="1BC4930C">
             <wp:simplePos x="0" y="0"/>
-            <wp:positionH relativeFrom="column">
-              <wp:posOffset>4467970</wp:posOffset>
+            <wp:positionH relativeFrom="margin">
+              <wp:align>right</wp:align>
             </wp:positionH>
             <wp:positionV relativeFrom="paragraph">
-              <wp:posOffset>238843</wp:posOffset>
+              <wp:posOffset>230809</wp:posOffset>
             </wp:positionV>
             <wp:extent cx="1514475" cy="2000250"/>
             <wp:effectExtent l="0" t="0" r="9525" b="0"/>
@@ -300,7 +333,68 @@
           <w:bCs/>
         </w:rPr>
         <w:drawing>
-          <wp:anchor distT="0" distB="0" distL="114300" distR="114300" simplePos="0" relativeHeight="251666432" behindDoc="0" locked="0" layoutInCell="1" allowOverlap="1" wp14:anchorId="7CDCA823" wp14:editId="20C7BED1">
+          <wp:anchor distT="0" distB="0" distL="114300" distR="114300" simplePos="0" relativeHeight="251665408" behindDoc="0" locked="0" layoutInCell="1" allowOverlap="1" wp14:anchorId="1B400720" wp14:editId="4A817247">
+            <wp:simplePos x="0" y="0"/>
+            <wp:positionH relativeFrom="column">
+              <wp:posOffset>2297430</wp:posOffset>
+            </wp:positionH>
+            <wp:positionV relativeFrom="paragraph">
+              <wp:posOffset>246380</wp:posOffset>
+            </wp:positionV>
+            <wp:extent cx="1884045" cy="1362075"/>
+            <wp:effectExtent l="0" t="0" r="1905" b="9525"/>
+            <wp:wrapSquare wrapText="bothSides"/>
+            <wp:docPr id="1599417303" name="Picture 1" descr="A white car parked in a showroom&#10;&#10;AI-generated content may be incorrect."/>
+            <wp:cNvGraphicFramePr>
+              <a:graphicFrameLocks xmlns:a="http://schemas.openxmlformats.org/drawingml/2006/main" noChangeAspect="1"/>
+            </wp:cNvGraphicFramePr>
+            <a:graphic xmlns:a="http://schemas.openxmlformats.org/drawingml/2006/main">
+              <a:graphicData uri="http://schemas.openxmlformats.org/drawingml/2006/picture">
+                <pic:pic xmlns:pic="http://schemas.openxmlformats.org/drawingml/2006/picture">
+                  <pic:nvPicPr>
+                    <pic:cNvPr id="1599417303" name="Picture 1" descr="A white car parked in a showroom&#10;&#10;AI-generated content may be incorrect."/>
+                    <pic:cNvPicPr/>
+                  </pic:nvPicPr>
+                  <pic:blipFill>
+                    <a:blip r:embed="rId6">
+                      <a:extLst>
+                        <a:ext uri="{28A0092B-C50C-407E-A947-70E740481C1C}">
+                          <a14:useLocalDpi xmlns:a14="http://schemas.microsoft.com/office/drawing/2010/main" val="0"/>
+                        </a:ext>
+                      </a:extLst>
+                    </a:blip>
+                    <a:stretch>
+                      <a:fillRect/>
+                    </a:stretch>
+                  </pic:blipFill>
+                  <pic:spPr>
+                    <a:xfrm>
+                      <a:off x="0" y="0"/>
+                      <a:ext cx="1884045" cy="1362075"/>
+                    </a:xfrm>
+                    <a:prstGeom prst="rect">
+                      <a:avLst/>
+                    </a:prstGeom>
+                  </pic:spPr>
+                </pic:pic>
+              </a:graphicData>
+            </a:graphic>
+            <wp14:sizeRelH relativeFrom="margin">
+              <wp14:pctWidth>0</wp14:pctWidth>
+            </wp14:sizeRelH>
+            <wp14:sizeRelV relativeFrom="margin">
+              <wp14:pctHeight>0</wp14:pctHeight>
+            </wp14:sizeRelV>
+          </wp:anchor>
+        </w:drawing>
+      </w:r>
+      <w:r>
+        <w:rPr>
+          <w:b/>
+          <w:bCs/>
+        </w:rPr>
+        <w:drawing>
+          <wp:anchor distT="0" distB="0" distL="114300" distR="114300" simplePos="0" relativeHeight="251666432" behindDoc="0" locked="0" layoutInCell="1" allowOverlap="1" wp14:anchorId="7CDCA823" wp14:editId="3865771E">
             <wp:simplePos x="0" y="0"/>
             <wp:positionH relativeFrom="margin">
               <wp:align>left</wp:align>
@@ -323,7 +417,7 @@
                     <pic:cNvPicPr/>
                   </pic:nvPicPr>
                   <pic:blipFill>
-                    <a:blip r:embed="rId6">
+                    <a:blip r:embed="rId7">
                       <a:extLst>
                         <a:ext uri="{28A0092B-C50C-407E-A947-70E740481C1C}">
                           <a14:useLocalDpi xmlns:a14="http://schemas.microsoft.com/office/drawing/2010/main" val="0"/>
@@ -354,65 +448,14 @@
           <w:b/>
           <w:bCs/>
         </w:rPr>
-        <w:drawing>
-          <wp:anchor distT="0" distB="0" distL="114300" distR="114300" simplePos="0" relativeHeight="251665408" behindDoc="0" locked="0" layoutInCell="1" allowOverlap="1" wp14:anchorId="1B400720" wp14:editId="3C9B1FC2">
-            <wp:simplePos x="0" y="0"/>
-            <wp:positionH relativeFrom="column">
-              <wp:posOffset>2297126</wp:posOffset>
-            </wp:positionH>
-            <wp:positionV relativeFrom="paragraph">
-              <wp:posOffset>246518</wp:posOffset>
-            </wp:positionV>
-            <wp:extent cx="2028825" cy="1466850"/>
-            <wp:effectExtent l="0" t="0" r="9525" b="0"/>
-            <wp:wrapSquare wrapText="bothSides"/>
-            <wp:docPr id="1599417303" name="Picture 1" descr="A white car parked in a showroom&#10;&#10;AI-generated content may be incorrect."/>
-            <wp:cNvGraphicFramePr>
-              <a:graphicFrameLocks xmlns:a="http://schemas.openxmlformats.org/drawingml/2006/main" noChangeAspect="1"/>
-            </wp:cNvGraphicFramePr>
-            <a:graphic xmlns:a="http://schemas.openxmlformats.org/drawingml/2006/main">
-              <a:graphicData uri="http://schemas.openxmlformats.org/drawingml/2006/picture">
-                <pic:pic xmlns:pic="http://schemas.openxmlformats.org/drawingml/2006/picture">
-                  <pic:nvPicPr>
-                    <pic:cNvPr id="1599417303" name="Picture 1" descr="A white car parked in a showroom&#10;&#10;AI-generated content may be incorrect."/>
-                    <pic:cNvPicPr/>
-                  </pic:nvPicPr>
-                  <pic:blipFill>
-                    <a:blip r:embed="rId7">
-                      <a:extLst>
-                        <a:ext uri="{28A0092B-C50C-407E-A947-70E740481C1C}">
-                          <a14:useLocalDpi xmlns:a14="http://schemas.microsoft.com/office/drawing/2010/main" val="0"/>
-                        </a:ext>
-                      </a:extLst>
-                    </a:blip>
-                    <a:stretch>
-                      <a:fillRect/>
-                    </a:stretch>
-                  </pic:blipFill>
-                  <pic:spPr>
-                    <a:xfrm>
-                      <a:off x="0" y="0"/>
-                      <a:ext cx="2028825" cy="1466850"/>
-                    </a:xfrm>
-                    <a:prstGeom prst="rect">
-                      <a:avLst/>
-                    </a:prstGeom>
-                  </pic:spPr>
-                </pic:pic>
-              </a:graphicData>
-            </a:graphic>
-          </wp:anchor>
-        </w:drawing>
+        <w:t>Figure 1. Bicycle</w:t>
       </w:r>
       <w:r>
         <w:rPr>
           <w:b/>
           <w:bCs/>
         </w:rPr>
-        <w:t>Figure 1. Bicycle</w:t>
-      </w:r>
-      <w:r>
-        <w:tab/>
+        <w:t xml:space="preserve"> example</w:t>
       </w:r>
       <w:r>
         <w:tab/>
@@ -431,18 +474,29 @@
         <w:tab/>
       </w:r>
       <w:r>
-        <w:tab/>
-      </w:r>
-      <w:r>
-        <w:tab/>
-        <w:t xml:space="preserve">            </w:t>
-      </w:r>
-      <w:r>
         <w:rPr>
           <w:b/>
           <w:bCs/>
         </w:rPr>
+        <w:t>example</w:t>
+      </w:r>
+      <w:r>
+        <w:tab/>
+        <w:t xml:space="preserve">         </w:t>
+      </w:r>
+      <w:r>
+        <w:rPr>
+          <w:b/>
+          <w:bCs/>
+        </w:rPr>
         <w:t>Figure 3. Tree</w:t>
+      </w:r>
+      <w:r>
+        <w:rPr>
+          <w:b/>
+          <w:bCs/>
+        </w:rPr>
+        <w:t xml:space="preserve"> example</w:t>
       </w:r>
     </w:p>
     <w:p/>
@@ -513,7 +567,11 @@
         <w:tab/>
       </w:r>
       <w:r>
-        <w:tab/>
+        <w:rPr>
+          <w:b/>
+          <w:bCs/>
+        </w:rPr>
+        <w:t>example</w:t>
       </w:r>
       <w:r>
         <w:tab/>
@@ -525,6 +583,13 @@
           <w:bCs/>
         </w:rPr>
         <w:t>Figure 5. Dog</w:t>
+      </w:r>
+      <w:r>
+        <w:rPr>
+          <w:b/>
+          <w:bCs/>
+        </w:rPr>
+        <w:t xml:space="preserve"> example</w:t>
       </w:r>
     </w:p>
     <w:p>
@@ -623,7 +688,13 @@
       </w:r>
       <w:proofErr w:type="spellEnd"/>
       <w:r>
-        <w:t xml:space="preserve"> activations and max pooling, followed by two fully connected layers with dropout regularization. Training was conducted for 10 epochs using the </w:t>
+        <w:t xml:space="preserve"> activations and max pooling, followed by two fully connected layers with dropout regularization.</w:t>
+      </w:r>
+      <w:r>
+        <w:t xml:space="preserve"> </w:t>
+      </w:r>
+      <w:r>
+        <w:t xml:space="preserve">Training was conducted for 10 epochs using the </w:t>
       </w:r>
       <w:proofErr w:type="spellStart"/>
       <w:r>
@@ -635,69 +706,777 @@
       </w:r>
     </w:p>
     <w:p>
-      <w:r>
+      <w:pPr>
+        <w:pStyle w:val="ListParagraph"/>
+        <w:numPr>
+          <w:ilvl w:val="0"/>
+          <w:numId w:val="14"/>
+        </w:numPr>
+      </w:pPr>
+      <w:r>
+        <w:t>Conv1: 3 → 32 filters, kernel size 3, stride 1, padding 1</w:t>
+      </w:r>
+    </w:p>
+    <w:p>
+      <w:pPr>
+        <w:numPr>
+          <w:ilvl w:val="0"/>
+          <w:numId w:val="13"/>
+        </w:numPr>
+      </w:pPr>
+      <w:r>
+        <w:lastRenderedPageBreak/>
+        <w:t>Conv2: 32 → 64 filters, kernel size 3, stride 1, padding 1</w:t>
+      </w:r>
+    </w:p>
+    <w:p>
+      <w:pPr>
+        <w:numPr>
+          <w:ilvl w:val="0"/>
+          <w:numId w:val="13"/>
+        </w:numPr>
+      </w:pPr>
+      <w:r>
+        <w:t xml:space="preserve">Conv3: 64 → 128 filters, kernel size 3, stride 1, padding </w:t>
+      </w:r>
+    </w:p>
+    <w:p>
+      <w:pPr>
+        <w:numPr>
+          <w:ilvl w:val="0"/>
+          <w:numId w:val="13"/>
+        </w:numPr>
+      </w:pPr>
+      <w:r>
+        <w:t>Pooling: MaxPool2d after each conv (kernel size 2, stride 2)</w:t>
+      </w:r>
+    </w:p>
+    <w:p>
+      <w:pPr>
+        <w:numPr>
+          <w:ilvl w:val="0"/>
+          <w:numId w:val="13"/>
+        </w:numPr>
+        <w:spacing w:before="100" w:beforeAutospacing="1" w:after="100" w:afterAutospacing="1" w:line="276" w:lineRule="auto"/>
+      </w:pPr>
+      <w:r>
+        <w:t>Fully connected layers:</w:t>
+      </w:r>
+    </w:p>
+    <w:p>
+      <w:pPr>
+        <w:numPr>
+          <w:ilvl w:val="1"/>
+          <w:numId w:val="13"/>
+        </w:numPr>
+        <w:spacing w:before="120" w:after="120" w:line="276" w:lineRule="auto"/>
+      </w:pPr>
+      <w:r>
+        <w:t>FC1: 128</w:t>
+      </w:r>
+      <w:r>
+        <w:t xml:space="preserve"> </w:t>
+      </w:r>
+      <w:r>
+        <w:t>×</w:t>
+      </w:r>
+      <w:r>
+        <w:t xml:space="preserve"> </w:t>
+      </w:r>
+      <w:r>
+        <w:t>28</w:t>
+      </w:r>
+      <w:r>
+        <w:t xml:space="preserve"> </w:t>
+      </w:r>
+      <w:r>
+        <w:t>×</w:t>
+      </w:r>
+      <w:r>
+        <w:t xml:space="preserve"> </w:t>
+      </w:r>
+      <w:r>
+        <w:t>28 → 256 units</w:t>
+      </w:r>
+    </w:p>
+    <w:p>
+      <w:pPr>
+        <w:numPr>
+          <w:ilvl w:val="1"/>
+          <w:numId w:val="13"/>
+        </w:numPr>
+        <w:spacing w:before="100" w:beforeAutospacing="1" w:after="120" w:line="276" w:lineRule="auto"/>
+      </w:pPr>
+      <w:r>
+        <w:t>FC2: 256 → 5 output classes</w:t>
+      </w:r>
+    </w:p>
+    <w:p>
+      <w:pPr>
+        <w:numPr>
+          <w:ilvl w:val="0"/>
+          <w:numId w:val="13"/>
+        </w:numPr>
+        <w:spacing w:before="100" w:beforeAutospacing="1" w:after="120" w:line="276" w:lineRule="auto"/>
+      </w:pPr>
+      <w:r>
+        <w:t>Dropout: 0.5 after FC1</w:t>
+      </w:r>
+    </w:p>
+    <w:p>
+      <w:pPr>
+        <w:numPr>
+          <w:ilvl w:val="0"/>
+          <w:numId w:val="13"/>
+        </w:numPr>
+        <w:spacing w:before="100" w:beforeAutospacing="1" w:after="120" w:line="276" w:lineRule="auto"/>
+      </w:pPr>
+      <w:r>
+        <w:t xml:space="preserve">Activation: </w:t>
+      </w:r>
+      <w:proofErr w:type="spellStart"/>
+      <w:r>
+        <w:t>ReLU</w:t>
+      </w:r>
+      <w:proofErr w:type="spellEnd"/>
+      <w:r>
+        <w:t xml:space="preserve"> throughout</w:t>
+      </w:r>
+    </w:p>
+    <w:p>
+      <w:pPr>
         <w:rPr>
           <w:b/>
           <w:bCs/>
         </w:rPr>
+      </w:pPr>
+      <w:r>
+        <w:rPr>
+          <w:b/>
+          <w:bCs/>
+        </w:rPr>
         <w:t>Results:</w:t>
       </w:r>
     </w:p>
     <w:p>
       <w:pPr>
-        <w:numPr>
-          <w:ilvl w:val="0"/>
-          <w:numId w:val="11"/>
-        </w:numPr>
-      </w:pPr>
-      <w:r>
-        <w:t>Training accuracy rose to 93.8%, but validation accuracy plateaued around 53–59%.</w:t>
-      </w:r>
-    </w:p>
-    <w:p>
-      <w:pPr>
-        <w:numPr>
-          <w:ilvl w:val="0"/>
-          <w:numId w:val="11"/>
-        </w:numPr>
-      </w:pPr>
-      <w:r>
-        <w:t>Confusion matrix revealed misclassifications across all classes, particularly Bicycle and Dog.</w:t>
-      </w:r>
-    </w:p>
-    <w:p>
-      <w:pPr>
-        <w:numPr>
-          <w:ilvl w:val="0"/>
-          <w:numId w:val="11"/>
-        </w:numPr>
-      </w:pPr>
-      <w:r>
-        <w:t>Classification report showed macro F1-score of 0.55, with Car performing best (precision 0.71, recall 0.77).</w:t>
-      </w:r>
-    </w:p>
-    <w:p>
-      <w:pPr>
-        <w:numPr>
-          <w:ilvl w:val="0"/>
-          <w:numId w:val="11"/>
-        </w:numPr>
-      </w:pPr>
-      <w:r>
+        <w:rPr>
+          <w:b/>
+          <w:bCs/>
+        </w:rPr>
+      </w:pPr>
+      <w:r>
+        <w:rPr>
+          <w:b/>
+          <w:bCs/>
+        </w:rPr>
+        <w:t>Figure 6. Baseline model training logs</w:t>
+      </w:r>
+    </w:p>
+    <w:tbl>
+      <w:tblPr>
+        <w:tblStyle w:val="PlainTable1"/>
+        <w:tblW w:w="0" w:type="auto"/>
+        <w:tblLook w:val="0420" w:firstRow="1" w:lastRow="0" w:firstColumn="0" w:lastColumn="0" w:noHBand="0" w:noVBand="1"/>
+      </w:tblPr>
+      <w:tblGrid>
+        <w:gridCol w:w="2337"/>
+        <w:gridCol w:w="2337"/>
+        <w:gridCol w:w="2251"/>
+        <w:gridCol w:w="2425"/>
+      </w:tblGrid>
+      <w:tr>
+        <w:trPr>
+          <w:cnfStyle w:val="100000000000" w:firstRow="1" w:lastRow="0" w:firstColumn="0" w:lastColumn="0" w:oddVBand="0" w:evenVBand="0" w:oddHBand="0" w:evenHBand="0" w:firstRowFirstColumn="0" w:firstRowLastColumn="0" w:lastRowFirstColumn="0" w:lastRowLastColumn="0"/>
+        </w:trPr>
+        <w:tc>
+          <w:tcPr>
+            <w:tcW w:w="2337" w:type="dxa"/>
+            <w:shd w:val="clear" w:color="auto" w:fill="D1D1D1" w:themeFill="background2" w:themeFillShade="E6"/>
+          </w:tcPr>
+          <w:p>
+            <w:r>
+              <w:t>Epoch</w:t>
+            </w:r>
+          </w:p>
+        </w:tc>
+        <w:tc>
+          <w:tcPr>
+            <w:tcW w:w="2337" w:type="dxa"/>
+            <w:shd w:val="clear" w:color="auto" w:fill="D1D1D1" w:themeFill="background2" w:themeFillShade="E6"/>
+          </w:tcPr>
+          <w:p>
+            <w:r>
+              <w:t>Loss</w:t>
+            </w:r>
+          </w:p>
+        </w:tc>
+        <w:tc>
+          <w:tcPr>
+            <w:tcW w:w="2251" w:type="dxa"/>
+            <w:shd w:val="clear" w:color="auto" w:fill="D1D1D1" w:themeFill="background2" w:themeFillShade="E6"/>
+          </w:tcPr>
+          <w:p>
+            <w:r>
+              <w:t>Train</w:t>
+            </w:r>
+            <w:r>
+              <w:t>ing</w:t>
+            </w:r>
+            <w:r>
+              <w:t xml:space="preserve"> Acc</w:t>
+            </w:r>
+            <w:r>
+              <w:t>uracy</w:t>
+            </w:r>
+          </w:p>
+        </w:tc>
+        <w:tc>
+          <w:tcPr>
+            <w:tcW w:w="2425" w:type="dxa"/>
+            <w:shd w:val="clear" w:color="auto" w:fill="D1D1D1" w:themeFill="background2" w:themeFillShade="E6"/>
+          </w:tcPr>
+          <w:p>
+            <w:r>
+              <w:t>Val</w:t>
+            </w:r>
+            <w:r>
+              <w:t>idation</w:t>
+            </w:r>
+            <w:r>
+              <w:t xml:space="preserve"> Acc</w:t>
+            </w:r>
+            <w:r>
+              <w:t>uracy</w:t>
+            </w:r>
+          </w:p>
+        </w:tc>
+      </w:tr>
+      <w:tr>
+        <w:trPr>
+          <w:cnfStyle w:val="000000100000" w:firstRow="0" w:lastRow="0" w:firstColumn="0" w:lastColumn="0" w:oddVBand="0" w:evenVBand="0" w:oddHBand="1" w:evenHBand="0" w:firstRowFirstColumn="0" w:firstRowLastColumn="0" w:lastRowFirstColumn="0" w:lastRowLastColumn="0"/>
+        </w:trPr>
+        <w:tc>
+          <w:tcPr>
+            <w:tcW w:w="2337" w:type="dxa"/>
+          </w:tcPr>
+          <w:p>
+            <w:r>
+              <w:t>1</w:t>
+            </w:r>
+          </w:p>
+        </w:tc>
+        <w:tc>
+          <w:tcPr>
+            <w:tcW w:w="2337" w:type="dxa"/>
+          </w:tcPr>
+          <w:p>
+            <w:r>
+              <w:t>60.9634</w:t>
+            </w:r>
+          </w:p>
+        </w:tc>
+        <w:tc>
+          <w:tcPr>
+            <w:tcW w:w="2251" w:type="dxa"/>
+          </w:tcPr>
+          <w:p>
+            <w:r>
+              <w:t>32.60%</w:t>
+            </w:r>
+          </w:p>
+        </w:tc>
+        <w:tc>
+          <w:tcPr>
+            <w:tcW w:w="2425" w:type="dxa"/>
+          </w:tcPr>
+          <w:p>
+            <w:r>
+              <w:t>43.43%</w:t>
+            </w:r>
+          </w:p>
+        </w:tc>
+      </w:tr>
+      <w:tr>
+        <w:tc>
+          <w:tcPr>
+            <w:tcW w:w="2337" w:type="dxa"/>
+          </w:tcPr>
+          <w:p>
+            <w:r>
+              <w:t>2</w:t>
+            </w:r>
+          </w:p>
+        </w:tc>
+        <w:tc>
+          <w:tcPr>
+            <w:tcW w:w="2337" w:type="dxa"/>
+          </w:tcPr>
+          <w:p>
+            <w:r>
+              <w:t>42.9659</w:t>
+            </w:r>
+          </w:p>
+        </w:tc>
+        <w:tc>
+          <w:tcPr>
+            <w:tcW w:w="2251" w:type="dxa"/>
+          </w:tcPr>
+          <w:p>
+            <w:r>
+              <w:t>51.10%</w:t>
+            </w:r>
+          </w:p>
+        </w:tc>
+        <w:tc>
+          <w:tcPr>
+            <w:tcW w:w="2425" w:type="dxa"/>
+          </w:tcPr>
+          <w:p>
+            <w:r>
+              <w:t>47.45%</w:t>
+            </w:r>
+          </w:p>
+        </w:tc>
+      </w:tr>
+      <w:tr>
+        <w:trPr>
+          <w:cnfStyle w:val="000000100000" w:firstRow="0" w:lastRow="0" w:firstColumn="0" w:lastColumn="0" w:oddVBand="0" w:evenVBand="0" w:oddHBand="1" w:evenHBand="0" w:firstRowFirstColumn="0" w:firstRowLastColumn="0" w:lastRowFirstColumn="0" w:lastRowLastColumn="0"/>
+        </w:trPr>
+        <w:tc>
+          <w:tcPr>
+            <w:tcW w:w="2337" w:type="dxa"/>
+          </w:tcPr>
+          <w:p>
+            <w:r>
+              <w:t>3</w:t>
+            </w:r>
+          </w:p>
+        </w:tc>
+        <w:tc>
+          <w:tcPr>
+            <w:tcW w:w="2337" w:type="dxa"/>
+          </w:tcPr>
+          <w:p>
+            <w:r>
+              <w:t>38.0697</w:t>
+            </w:r>
+          </w:p>
+        </w:tc>
+        <w:tc>
+          <w:tcPr>
+            <w:tcW w:w="2251" w:type="dxa"/>
+          </w:tcPr>
+          <w:p>
+            <w:r>
+              <w:t>55.49%</w:t>
+            </w:r>
+          </w:p>
+        </w:tc>
+        <w:tc>
+          <w:tcPr>
+            <w:tcW w:w="2425" w:type="dxa"/>
+          </w:tcPr>
+          <w:p>
+            <w:r>
+              <w:t>45.26%</w:t>
+            </w:r>
+          </w:p>
+        </w:tc>
+      </w:tr>
+      <w:tr>
+        <w:tc>
+          <w:tcPr>
+            <w:tcW w:w="2337" w:type="dxa"/>
+          </w:tcPr>
+          <w:p>
+            <w:r>
+              <w:t>4</w:t>
+            </w:r>
+          </w:p>
+        </w:tc>
+        <w:tc>
+          <w:tcPr>
+            <w:tcW w:w="2337" w:type="dxa"/>
+          </w:tcPr>
+          <w:p>
+            <w:r>
+              <w:t>33.5410</w:t>
+            </w:r>
+          </w:p>
+        </w:tc>
+        <w:tc>
+          <w:tcPr>
+            <w:tcW w:w="2251" w:type="dxa"/>
+          </w:tcPr>
+          <w:p>
+            <w:r>
+              <w:t>60.16%</w:t>
+            </w:r>
+          </w:p>
+        </w:tc>
+        <w:tc>
+          <w:tcPr>
+            <w:tcW w:w="2425" w:type="dxa"/>
+          </w:tcPr>
+          <w:p>
+            <w:r>
+              <w:t>55.11%</w:t>
+            </w:r>
+          </w:p>
+        </w:tc>
+      </w:tr>
+      <w:tr>
+        <w:trPr>
+          <w:cnfStyle w:val="000000100000" w:firstRow="0" w:lastRow="0" w:firstColumn="0" w:lastColumn="0" w:oddVBand="0" w:evenVBand="0" w:oddHBand="1" w:evenHBand="0" w:firstRowFirstColumn="0" w:firstRowLastColumn="0" w:lastRowFirstColumn="0" w:lastRowLastColumn="0"/>
+        </w:trPr>
+        <w:tc>
+          <w:tcPr>
+            <w:tcW w:w="2337" w:type="dxa"/>
+          </w:tcPr>
+          <w:p>
+            <w:r>
+              <w:t>5</w:t>
+            </w:r>
+          </w:p>
+        </w:tc>
+        <w:tc>
+          <w:tcPr>
+            <w:tcW w:w="2337" w:type="dxa"/>
+          </w:tcPr>
+          <w:p>
+            <w:r>
+              <w:t>28.7574</w:t>
+            </w:r>
+          </w:p>
+        </w:tc>
+        <w:tc>
+          <w:tcPr>
+            <w:tcW w:w="2251" w:type="dxa"/>
+          </w:tcPr>
+          <w:p>
+            <w:r>
+              <w:t>66.39%</w:t>
+            </w:r>
+          </w:p>
+        </w:tc>
+        <w:tc>
+          <w:tcPr>
+            <w:tcW w:w="2425" w:type="dxa"/>
+          </w:tcPr>
+          <w:p>
+            <w:r>
+              <w:t>52.19%</w:t>
+            </w:r>
+          </w:p>
+        </w:tc>
+      </w:tr>
+      <w:tr>
+        <w:tc>
+          <w:tcPr>
+            <w:tcW w:w="2337" w:type="dxa"/>
+          </w:tcPr>
+          <w:p>
+            <w:r>
+              <w:t>6</w:t>
+            </w:r>
+          </w:p>
+        </w:tc>
+        <w:tc>
+          <w:tcPr>
+            <w:tcW w:w="2337" w:type="dxa"/>
+          </w:tcPr>
+          <w:p>
+            <w:r>
+              <w:t>24.5109</w:t>
+            </w:r>
+          </w:p>
+        </w:tc>
+        <w:tc>
+          <w:tcPr>
+            <w:tcW w:w="2251" w:type="dxa"/>
+          </w:tcPr>
+          <w:p>
+            <w:r>
+              <w:t>72.99%</w:t>
+            </w:r>
+          </w:p>
+        </w:tc>
+        <w:tc>
+          <w:tcPr>
+            <w:tcW w:w="2425" w:type="dxa"/>
+          </w:tcPr>
+          <w:p>
+            <w:r>
+              <w:t>56.20%</w:t>
+            </w:r>
+          </w:p>
+        </w:tc>
+      </w:tr>
+      <w:tr>
+        <w:trPr>
+          <w:cnfStyle w:val="000000100000" w:firstRow="0" w:lastRow="0" w:firstColumn="0" w:lastColumn="0" w:oddVBand="0" w:evenVBand="0" w:oddHBand="1" w:evenHBand="0" w:firstRowFirstColumn="0" w:firstRowLastColumn="0" w:lastRowFirstColumn="0" w:lastRowLastColumn="0"/>
+        </w:trPr>
+        <w:tc>
+          <w:tcPr>
+            <w:tcW w:w="2337" w:type="dxa"/>
+          </w:tcPr>
+          <w:p>
+            <w:r>
+              <w:t>7</w:t>
+            </w:r>
+          </w:p>
+        </w:tc>
+        <w:tc>
+          <w:tcPr>
+            <w:tcW w:w="2337" w:type="dxa"/>
+          </w:tcPr>
+          <w:p>
+            <w:r>
+              <w:t>20.4764</w:t>
+            </w:r>
+          </w:p>
+        </w:tc>
+        <w:tc>
+          <w:tcPr>
+            <w:tcW w:w="2251" w:type="dxa"/>
+          </w:tcPr>
+          <w:p>
+            <w:r>
+              <w:t>77.66%</w:t>
+            </w:r>
+          </w:p>
+        </w:tc>
+        <w:tc>
+          <w:tcPr>
+            <w:tcW w:w="2425" w:type="dxa"/>
+          </w:tcPr>
+          <w:p>
+            <w:r>
+              <w:t>55.47%</w:t>
+            </w:r>
+          </w:p>
+        </w:tc>
+      </w:tr>
+      <w:tr>
+        <w:tc>
+          <w:tcPr>
+            <w:tcW w:w="2337" w:type="dxa"/>
+          </w:tcPr>
+          <w:p>
+            <w:r>
+              <w:t>8</w:t>
+            </w:r>
+          </w:p>
+        </w:tc>
+        <w:tc>
+          <w:tcPr>
+            <w:tcW w:w="2337" w:type="dxa"/>
+          </w:tcPr>
+          <w:p>
+            <w:r>
+              <w:t>14.7558</w:t>
+            </w:r>
+          </w:p>
+        </w:tc>
+        <w:tc>
+          <w:tcPr>
+            <w:tcW w:w="2251" w:type="dxa"/>
+          </w:tcPr>
+          <w:p>
+            <w:r>
+              <w:t>83.61%</w:t>
+            </w:r>
+          </w:p>
+        </w:tc>
+        <w:tc>
+          <w:tcPr>
+            <w:tcW w:w="2425" w:type="dxa"/>
+          </w:tcPr>
+          <w:p>
+            <w:r>
+              <w:t>55.47%</w:t>
+            </w:r>
+          </w:p>
+        </w:tc>
+      </w:tr>
+      <w:tr>
+        <w:trPr>
+          <w:cnfStyle w:val="000000100000" w:firstRow="0" w:lastRow="0" w:firstColumn="0" w:lastColumn="0" w:oddVBand="0" w:evenVBand="0" w:oddHBand="1" w:evenHBand="0" w:firstRowFirstColumn="0" w:firstRowLastColumn="0" w:lastRowFirstColumn="0" w:lastRowLastColumn="0"/>
+        </w:trPr>
+        <w:tc>
+          <w:tcPr>
+            <w:tcW w:w="2337" w:type="dxa"/>
+          </w:tcPr>
+          <w:p>
+            <w:r>
+              <w:t>9</w:t>
+            </w:r>
+          </w:p>
+        </w:tc>
+        <w:tc>
+          <w:tcPr>
+            <w:tcW w:w="2337" w:type="dxa"/>
+          </w:tcPr>
+          <w:p>
+            <w:r>
+              <w:t>10.5049</w:t>
+            </w:r>
+          </w:p>
+        </w:tc>
+        <w:tc>
+          <w:tcPr>
+            <w:tcW w:w="2251" w:type="dxa"/>
+          </w:tcPr>
+          <w:p>
+            <w:r>
+              <w:t>90.02%</w:t>
+            </w:r>
+          </w:p>
+        </w:tc>
+        <w:tc>
+          <w:tcPr>
+            <w:tcW w:w="2425" w:type="dxa"/>
+          </w:tcPr>
+          <w:p>
+            <w:r>
+              <w:t>53.65%</w:t>
+            </w:r>
+          </w:p>
+        </w:tc>
+      </w:tr>
+      <w:tr>
+        <w:tc>
+          <w:tcPr>
+            <w:tcW w:w="2337" w:type="dxa"/>
+          </w:tcPr>
+          <w:p>
+            <w:r>
+              <w:t>10</w:t>
+            </w:r>
+          </w:p>
+        </w:tc>
+        <w:tc>
+          <w:tcPr>
+            <w:tcW w:w="2337" w:type="dxa"/>
+          </w:tcPr>
+          <w:p>
+            <w:r>
+              <w:t>9.3753</w:t>
+            </w:r>
+          </w:p>
+        </w:tc>
+        <w:tc>
+          <w:tcPr>
+            <w:tcW w:w="2251" w:type="dxa"/>
+          </w:tcPr>
+          <w:p>
+            <w:r>
+              <w:t>89.93%</w:t>
+            </w:r>
+          </w:p>
+        </w:tc>
+        <w:tc>
+          <w:tcPr>
+            <w:tcW w:w="2425" w:type="dxa"/>
+          </w:tcPr>
+          <w:p>
+            <w:r>
+              <w:t>54.38%</w:t>
+            </w:r>
+          </w:p>
+        </w:tc>
+      </w:tr>
+    </w:tbl>
+    <w:p/>
+    <w:p>
+      <w:r>
+        <w:t>Training accuracy rose to 9</w:t>
+      </w:r>
+      <w:r>
+        <w:t>0</w:t>
+      </w:r>
+      <w:r>
+        <w:t>.</w:t>
+      </w:r>
+      <w:r>
+        <w:t>02</w:t>
+      </w:r>
+      <w:r>
+        <w:t>%,</w:t>
+      </w:r>
+      <w:r>
+        <w:t xml:space="preserve"> showing that even this baseline model was able to learn patterns in the training set.</w:t>
+      </w:r>
+      <w:r>
+        <w:t xml:space="preserve"> </w:t>
+      </w:r>
+      <w:r>
+        <w:t>However,</w:t>
+      </w:r>
+      <w:r>
+        <w:t xml:space="preserve"> validation accuracy plateaued around 5</w:t>
+      </w:r>
+      <w:r>
+        <w:t>2</w:t>
+      </w:r>
+      <w:r>
+        <w:t>–5</w:t>
+      </w:r>
+      <w:r>
+        <w:t>7</w:t>
+      </w:r>
+      <w:r>
+        <w:t>%</w:t>
+      </w:r>
+      <w:r>
+        <w:t>, never approaching training performance</w:t>
+      </w:r>
+      <w:r>
+        <w:t>.</w:t>
+      </w:r>
+      <w:r>
+        <w:t xml:space="preserve"> </w:t>
+      </w:r>
+      <w:r>
+        <w:t>This is the hallmark of overfitting. That is, the baseline CNN model memorized training examples but failed to generalize to unseen data. After epoch 6, validation accuracy declined continuously, suggesting that the model’s capacity exceeded the dataset size and diversity.</w:t>
+      </w:r>
+    </w:p>
+    <w:p/>
+    <w:p/>
+    <w:p/>
+    <w:p/>
+    <w:p>
+      <w:pPr>
+        <w:rPr>
+          <w:b/>
+          <w:bCs/>
+        </w:rPr>
+      </w:pPr>
+      <w:r>
+        <w:rPr>
+          <w:b/>
+          <w:bCs/>
+        </w:rPr>
         <w:lastRenderedPageBreak/>
+        <w:t>Figure 7. Baseline CNN model confusion matrix</w:t>
+      </w:r>
+    </w:p>
+    <w:p>
+      <w:r>
         <w:drawing>
-          <wp:anchor distT="0" distB="0" distL="114300" distR="114300" simplePos="0" relativeHeight="251661312" behindDoc="0" locked="0" layoutInCell="1" allowOverlap="1" wp14:anchorId="6CBEAEBE" wp14:editId="74063E1F">
+          <wp:anchor distT="0" distB="0" distL="114300" distR="114300" simplePos="0" relativeHeight="251668480" behindDoc="0" locked="0" layoutInCell="1" allowOverlap="1" wp14:anchorId="366FD6ED" wp14:editId="5440FDFD">
             <wp:simplePos x="0" y="0"/>
-            <wp:positionH relativeFrom="margin">
-              <wp:align>left</wp:align>
+            <wp:positionH relativeFrom="column">
+              <wp:posOffset>0</wp:posOffset>
             </wp:positionH>
             <wp:positionV relativeFrom="paragraph">
-              <wp:posOffset>-83</wp:posOffset>
+              <wp:posOffset>1187</wp:posOffset>
             </wp:positionV>
-            <wp:extent cx="3910965" cy="3307715"/>
-            <wp:effectExtent l="0" t="0" r="0" b="6985"/>
+            <wp:extent cx="3910965" cy="3307601"/>
+            <wp:effectExtent l="0" t="0" r="0" b="7620"/>
             <wp:wrapSquare wrapText="bothSides"/>
-            <wp:docPr id="178741757" name="Picture 1" descr="A diagram of a graph&#10;&#10;AI-generated content may be incorrect."/>
+            <wp:docPr id="1437832858" name="Picture 1" descr="A diagram of a graph&#10;&#10;AI-generated content may be incorrect."/>
             <wp:cNvGraphicFramePr>
               <a:graphicFrameLocks xmlns:a="http://schemas.openxmlformats.org/drawingml/2006/main" noChangeAspect="1"/>
             </wp:cNvGraphicFramePr>
@@ -705,7 +1484,7 @@
               <a:graphicData uri="http://schemas.openxmlformats.org/drawingml/2006/picture">
                 <pic:pic xmlns:pic="http://schemas.openxmlformats.org/drawingml/2006/picture">
                   <pic:nvPicPr>
-                    <pic:cNvPr id="178741757" name="Picture 1" descr="A diagram of a graph&#10;&#10;AI-generated content may be incorrect."/>
+                    <pic:cNvPr id="1437832858" name="Picture 1" descr="A diagram of a graph&#10;&#10;AI-generated content may be incorrect."/>
                     <pic:cNvPicPr/>
                   </pic:nvPicPr>
                   <pic:blipFill>
@@ -723,7 +1502,7 @@
                   <pic:spPr>
                     <a:xfrm>
                       <a:off x="0" y="0"/>
-                      <a:ext cx="3910965" cy="3307715"/>
+                      <a:ext cx="3910965" cy="3307601"/>
                     </a:xfrm>
                     <a:prstGeom prst="rect">
                       <a:avLst/>
@@ -736,207 +1515,51 @@
         </w:drawing>
       </w:r>
       <w:r>
-        <w:t xml:space="preserve">ROC/AUC curves indicated moderate discriminative ability, with AUC values ranging from </w:t>
-      </w:r>
-      <w:r>
+        <w:t xml:space="preserve"> </w:t>
+      </w:r>
+      <w:r>
+        <w:t>The c</w:t>
+      </w:r>
+      <w:r>
+        <w:t>onfusion matrix revealed misclassifications across all classes, particularly Bicycle and Dog.</w:t>
+      </w:r>
+      <w:r>
+        <w:t xml:space="preserve"> </w:t>
+      </w:r>
+      <w:r>
+        <w:t>The Bicycle class had the lowest sample size of 156 images, which may have contributed to weaker feature learning. However, the Dog class had 303 samples. One potential explanation of poor classification performance is that there was high intra-class variability for Dog images. That is, there were too many breeds, poses, backgrounds, etc. for a shallow CNN model to capture consistent features.</w:t>
+      </w:r>
+    </w:p>
+    <w:p>
+      <w:pPr>
         <w:rPr>
           <w:b/>
           <w:bCs/>
         </w:rPr>
-        <w:t>0.82 (Bicycle)</w:t>
-      </w:r>
-      <w:r>
-        <w:t xml:space="preserve"> to </w:t>
-      </w:r>
+      </w:pPr>
       <w:r>
         <w:rPr>
           <w:b/>
           <w:bCs/>
         </w:rPr>
-        <w:t>0.92 (Car)</w:t>
-      </w:r>
-      <w:r>
-        <w:t>.</w:t>
-      </w:r>
-    </w:p>
-    <w:p>
-      <w:r>
-        <w:t xml:space="preserve">This demonstrates clear </w:t>
-      </w:r>
-      <w:r>
-        <w:rPr>
-          <w:b/>
-          <w:bCs/>
-        </w:rPr>
-        <w:t>overfitting</w:t>
-      </w:r>
-      <w:r>
-        <w:t>: the model memorized training data but failed to generalize.</w:t>
-      </w:r>
-    </w:p>
-    <w:p/>
-    <w:p>
-      <w:r>
-        <w:pict w14:anchorId="150C4122">
-          <v:rect id="_x0000_i1027" style="width:0;height:1.5pt" o:hralign="center" o:hrstd="t" o:hr="t" fillcolor="#a0a0a0" stroked="f"/>
-        </w:pict>
-      </w:r>
-    </w:p>
-    <w:p>
-      <w:pPr>
-        <w:rPr>
-          <w:b/>
-          <w:bCs/>
-          <w:noProof/>
-        </w:rPr>
-      </w:pPr>
-      <w:r>
-        <w:rPr>
-          <w:b/>
-          <w:bCs/>
-          <w:noProof/>
-        </w:rPr>
-        <w:t>5. Improved Model</w:t>
-      </w:r>
-    </w:p>
-    <w:p>
-      <w:pPr>
-        <w:rPr>
-          <w:noProof/>
-        </w:rPr>
-      </w:pPr>
-      <w:r>
-        <w:rPr>
-          <w:noProof/>
-        </w:rPr>
-        <w:t>The improved model used ResNet18 with pretrained ImageNet weights. Base layers were frozen, and a custom classifier head was trained for 15 epochs.</w:t>
-      </w:r>
-    </w:p>
-    <w:p>
-      <w:pPr>
-        <w:rPr>
-          <w:noProof/>
-        </w:rPr>
-      </w:pPr>
-      <w:r>
-        <w:rPr>
-          <w:b/>
-          <w:bCs/>
-          <w:noProof/>
-        </w:rPr>
-        <w:t>Results:</w:t>
-      </w:r>
-    </w:p>
-    <w:p>
-      <w:pPr>
-        <w:numPr>
-          <w:ilvl w:val="0"/>
-          <w:numId w:val="12"/>
-        </w:numPr>
-        <w:rPr>
-          <w:noProof/>
-        </w:rPr>
-      </w:pPr>
-      <w:r>
-        <w:rPr>
-          <w:noProof/>
-        </w:rPr>
-        <w:t>Training accuracy reached 95.9%, with validation accuracy stabilizing around 90–91%.</w:t>
-      </w:r>
-    </w:p>
-    <w:p>
-      <w:pPr>
-        <w:numPr>
-          <w:ilvl w:val="0"/>
-          <w:numId w:val="12"/>
-        </w:numPr>
-        <w:rPr>
-          <w:noProof/>
-        </w:rPr>
-      </w:pPr>
-      <w:r>
-        <w:rPr>
-          <w:noProof/>
-        </w:rPr>
-        <w:t>Confusion matrix showed strong performance across all classes, with minimal misclassifications.</w:t>
-      </w:r>
-    </w:p>
-    <w:p>
-      <w:pPr>
-        <w:numPr>
-          <w:ilvl w:val="0"/>
-          <w:numId w:val="12"/>
-        </w:numPr>
-        <w:rPr>
-          <w:noProof/>
-        </w:rPr>
-      </w:pPr>
-      <w:r>
-        <w:rPr>
-          <w:noProof/>
-        </w:rPr>
-        <w:t>Classification report yielded macro F1-score of 0.90, with all classes above 0.86 F1.</w:t>
-      </w:r>
-    </w:p>
-    <w:p>
-      <w:pPr>
-        <w:numPr>
-          <w:ilvl w:val="0"/>
-          <w:numId w:val="12"/>
-        </w:numPr>
-        <w:rPr>
-          <w:noProof/>
-        </w:rPr>
-      </w:pPr>
-      <w:r>
-        <w:rPr>
-          <w:noProof/>
-        </w:rPr>
-        <w:t>ROC/AUC curves demonstrated excellent discriminative ability, with AUC values between 0.97–0.99 across all classes.</w:t>
-      </w:r>
-    </w:p>
-    <w:p>
-      <w:pPr>
-        <w:rPr>
-          <w:noProof/>
-        </w:rPr>
-      </w:pPr>
-      <w:r>
-        <w:rPr>
-          <w:noProof/>
-        </w:rPr>
-        <w:t>Transfer learning provided substantial improvements in generalization and robustness compared to the baseline CNN.</w:t>
-      </w:r>
-    </w:p>
-    <w:p>
-      <w:r>
-        <w:pict w14:anchorId="447A5C80">
-          <v:rect id="_x0000_i1074" style="width:0;height:1.5pt" o:hralign="center" o:hrstd="t" o:hr="t" fillcolor="#a0a0a0" stroked="f"/>
-        </w:pict>
-      </w:r>
-    </w:p>
-    <w:p>
-      <w:pPr>
-        <w:rPr>
-          <w:b/>
-          <w:bCs/>
-        </w:rPr>
-      </w:pPr>
-      <w:r>
-        <w:lastRenderedPageBreak/>
+        <w:t>Figure 8. Baseline CNN model ROC curves</w:t>
+      </w:r>
+    </w:p>
+    <w:p>
+      <w:r>
         <w:drawing>
-          <wp:anchor distT="0" distB="0" distL="114300" distR="114300" simplePos="0" relativeHeight="251660288" behindDoc="0" locked="0" layoutInCell="1" allowOverlap="1" wp14:anchorId="0E6E0FC7" wp14:editId="0149D1B2">
+          <wp:anchor distT="0" distB="0" distL="114300" distR="114300" simplePos="0" relativeHeight="251669504" behindDoc="0" locked="0" layoutInCell="1" allowOverlap="1" wp14:anchorId="1D965517" wp14:editId="4D12DDD6">
             <wp:simplePos x="0" y="0"/>
-            <wp:positionH relativeFrom="margin">
-              <wp:align>left</wp:align>
+            <wp:positionH relativeFrom="column">
+              <wp:posOffset>0</wp:posOffset>
             </wp:positionH>
             <wp:positionV relativeFrom="paragraph">
-              <wp:posOffset>90005</wp:posOffset>
+              <wp:posOffset>-2788</wp:posOffset>
             </wp:positionV>
-            <wp:extent cx="3953510" cy="3172460"/>
+            <wp:extent cx="3953510" cy="3172570"/>
             <wp:effectExtent l="0" t="0" r="8890" b="8890"/>
             <wp:wrapSquare wrapText="bothSides"/>
-            <wp:docPr id="357391092" name="Picture 1" descr="A graph of a curve&#10;&#10;AI-generated content may be incorrect."/>
+            <wp:docPr id="1043443848" name="Picture 1" descr="A graph of a curve&#10;&#10;AI-generated content may be incorrect."/>
             <wp:cNvGraphicFramePr>
               <a:graphicFrameLocks xmlns:a="http://schemas.openxmlformats.org/drawingml/2006/main" noChangeAspect="1"/>
             </wp:cNvGraphicFramePr>
@@ -944,7 +1567,7 @@
               <a:graphicData uri="http://schemas.openxmlformats.org/drawingml/2006/picture">
                 <pic:pic xmlns:pic="http://schemas.openxmlformats.org/drawingml/2006/picture">
                   <pic:nvPicPr>
-                    <pic:cNvPr id="357391092" name="Picture 1" descr="A graph of a curve&#10;&#10;AI-generated content may be incorrect."/>
+                    <pic:cNvPr id="1043443848" name="Picture 1" descr="A graph of a curve&#10;&#10;AI-generated content may be incorrect."/>
                     <pic:cNvPicPr/>
                   </pic:nvPicPr>
                   <pic:blipFill>
@@ -962,7 +1585,7 @@
                   <pic:spPr>
                     <a:xfrm>
                       <a:off x="0" y="0"/>
-                      <a:ext cx="3953510" cy="3172460"/>
+                      <a:ext cx="3953510" cy="3172570"/>
                     </a:xfrm>
                     <a:prstGeom prst="rect">
                       <a:avLst/>
@@ -971,153 +1594,318 @@
                 </pic:pic>
               </a:graphicData>
             </a:graphic>
-            <wp14:sizeRelH relativeFrom="margin">
-              <wp14:pctWidth>0</wp14:pctWidth>
-            </wp14:sizeRelH>
-            <wp14:sizeRelV relativeFrom="margin">
-              <wp14:pctHeight>0</wp14:pctHeight>
-            </wp14:sizeRelV>
           </wp:anchor>
         </w:drawing>
       </w:r>
       <w:r>
+        <w:t xml:space="preserve"> </w:t>
+      </w:r>
+      <w:r>
+        <w:t>The cl</w:t>
+      </w:r>
+      <w:r>
+        <w:t>assification report showed macro F1-score of 0.55, with Car performing best (precision 0.7</w:t>
+      </w:r>
+      <w:r>
+        <w:t>6</w:t>
+      </w:r>
+      <w:r>
+        <w:t>, recall 0.7</w:t>
+      </w:r>
+      <w:r>
+        <w:t>2</w:t>
+      </w:r>
+      <w:r>
+        <w:t>).</w:t>
+      </w:r>
+      <w:r>
+        <w:t xml:space="preserve"> </w:t>
+      </w:r>
+      <w:r>
+        <w:t>ROC/AUC curves indicated moderate discriminative ability, with AUC values ranging from 0.82 (</w:t>
+      </w:r>
+      <w:r>
+        <w:t>Tree</w:t>
+      </w:r>
+      <w:r>
+        <w:t>) to 0.92 (Car).</w:t>
+      </w:r>
+      <w:r>
+        <w:t xml:space="preserve"> While this baseline model did not perform poorly on the validation set (it did far better than random chance), it left much room for improvement.</w:t>
+      </w:r>
+    </w:p>
+    <w:p>
+      <w:r>
+        <w:pict w14:anchorId="150C4122">
+          <v:rect id="_x0000_i1027" style="width:0;height:1.5pt" o:hralign="center" o:hrstd="t" o:hr="t" fillcolor="#a0a0a0" stroked="f"/>
+        </w:pict>
+      </w:r>
+    </w:p>
+    <w:p>
+      <w:pPr>
         <w:rPr>
           <w:b/>
           <w:bCs/>
-        </w:rPr>
-        <w:t>6</w:t>
-      </w:r>
+          <w:noProof/>
+        </w:rPr>
+      </w:pPr>
       <w:r>
         <w:rPr>
           <w:b/>
           <w:bCs/>
-        </w:rPr>
-        <w:t xml:space="preserve">. </w:t>
-      </w:r>
-      <w:r>
+          <w:noProof/>
+        </w:rPr>
+        <w:lastRenderedPageBreak/>
+        <w:t>5. Improved Model</w:t>
+      </w:r>
+    </w:p>
+    <w:p>
+      <w:pPr>
+        <w:rPr>
+          <w:noProof/>
+        </w:rPr>
+      </w:pPr>
+      <w:r>
+        <w:rPr>
+          <w:noProof/>
+        </w:rPr>
+        <w:t>The improved model used ResNet18 with pretrained ImageNet weights. Base layers were frozen, and a custom classifier head was trained for 15 epochs</w:t>
+      </w:r>
+      <w:r>
+        <w:rPr>
+          <w:noProof/>
+        </w:rPr>
+        <w:t>, with these specifications:</w:t>
+      </w:r>
+    </w:p>
+    <w:p>
+      <w:pPr>
+        <w:numPr>
+          <w:ilvl w:val="0"/>
+          <w:numId w:val="16"/>
+        </w:numPr>
+        <w:rPr>
+          <w:noProof/>
+        </w:rPr>
+      </w:pPr>
+      <w:r>
+        <w:rPr>
+          <w:noProof/>
+        </w:rPr>
+        <w:t>Linear layer: in_features → 256</w:t>
+      </w:r>
+    </w:p>
+    <w:p>
+      <w:pPr>
+        <w:numPr>
+          <w:ilvl w:val="0"/>
+          <w:numId w:val="16"/>
+        </w:numPr>
+        <w:rPr>
+          <w:noProof/>
+        </w:rPr>
+      </w:pPr>
+      <w:r>
+        <w:rPr>
+          <w:noProof/>
+        </w:rPr>
+        <w:t>ReLU activation</w:t>
+      </w:r>
+    </w:p>
+    <w:p>
+      <w:pPr>
+        <w:numPr>
+          <w:ilvl w:val="0"/>
+          <w:numId w:val="16"/>
+        </w:numPr>
+        <w:rPr>
+          <w:noProof/>
+        </w:rPr>
+      </w:pPr>
+      <w:r>
+        <w:rPr>
+          <w:noProof/>
+        </w:rPr>
+        <w:t>Dropout (0.3)</w:t>
+      </w:r>
+    </w:p>
+    <w:p>
+      <w:pPr>
+        <w:numPr>
+          <w:ilvl w:val="0"/>
+          <w:numId w:val="16"/>
+        </w:numPr>
+        <w:rPr>
+          <w:noProof/>
+        </w:rPr>
+      </w:pPr>
+      <w:r>
+        <w:rPr>
+          <w:noProof/>
+        </w:rPr>
+        <w:t>Linear layer: 256 → 5 output classes</w:t>
+      </w:r>
+    </w:p>
+    <w:p>
+      <w:pPr>
+        <w:numPr>
+          <w:ilvl w:val="0"/>
+          <w:numId w:val="16"/>
+        </w:numPr>
+        <w:rPr>
+          <w:noProof/>
+        </w:rPr>
+      </w:pPr>
+      <w:r>
+        <w:rPr>
+          <w:noProof/>
+        </w:rPr>
+        <w:t>Activation: Softmax applied during evaluation for probability outputs.</w:t>
+      </w:r>
+    </w:p>
+    <w:p>
+      <w:pPr>
+        <w:rPr>
+          <w:noProof/>
+        </w:rPr>
+      </w:pPr>
+    </w:p>
+    <w:p>
+      <w:pPr>
         <w:rPr>
           <w:b/>
           <w:bCs/>
-        </w:rPr>
-        <w:t>Comparison of R</w:t>
-      </w:r>
+          <w:noProof/>
+        </w:rPr>
+      </w:pPr>
       <w:r>
         <w:rPr>
           <w:b/>
           <w:bCs/>
-        </w:rPr>
-        <w:t>esults</w:t>
-      </w:r>
-    </w:p>
-    <w:p>
-      <w:r>
-        <w:t>Text</w:t>
+          <w:noProof/>
+        </w:rPr>
+        <w:t>Results:</w:t>
+      </w:r>
+    </w:p>
+    <w:p>
+      <w:pPr>
+        <w:rPr>
+          <w:b/>
+          <w:bCs/>
+          <w:noProof/>
+        </w:rPr>
+      </w:pPr>
+      <w:r>
+        <w:rPr>
+          <w:b/>
+          <w:bCs/>
+          <w:noProof/>
+        </w:rPr>
+        <w:t>Figure 9. Improved ResNet18 model training logs</w:t>
       </w:r>
     </w:p>
     <w:tbl>
       <w:tblPr>
-        <w:tblStyle w:val="TableGrid"/>
+        <w:tblStyle w:val="PlainTable1"/>
         <w:tblW w:w="0" w:type="auto"/>
-        <w:tblLook w:val="04A0" w:firstRow="1" w:lastRow="0" w:firstColumn="1" w:lastColumn="0" w:noHBand="0" w:noVBand="1"/>
+        <w:tblLook w:val="0420" w:firstRow="1" w:lastRow="0" w:firstColumn="0" w:lastColumn="0" w:noHBand="0" w:noVBand="1"/>
       </w:tblPr>
       <w:tblGrid>
-        <w:gridCol w:w="3116"/>
-        <w:gridCol w:w="2909"/>
-        <w:gridCol w:w="3325"/>
+        <w:gridCol w:w="2337"/>
+        <w:gridCol w:w="2337"/>
+        <w:gridCol w:w="2251"/>
+        <w:gridCol w:w="2425"/>
       </w:tblGrid>
       <w:tr>
-        <w:tc>
-          <w:tcPr>
-            <w:tcW w:w="3116" w:type="dxa"/>
+        <w:trPr>
+          <w:cnfStyle w:val="100000000000" w:firstRow="1" w:lastRow="0" w:firstColumn="0" w:lastColumn="0" w:oddVBand="0" w:evenVBand="0" w:oddHBand="0" w:evenHBand="0" w:firstRowFirstColumn="0" w:firstRowLastColumn="0" w:lastRowFirstColumn="0" w:lastRowLastColumn="0"/>
+        </w:trPr>
+        <w:tc>
+          <w:tcPr>
+            <w:tcW w:w="2337" w:type="dxa"/>
             <w:shd w:val="clear" w:color="auto" w:fill="D1D1D1" w:themeFill="background2" w:themeFillShade="E6"/>
           </w:tcPr>
           <w:p>
-            <w:pPr>
-              <w:rPr>
-                <w:b/>
-                <w:bCs/>
-              </w:rPr>
-            </w:pPr>
-            <w:r>
-              <w:rPr>
-                <w:b/>
-                <w:bCs/>
-              </w:rPr>
-              <w:t>Metric</w:t>
-            </w:r>
-          </w:p>
-        </w:tc>
-        <w:tc>
-          <w:tcPr>
-            <w:tcW w:w="2909" w:type="dxa"/>
+            <w:r>
+              <w:t>Epoch</w:t>
+            </w:r>
+          </w:p>
+        </w:tc>
+        <w:tc>
+          <w:tcPr>
+            <w:tcW w:w="2337" w:type="dxa"/>
             <w:shd w:val="clear" w:color="auto" w:fill="D1D1D1" w:themeFill="background2" w:themeFillShade="E6"/>
           </w:tcPr>
           <w:p>
-            <w:pPr>
-              <w:rPr>
-                <w:b/>
-                <w:bCs/>
-              </w:rPr>
-            </w:pPr>
-            <w:r>
-              <w:rPr>
-                <w:b/>
-                <w:bCs/>
-              </w:rPr>
-              <w:t>Baseline CNN</w:t>
-            </w:r>
-          </w:p>
-        </w:tc>
-        <w:tc>
-          <w:tcPr>
-            <w:tcW w:w="3325" w:type="dxa"/>
+            <w:r>
+              <w:t>Loss</w:t>
+            </w:r>
+          </w:p>
+        </w:tc>
+        <w:tc>
+          <w:tcPr>
+            <w:tcW w:w="2251" w:type="dxa"/>
             <w:shd w:val="clear" w:color="auto" w:fill="D1D1D1" w:themeFill="background2" w:themeFillShade="E6"/>
           </w:tcPr>
           <w:p>
-            <w:pPr>
-              <w:rPr>
-                <w:b/>
-                <w:bCs/>
-              </w:rPr>
-            </w:pPr>
-            <w:r>
-              <w:rPr>
-                <w:b/>
-                <w:bCs/>
-              </w:rPr>
-              <w:t>ResNet18 Transfer Learning</w:t>
+            <w:r>
+              <w:t>Training Accuracy</w:t>
+            </w:r>
+          </w:p>
+        </w:tc>
+        <w:tc>
+          <w:tcPr>
+            <w:tcW w:w="2425" w:type="dxa"/>
+            <w:shd w:val="clear" w:color="auto" w:fill="D1D1D1" w:themeFill="background2" w:themeFillShade="E6"/>
+          </w:tcPr>
+          <w:p>
+            <w:r>
+              <w:t>Validation Accuracy</w:t>
             </w:r>
           </w:p>
         </w:tc>
       </w:tr>
       <w:tr>
-        <w:tc>
-          <w:tcPr>
-            <w:tcW w:w="3116" w:type="dxa"/>
-          </w:tcPr>
-          <w:p>
-            <w:r>
-              <w:t>Validation Accuracy</w:t>
-            </w:r>
-          </w:p>
-        </w:tc>
-        <w:tc>
-          <w:tcPr>
-            <w:tcW w:w="2909" w:type="dxa"/>
-          </w:tcPr>
-          <w:p>
-            <w:r>
-              <w:t>~59%</w:t>
-            </w:r>
-          </w:p>
-        </w:tc>
-        <w:tc>
-          <w:tcPr>
-            <w:tcW w:w="3325" w:type="dxa"/>
-          </w:tcPr>
-          <w:p>
-            <w:r>
-              <w:t>~91%</w:t>
+        <w:trPr>
+          <w:cnfStyle w:val="000000100000" w:firstRow="0" w:lastRow="0" w:firstColumn="0" w:lastColumn="0" w:oddVBand="0" w:evenVBand="0" w:oddHBand="1" w:evenHBand="0" w:firstRowFirstColumn="0" w:firstRowLastColumn="0" w:lastRowFirstColumn="0" w:lastRowLastColumn="0"/>
+        </w:trPr>
+        <w:tc>
+          <w:tcPr>
+            <w:tcW w:w="2337" w:type="dxa"/>
+          </w:tcPr>
+          <w:p>
+            <w:r>
+              <w:t>1</w:t>
+            </w:r>
+          </w:p>
+        </w:tc>
+        <w:tc>
+          <w:tcPr>
+            <w:tcW w:w="2337" w:type="dxa"/>
+          </w:tcPr>
+          <w:p>
+            <w:r>
+              <w:t>20.8699</w:t>
+            </w:r>
+          </w:p>
+        </w:tc>
+        <w:tc>
+          <w:tcPr>
+            <w:tcW w:w="2251" w:type="dxa"/>
+          </w:tcPr>
+          <w:p>
+            <w:r>
+              <w:t>82.42%</w:t>
+            </w:r>
+          </w:p>
+        </w:tc>
+        <w:tc>
+          <w:tcPr>
+            <w:tcW w:w="2425" w:type="dxa"/>
+          </w:tcPr>
+          <w:p>
+            <w:r>
+              <w:t>89.05%</w:t>
             </w:r>
           </w:p>
         </w:tc>
@@ -1125,63 +1913,86 @@
       <w:tr>
         <w:tc>
           <w:tcPr>
-            <w:tcW w:w="3116" w:type="dxa"/>
-          </w:tcPr>
-          <w:p>
-            <w:r>
-              <w:t>Macro F1-score</w:t>
-            </w:r>
-          </w:p>
-        </w:tc>
-        <w:tc>
-          <w:tcPr>
-            <w:tcW w:w="2909" w:type="dxa"/>
-          </w:tcPr>
-          <w:p>
-            <w:r>
-              <w:t>0.55</w:t>
-            </w:r>
-          </w:p>
-        </w:tc>
-        <w:tc>
-          <w:tcPr>
-            <w:tcW w:w="3325" w:type="dxa"/>
-          </w:tcPr>
-          <w:p>
-            <w:r>
-              <w:t>0.90</w:t>
+            <w:tcW w:w="2337" w:type="dxa"/>
+          </w:tcPr>
+          <w:p>
+            <w:r>
+              <w:t>2</w:t>
+            </w:r>
+          </w:p>
+        </w:tc>
+        <w:tc>
+          <w:tcPr>
+            <w:tcW w:w="2337" w:type="dxa"/>
+          </w:tcPr>
+          <w:p>
+            <w:r>
+              <w:t>12.5680</w:t>
+            </w:r>
+          </w:p>
+        </w:tc>
+        <w:tc>
+          <w:tcPr>
+            <w:tcW w:w="2251" w:type="dxa"/>
+          </w:tcPr>
+          <w:p>
+            <w:r>
+              <w:t>89.01%</w:t>
+            </w:r>
+          </w:p>
+        </w:tc>
+        <w:tc>
+          <w:tcPr>
+            <w:tcW w:w="2425" w:type="dxa"/>
+          </w:tcPr>
+          <w:p>
+            <w:r>
+              <w:t>85.77%</w:t>
             </w:r>
           </w:p>
         </w:tc>
       </w:tr>
       <w:tr>
-        <w:tc>
-          <w:tcPr>
-            <w:tcW w:w="3116" w:type="dxa"/>
-          </w:tcPr>
-          <w:p>
-            <w:r>
-              <w:t>Best Class Performance</w:t>
-            </w:r>
-          </w:p>
-        </w:tc>
-        <w:tc>
-          <w:tcPr>
-            <w:tcW w:w="2909" w:type="dxa"/>
-          </w:tcPr>
-          <w:p>
-            <w:r>
-              <w:t>Car (0.74 F1)</w:t>
-            </w:r>
-          </w:p>
-        </w:tc>
-        <w:tc>
-          <w:tcPr>
-            <w:tcW w:w="3325" w:type="dxa"/>
-          </w:tcPr>
-          <w:p>
-            <w:r>
-              <w:t>Cat (0.92 F1), Car (0.94 F1)</w:t>
+        <w:trPr>
+          <w:cnfStyle w:val="000000100000" w:firstRow="0" w:lastRow="0" w:firstColumn="0" w:lastColumn="0" w:oddVBand="0" w:evenVBand="0" w:oddHBand="1" w:evenHBand="0" w:firstRowFirstColumn="0" w:firstRowLastColumn="0" w:lastRowFirstColumn="0" w:lastRowLastColumn="0"/>
+        </w:trPr>
+        <w:tc>
+          <w:tcPr>
+            <w:tcW w:w="2337" w:type="dxa"/>
+          </w:tcPr>
+          <w:p>
+            <w:r>
+              <w:t>3</w:t>
+            </w:r>
+          </w:p>
+        </w:tc>
+        <w:tc>
+          <w:tcPr>
+            <w:tcW w:w="2337" w:type="dxa"/>
+          </w:tcPr>
+          <w:p>
+            <w:r>
+              <w:t>10.5588</w:t>
+            </w:r>
+          </w:p>
+        </w:tc>
+        <w:tc>
+          <w:tcPr>
+            <w:tcW w:w="2251" w:type="dxa"/>
+          </w:tcPr>
+          <w:p>
+            <w:r>
+              <w:t>90.48%</w:t>
+            </w:r>
+          </w:p>
+        </w:tc>
+        <w:tc>
+          <w:tcPr>
+            <w:tcW w:w="2425" w:type="dxa"/>
+          </w:tcPr>
+          <w:p>
+            <w:r>
+              <w:t>87.96%</w:t>
             </w:r>
           </w:p>
         </w:tc>
@@ -1189,74 +2000,484 @@
       <w:tr>
         <w:tc>
           <w:tcPr>
-            <w:tcW w:w="3116" w:type="dxa"/>
-          </w:tcPr>
-          <w:p>
-            <w:r>
-              <w:t>ROC/AUC Range</w:t>
-            </w:r>
-          </w:p>
-        </w:tc>
-        <w:tc>
-          <w:tcPr>
-            <w:tcW w:w="2909" w:type="dxa"/>
-          </w:tcPr>
-          <w:p>
-            <w:r>
-              <w:t>0.82-0.92</w:t>
-            </w:r>
-          </w:p>
-        </w:tc>
-        <w:tc>
-          <w:tcPr>
-            <w:tcW w:w="3325" w:type="dxa"/>
-          </w:tcPr>
-          <w:p>
-            <w:r>
-              <w:t>0.97-0.99</w:t>
+            <w:tcW w:w="2337" w:type="dxa"/>
+          </w:tcPr>
+          <w:p>
+            <w:r>
+              <w:t>4</w:t>
+            </w:r>
+          </w:p>
+        </w:tc>
+        <w:tc>
+          <w:tcPr>
+            <w:tcW w:w="2337" w:type="dxa"/>
+          </w:tcPr>
+          <w:p>
+            <w:r>
+              <w:t>8.7057</w:t>
+            </w:r>
+          </w:p>
+        </w:tc>
+        <w:tc>
+          <w:tcPr>
+            <w:tcW w:w="2251" w:type="dxa"/>
+          </w:tcPr>
+          <w:p>
+            <w:r>
+              <w:t>92.58%</w:t>
+            </w:r>
+          </w:p>
+        </w:tc>
+        <w:tc>
+          <w:tcPr>
+            <w:tcW w:w="2425" w:type="dxa"/>
+          </w:tcPr>
+          <w:p>
+            <w:r>
+              <w:t>89.05%</w:t>
             </w:r>
           </w:p>
         </w:tc>
       </w:tr>
       <w:tr>
-        <w:tc>
-          <w:tcPr>
-            <w:tcW w:w="3116" w:type="dxa"/>
-          </w:tcPr>
-          <w:p>
-            <w:r>
-              <w:t>Overfitting</w:t>
-            </w:r>
-          </w:p>
-        </w:tc>
-        <w:tc>
-          <w:tcPr>
-            <w:tcW w:w="2909" w:type="dxa"/>
-          </w:tcPr>
-          <w:p>
-            <w:r>
-              <w:t>High</w:t>
-            </w:r>
-          </w:p>
-        </w:tc>
-        <w:tc>
-          <w:tcPr>
-            <w:tcW w:w="3325" w:type="dxa"/>
-          </w:tcPr>
-          <w:p>
-            <w:r>
-              <w:t>Minimal</w:t>
-            </w:r>
-          </w:p>
+        <w:trPr>
+          <w:cnfStyle w:val="000000100000" w:firstRow="0" w:lastRow="0" w:firstColumn="0" w:lastColumn="0" w:oddVBand="0" w:evenVBand="0" w:oddHBand="1" w:evenHBand="0" w:firstRowFirstColumn="0" w:firstRowLastColumn="0" w:lastRowFirstColumn="0" w:lastRowLastColumn="0"/>
+        </w:trPr>
+        <w:tc>
+          <w:tcPr>
+            <w:tcW w:w="2337" w:type="dxa"/>
+          </w:tcPr>
+          <w:p>
+            <w:r>
+              <w:t>5</w:t>
+            </w:r>
+          </w:p>
+        </w:tc>
+        <w:tc>
+          <w:tcPr>
+            <w:tcW w:w="2337" w:type="dxa"/>
+          </w:tcPr>
+          <w:p>
+            <w:r>
+              <w:t>9.0611</w:t>
+            </w:r>
+          </w:p>
+        </w:tc>
+        <w:tc>
+          <w:tcPr>
+            <w:tcW w:w="2251" w:type="dxa"/>
+          </w:tcPr>
+          <w:p>
+            <w:r>
+              <w:t>90.93%</w:t>
+            </w:r>
+          </w:p>
+        </w:tc>
+        <w:tc>
+          <w:tcPr>
+            <w:tcW w:w="2425" w:type="dxa"/>
+          </w:tcPr>
+          <w:p>
+            <w:r>
+              <w:t>89.42%</w:t>
+            </w:r>
+          </w:p>
+        </w:tc>
+      </w:tr>
+      <w:tr>
+        <w:tc>
+          <w:tcPr>
+            <w:tcW w:w="2337" w:type="dxa"/>
+          </w:tcPr>
+          <w:p>
+            <w:r>
+              <w:t>6</w:t>
+            </w:r>
+          </w:p>
+        </w:tc>
+        <w:tc>
+          <w:tcPr>
+            <w:tcW w:w="2337" w:type="dxa"/>
+          </w:tcPr>
+          <w:p>
+            <w:r>
+              <w:t>6.8172</w:t>
+            </w:r>
+          </w:p>
+        </w:tc>
+        <w:tc>
+          <w:tcPr>
+            <w:tcW w:w="2251" w:type="dxa"/>
+          </w:tcPr>
+          <w:p>
+            <w:r>
+              <w:t>94.05%</w:t>
+            </w:r>
+          </w:p>
+        </w:tc>
+        <w:tc>
+          <w:tcPr>
+            <w:tcW w:w="2425" w:type="dxa"/>
+          </w:tcPr>
+          <w:p>
+            <w:r>
+              <w:t>87.59%</w:t>
+            </w:r>
+          </w:p>
+        </w:tc>
+      </w:tr>
+      <w:tr>
+        <w:trPr>
+          <w:cnfStyle w:val="000000100000" w:firstRow="0" w:lastRow="0" w:firstColumn="0" w:lastColumn="0" w:oddVBand="0" w:evenVBand="0" w:oddHBand="1" w:evenHBand="0" w:firstRowFirstColumn="0" w:firstRowLastColumn="0" w:lastRowFirstColumn="0" w:lastRowLastColumn="0"/>
+        </w:trPr>
+        <w:tc>
+          <w:tcPr>
+            <w:tcW w:w="2337" w:type="dxa"/>
+          </w:tcPr>
+          <w:p>
+            <w:r>
+              <w:t>7</w:t>
+            </w:r>
+          </w:p>
+        </w:tc>
+        <w:tc>
+          <w:tcPr>
+            <w:tcW w:w="2337" w:type="dxa"/>
+          </w:tcPr>
+          <w:p>
+            <w:r>
+              <w:t>8.2593</w:t>
+            </w:r>
+          </w:p>
+        </w:tc>
+        <w:tc>
+          <w:tcPr>
+            <w:tcW w:w="2251" w:type="dxa"/>
+          </w:tcPr>
+          <w:p>
+            <w:r>
+              <w:t>91.85%</w:t>
+            </w:r>
+          </w:p>
+        </w:tc>
+        <w:tc>
+          <w:tcPr>
+            <w:tcW w:w="2425" w:type="dxa"/>
+          </w:tcPr>
+          <w:p>
+            <w:r>
+              <w:t>89.05%</w:t>
+            </w:r>
+          </w:p>
+        </w:tc>
+      </w:tr>
+      <w:tr>
+        <w:tc>
+          <w:tcPr>
+            <w:tcW w:w="2337" w:type="dxa"/>
+          </w:tcPr>
+          <w:p>
+            <w:r>
+              <w:t>8</w:t>
+            </w:r>
+          </w:p>
+        </w:tc>
+        <w:tc>
+          <w:tcPr>
+            <w:tcW w:w="2337" w:type="dxa"/>
+          </w:tcPr>
+          <w:p>
+            <w:r>
+              <w:t>7.0338</w:t>
+            </w:r>
+          </w:p>
+        </w:tc>
+        <w:tc>
+          <w:tcPr>
+            <w:tcW w:w="2251" w:type="dxa"/>
+          </w:tcPr>
+          <w:p>
+            <w:r>
+              <w:t>93.04%</w:t>
+            </w:r>
+          </w:p>
+        </w:tc>
+        <w:tc>
+          <w:tcPr>
+            <w:tcW w:w="2425" w:type="dxa"/>
+          </w:tcPr>
+          <w:p>
+            <w:r>
+              <w:t>89.42%</w:t>
+            </w:r>
+          </w:p>
+        </w:tc>
+      </w:tr>
+      <w:tr>
+        <w:trPr>
+          <w:cnfStyle w:val="000000100000" w:firstRow="0" w:lastRow="0" w:firstColumn="0" w:lastColumn="0" w:oddVBand="0" w:evenVBand="0" w:oddHBand="1" w:evenHBand="0" w:firstRowFirstColumn="0" w:firstRowLastColumn="0" w:lastRowFirstColumn="0" w:lastRowLastColumn="0"/>
+        </w:trPr>
+        <w:tc>
+          <w:tcPr>
+            <w:tcW w:w="2337" w:type="dxa"/>
+          </w:tcPr>
+          <w:p>
+            <w:r>
+              <w:t>9</w:t>
+            </w:r>
+          </w:p>
+        </w:tc>
+        <w:tc>
+          <w:tcPr>
+            <w:tcW w:w="2337" w:type="dxa"/>
+          </w:tcPr>
+          <w:p>
+            <w:r>
+              <w:t>6.2759</w:t>
+            </w:r>
+          </w:p>
+        </w:tc>
+        <w:tc>
+          <w:tcPr>
+            <w:tcW w:w="2251" w:type="dxa"/>
+          </w:tcPr>
+          <w:p>
+            <w:r>
+              <w:t>95.05%</w:t>
+            </w:r>
+          </w:p>
+        </w:tc>
+        <w:tc>
+          <w:tcPr>
+            <w:tcW w:w="2425" w:type="dxa"/>
+          </w:tcPr>
+          <w:p>
+            <w:r>
+              <w:t>88.69%</w:t>
+            </w:r>
+          </w:p>
+        </w:tc>
+      </w:tr>
+      <w:tr>
+        <w:tc>
+          <w:tcPr>
+            <w:tcW w:w="2337" w:type="dxa"/>
+          </w:tcPr>
+          <w:p>
+            <w:r>
+              <w:t>10</w:t>
+            </w:r>
+          </w:p>
+        </w:tc>
+        <w:tc>
+          <w:tcPr>
+            <w:tcW w:w="2337" w:type="dxa"/>
+          </w:tcPr>
+          <w:p>
+            <w:r>
+              <w:t>6.1549</w:t>
+            </w:r>
+          </w:p>
+        </w:tc>
+        <w:tc>
+          <w:tcPr>
+            <w:tcW w:w="2251" w:type="dxa"/>
+          </w:tcPr>
+          <w:p>
+            <w:r>
+              <w:t>93.68%</w:t>
+            </w:r>
+          </w:p>
+        </w:tc>
+        <w:tc>
+          <w:tcPr>
+            <w:tcW w:w="2425" w:type="dxa"/>
+          </w:tcPr>
+          <w:p>
+            <w:r>
+              <w:t>88.32%</w:t>
+            </w:r>
+          </w:p>
+        </w:tc>
+      </w:tr>
+      <w:tr>
+        <w:trPr>
+          <w:cnfStyle w:val="000000100000" w:firstRow="0" w:lastRow="0" w:firstColumn="0" w:lastColumn="0" w:oddVBand="0" w:evenVBand="0" w:oddHBand="1" w:evenHBand="0" w:firstRowFirstColumn="0" w:firstRowLastColumn="0" w:lastRowFirstColumn="0" w:lastRowLastColumn="0"/>
+        </w:trPr>
+        <w:tc>
+          <w:tcPr>
+            <w:tcW w:w="2337" w:type="dxa"/>
+          </w:tcPr>
+          <w:p>
+            <w:r>
+              <w:t>Early stopping triggered</w:t>
+            </w:r>
+          </w:p>
+        </w:tc>
+        <w:tc>
+          <w:tcPr>
+            <w:tcW w:w="2337" w:type="dxa"/>
+          </w:tcPr>
+          <w:p/>
+        </w:tc>
+        <w:tc>
+          <w:tcPr>
+            <w:tcW w:w="2251" w:type="dxa"/>
+          </w:tcPr>
+          <w:p/>
+        </w:tc>
+        <w:tc>
+          <w:tcPr>
+            <w:tcW w:w="2425" w:type="dxa"/>
+          </w:tcPr>
+          <w:p/>
         </w:tc>
       </w:tr>
     </w:tbl>
-    <w:p/>
-    <w:p>
-      <w:r>
-        <w:pict w14:anchorId="122B5F17">
-          <v:rect id="_x0000_i1028" style="width:0;height:1.5pt" o:hralign="center" o:hrstd="t" o:hr="t" fillcolor="#a0a0a0" stroked="f"/>
-        </w:pict>
+    <w:p>
+      <w:pPr>
+        <w:rPr>
+          <w:noProof/>
+        </w:rPr>
+      </w:pPr>
+    </w:p>
+    <w:p>
+      <w:pPr>
+        <w:rPr>
+          <w:noProof/>
+        </w:rPr>
+      </w:pPr>
+      <w:r>
+        <w:rPr>
+          <w:noProof/>
+        </w:rPr>
+        <w:t>Training accuracy reached 95.</w:t>
+      </w:r>
+      <w:r>
+        <w:rPr>
+          <w:noProof/>
+        </w:rPr>
+        <w:t>05</w:t>
+      </w:r>
+      <w:r>
+        <w:rPr>
+          <w:noProof/>
+        </w:rPr>
+        <w:t xml:space="preserve">%, with validation accuracy stabilizing around </w:t>
+      </w:r>
+      <w:r>
+        <w:rPr>
+          <w:noProof/>
+        </w:rPr>
+        <w:t>88</w:t>
+      </w:r>
+      <w:r>
+        <w:rPr>
+          <w:noProof/>
+        </w:rPr>
+        <w:t>–</w:t>
+      </w:r>
+      <w:r>
+        <w:rPr>
+          <w:noProof/>
+        </w:rPr>
+        <w:t>89</w:t>
+      </w:r>
+      <w:r>
+        <w:rPr>
+          <w:noProof/>
+        </w:rPr>
+        <w:t>%.</w:t>
+      </w:r>
+      <w:r>
+        <w:rPr>
+          <w:noProof/>
+        </w:rPr>
+        <w:t xml:space="preserve"> </w:t>
+      </w:r>
+      <w:r>
+        <w:rPr>
+          <w:noProof/>
+        </w:rPr>
+        <w:t>The c</w:t>
+      </w:r>
+      <w:r>
+        <w:rPr>
+          <w:noProof/>
+        </w:rPr>
+        <w:t>onfusion matrix showed strong performance across all classes, with minimal misclassifications.</w:t>
+      </w:r>
+      <w:r>
+        <w:rPr>
+          <w:noProof/>
+        </w:rPr>
+        <w:t xml:space="preserve"> </w:t>
+      </w:r>
+      <w:r>
+        <w:rPr>
+          <w:noProof/>
+        </w:rPr>
+        <w:t xml:space="preserve">Cars and Cats were classified almost perfectly, while even the hardest class (Bicycle) achieved strong recall. </w:t>
+      </w:r>
+      <w:r>
+        <w:rPr>
+          <w:noProof/>
+        </w:rPr>
+        <w:t>The c</w:t>
+      </w:r>
+      <w:r>
+        <w:rPr>
+          <w:noProof/>
+        </w:rPr>
+        <w:t>lassification report yielded</w:t>
+      </w:r>
+      <w:r>
+        <w:rPr>
+          <w:noProof/>
+        </w:rPr>
+        <w:t xml:space="preserve"> a</w:t>
+      </w:r>
+      <w:r>
+        <w:rPr>
+          <w:noProof/>
+        </w:rPr>
+        <w:t xml:space="preserve"> macro F1-score of 0.</w:t>
+      </w:r>
+      <w:r>
+        <w:rPr>
+          <w:noProof/>
+        </w:rPr>
+        <w:t>88</w:t>
+      </w:r>
+      <w:r>
+        <w:rPr>
+          <w:noProof/>
+        </w:rPr>
+        <w:t>, with all classes above 0.8</w:t>
+      </w:r>
+      <w:r>
+        <w:rPr>
+          <w:noProof/>
+        </w:rPr>
+        <w:t>5</w:t>
+      </w:r>
+      <w:r>
+        <w:rPr>
+          <w:noProof/>
+        </w:rPr>
+        <w:t xml:space="preserve"> F1.</w:t>
+      </w:r>
+      <w:r>
+        <w:rPr>
+          <w:noProof/>
+        </w:rPr>
+        <w:t xml:space="preserve"> With a macro F1-score that high, it is clear that this improved model performs consistently across all classes, not just the majority ones.</w:t>
+      </w:r>
+      <w:r>
+        <w:rPr>
+          <w:noProof/>
+        </w:rPr>
+        <w:t xml:space="preserve"> </w:t>
       </w:r>
     </w:p>
     <w:p>
@@ -1264,49 +2485,39 @@
         <w:rPr>
           <w:b/>
           <w:bCs/>
+          <w:noProof/>
         </w:rPr>
       </w:pPr>
       <w:r>
         <w:rPr>
           <w:b/>
           <w:bCs/>
-        </w:rPr>
-        <w:t>7</w:t>
-      </w:r>
-      <w:r>
-        <w:rPr>
-          <w:b/>
-          <w:bCs/>
-        </w:rPr>
-        <w:t>. Discussion</w:t>
-      </w:r>
-    </w:p>
-    <w:p>
-      <w:r>
-        <w:t>The baseline CNN highlighted the limitations of training from scratch on limited data: high training accuracy but poor validation performance due to overfitting. In contrast, ResNet18 leveraged pretrained features, enabling strong generalization even with modest dataset size. The confusion matrices and per-class metrics revealed that the baseline struggled most with Bicycle and Dog, while ResNet18 achieved balanced performance across all categories.</w:t>
-      </w:r>
-    </w:p>
-    <w:p>
-      <w:r>
-        <w:t>The ROC/AUC curves further confirmed the improved discriminative ability of ResNet18, with near-perfect separation between classes. This underscores the importance of transfer learning in modern computer vision tasks, especially when data is limited.</w:t>
-      </w:r>
-    </w:p>
-    <w:p>
+          <w:noProof/>
+        </w:rPr>
+        <w:t>Figure 10. ResNet18 model confusion matrix</w:t>
+      </w:r>
+    </w:p>
+    <w:p>
+      <w:pPr>
+        <w:rPr>
+          <w:noProof/>
+        </w:rPr>
+      </w:pPr>
       <w:r>
         <w:lastRenderedPageBreak/>
         <w:drawing>
-          <wp:anchor distT="0" distB="0" distL="114300" distR="114300" simplePos="0" relativeHeight="251658240" behindDoc="0" locked="0" layoutInCell="1" allowOverlap="1" wp14:anchorId="235217D3" wp14:editId="61C6D043">
+          <wp:anchor distT="0" distB="0" distL="114300" distR="114300" simplePos="0" relativeHeight="251670528" behindDoc="0" locked="0" layoutInCell="1" allowOverlap="1" wp14:anchorId="78DCFFE5" wp14:editId="12C99C39">
             <wp:simplePos x="0" y="0"/>
-            <wp:positionH relativeFrom="margin">
-              <wp:align>left</wp:align>
+            <wp:positionH relativeFrom="column">
+              <wp:posOffset>0</wp:posOffset>
             </wp:positionH>
             <wp:positionV relativeFrom="paragraph">
-              <wp:posOffset>2540</wp:posOffset>
+              <wp:posOffset>0</wp:posOffset>
             </wp:positionV>
-            <wp:extent cx="3967480" cy="3355340"/>
-            <wp:effectExtent l="0" t="0" r="0" b="0"/>
+            <wp:extent cx="3983603" cy="3369032"/>
+            <wp:effectExtent l="0" t="0" r="0" b="3175"/>
             <wp:wrapSquare wrapText="bothSides"/>
-            <wp:docPr id="452579202" name="Picture 1" descr="A graph of a diagram&#10;&#10;AI-generated content may be incorrect."/>
+            <wp:docPr id="1233554179" name="Picture 1" descr="A diagram of a diagram&#10;&#10;AI-generated content may be incorrect."/>
             <wp:cNvGraphicFramePr>
               <a:graphicFrameLocks xmlns:a="http://schemas.openxmlformats.org/drawingml/2006/main" noChangeAspect="1"/>
             </wp:cNvGraphicFramePr>
@@ -1314,7 +2525,7 @@
               <a:graphicData uri="http://schemas.openxmlformats.org/drawingml/2006/picture">
                 <pic:pic xmlns:pic="http://schemas.openxmlformats.org/drawingml/2006/picture">
                   <pic:nvPicPr>
-                    <pic:cNvPr id="452579202" name="Picture 1" descr="A graph of a diagram&#10;&#10;AI-generated content may be incorrect."/>
+                    <pic:cNvPr id="1233554179" name="Picture 1" descr="A diagram of a diagram&#10;&#10;AI-generated content may be incorrect."/>
                     <pic:cNvPicPr/>
                   </pic:nvPicPr>
                   <pic:blipFill>
@@ -1332,7 +2543,7 @@
                   <pic:spPr>
                     <a:xfrm>
                       <a:off x="0" y="0"/>
-                      <a:ext cx="3967480" cy="3355340"/>
+                      <a:ext cx="3983603" cy="3369032"/>
                     </a:xfrm>
                     <a:prstGeom prst="rect">
                       <a:avLst/>
@@ -1347,12 +2558,53 @@
       <w:r>
         <w:t xml:space="preserve"> </w:t>
       </w:r>
-    </w:p>
-    <w:p>
-      <w:r>
-        <w:pict w14:anchorId="24EBAF80">
-          <v:rect id="_x0000_i1029" style="width:0;height:1.5pt" o:hralign="center" o:hrstd="t" o:hr="t" fillcolor="#a0a0a0" stroked="f"/>
-        </w:pict>
+      <w:r>
+        <w:rPr>
+          <w:noProof/>
+        </w:rPr>
+        <w:t>ROC/AUC curves demonstrated excellent discriminative ability, with AUC values between 0.9</w:t>
+      </w:r>
+      <w:r>
+        <w:rPr>
+          <w:noProof/>
+        </w:rPr>
+        <w:t>5</w:t>
+      </w:r>
+      <w:r>
+        <w:rPr>
+          <w:noProof/>
+        </w:rPr>
+        <w:t>–0.9</w:t>
+      </w:r>
+      <w:r>
+        <w:rPr>
+          <w:noProof/>
+        </w:rPr>
+        <w:t>9</w:t>
+      </w:r>
+      <w:r>
+        <w:rPr>
+          <w:noProof/>
+        </w:rPr>
+        <w:t xml:space="preserve"> across all classes.</w:t>
+      </w:r>
+      <w:r>
+        <w:rPr>
+          <w:noProof/>
+        </w:rPr>
+        <w:t xml:space="preserve"> High performance was consistent across all five classes, speaking to ResNet18’s ability to learn generalized features on a limited dataset. This model seems to be good enough for practical applications. </w:t>
+      </w:r>
+      <w:r>
+        <w:rPr>
+          <w:noProof/>
+        </w:rPr>
+        <w:t>Possibly</w:t>
+      </w:r>
+      <w:r>
+        <w:rPr>
+          <w:noProof/>
+        </w:rPr>
+        <w:t>, with a larger set of training data, this ResNet18 model could learn features even better for a classification accuracy approaching 100%.</w:t>
       </w:r>
     </w:p>
     <w:p>
@@ -1360,51 +2612,38 @@
         <w:rPr>
           <w:b/>
           <w:bCs/>
+          <w:noProof/>
         </w:rPr>
       </w:pPr>
       <w:r>
         <w:rPr>
           <w:b/>
           <w:bCs/>
-        </w:rPr>
-        <w:t>8</w:t>
-      </w:r>
-      <w:r>
-        <w:rPr>
-          <w:b/>
-          <w:bCs/>
-        </w:rPr>
-        <w:t>. Conclusion</w:t>
-      </w:r>
-    </w:p>
-    <w:p>
-      <w:r>
-        <w:t>This study demonstrated that while a simple CNN can serve as a baseline, it suffers from overfitting and poor generalization. Transfer learning with ResNet18 significantly improved performance, achieving validation accuracy above 90% and strong per-class metrics. The results highlight the effectiveness of pretrained architectures in image classification tasks and suggest that future work should explore deeper networks, fine-tuning strategies, and interpretability methods (e.g., Grad-CAM) to further enhance performance and understanding.</w:t>
-      </w:r>
-    </w:p>
-    <w:p>
-      <w:pPr>
-        <w:jc w:val="center"/>
-      </w:pPr>
-      <w:r>
-        <w:t>Bibliography</w:t>
-      </w:r>
-    </w:p>
-    <w:p>
+          <w:noProof/>
+        </w:rPr>
+        <w:t>Figure 11. ResNet18 model ROC curves</w:t>
+      </w:r>
+    </w:p>
+    <w:p>
+      <w:pPr>
+        <w:rPr>
+          <w:noProof/>
+        </w:rPr>
+      </w:pPr>
       <w:r>
         <w:drawing>
-          <wp:anchor distT="0" distB="0" distL="114300" distR="114300" simplePos="0" relativeHeight="251659264" behindDoc="0" locked="0" layoutInCell="1" allowOverlap="1" wp14:anchorId="05DF0E18" wp14:editId="29E63EFD">
+          <wp:anchor distT="0" distB="0" distL="114300" distR="114300" simplePos="0" relativeHeight="251671552" behindDoc="0" locked="0" layoutInCell="1" allowOverlap="1" wp14:anchorId="2B7F75FA" wp14:editId="721F99D7">
             <wp:simplePos x="0" y="0"/>
-            <wp:positionH relativeFrom="margin">
-              <wp:align>left</wp:align>
+            <wp:positionH relativeFrom="column">
+              <wp:posOffset>0</wp:posOffset>
             </wp:positionH>
             <wp:positionV relativeFrom="paragraph">
-              <wp:posOffset>1867535</wp:posOffset>
+              <wp:posOffset>-2761</wp:posOffset>
             </wp:positionV>
-            <wp:extent cx="3959225" cy="3177540"/>
-            <wp:effectExtent l="0" t="0" r="3175" b="3810"/>
+            <wp:extent cx="3967701" cy="3183958"/>
+            <wp:effectExtent l="0" t="0" r="0" b="0"/>
             <wp:wrapSquare wrapText="bothSides"/>
-            <wp:docPr id="640893531" name="Picture 1" descr="A graph of a curve&#10;&#10;AI-generated content may be incorrect."/>
+            <wp:docPr id="451089032" name="Picture 1" descr="A graph of a curve&#10;&#10;AI-generated content may be incorrect."/>
             <wp:cNvGraphicFramePr>
               <a:graphicFrameLocks xmlns:a="http://schemas.openxmlformats.org/drawingml/2006/main" noChangeAspect="1"/>
             </wp:cNvGraphicFramePr>
@@ -1412,7 +2651,7 @@
               <a:graphicData uri="http://schemas.openxmlformats.org/drawingml/2006/picture">
                 <pic:pic xmlns:pic="http://schemas.openxmlformats.org/drawingml/2006/picture">
                   <pic:nvPicPr>
-                    <pic:cNvPr id="640893531" name="Picture 1" descr="A graph of a curve&#10;&#10;AI-generated content may be incorrect."/>
+                    <pic:cNvPr id="451089032" name="Picture 1" descr="A graph of a curve&#10;&#10;AI-generated content may be incorrect."/>
                     <pic:cNvPicPr/>
                   </pic:nvPicPr>
                   <pic:blipFill>
@@ -1430,7 +2669,7 @@
                   <pic:spPr>
                     <a:xfrm>
                       <a:off x="0" y="0"/>
-                      <a:ext cx="3959225" cy="3177540"/>
+                      <a:ext cx="3967701" cy="3183958"/>
                     </a:xfrm>
                     <a:prstGeom prst="rect">
                       <a:avLst/>
@@ -1441,6 +2680,604 @@
             </a:graphic>
           </wp:anchor>
         </w:drawing>
+      </w:r>
+      <w:r>
+        <w:t xml:space="preserve"> </w:t>
+      </w:r>
+      <w:r>
+        <w:rPr>
+          <w:noProof/>
+        </w:rPr>
+        <w:t>Clearly, ResNet18’s t</w:t>
+      </w:r>
+      <w:r>
+        <w:rPr>
+          <w:noProof/>
+        </w:rPr>
+        <w:t>ransfer learning provided substantial improvements in generalization and robustness compared to the baseline CNN.</w:t>
+      </w:r>
+    </w:p>
+    <w:p>
+      <w:pPr>
+        <w:rPr>
+          <w:noProof/>
+        </w:rPr>
+      </w:pPr>
+    </w:p>
+    <w:p>
+      <w:pPr>
+        <w:rPr>
+          <w:noProof/>
+        </w:rPr>
+      </w:pPr>
+    </w:p>
+    <w:p>
+      <w:pPr>
+        <w:rPr>
+          <w:noProof/>
+        </w:rPr>
+      </w:pPr>
+    </w:p>
+    <w:p>
+      <w:pPr>
+        <w:rPr>
+          <w:noProof/>
+        </w:rPr>
+      </w:pPr>
+    </w:p>
+    <w:p>
+      <w:pPr>
+        <w:rPr>
+          <w:noProof/>
+        </w:rPr>
+      </w:pPr>
+    </w:p>
+    <w:p>
+      <w:pPr>
+        <w:rPr>
+          <w:noProof/>
+        </w:rPr>
+      </w:pPr>
+    </w:p>
+    <w:p>
+      <w:r>
+        <w:pict w14:anchorId="447A5C80">
+          <v:rect id="_x0000_i1074" style="width:0;height:1.5pt" o:hralign="center" o:hrstd="t" o:hr="t" fillcolor="#a0a0a0" stroked="f"/>
+        </w:pict>
+      </w:r>
+    </w:p>
+    <w:p>
+      <w:pPr>
+        <w:rPr>
+          <w:b/>
+          <w:bCs/>
+        </w:rPr>
+      </w:pPr>
+      <w:r>
+        <w:rPr>
+          <w:b/>
+          <w:bCs/>
+        </w:rPr>
+        <w:t>6</w:t>
+      </w:r>
+      <w:r>
+        <w:rPr>
+          <w:b/>
+          <w:bCs/>
+        </w:rPr>
+        <w:t xml:space="preserve">. </w:t>
+      </w:r>
+      <w:r>
+        <w:rPr>
+          <w:b/>
+          <w:bCs/>
+        </w:rPr>
+        <w:t>Comparison of R</w:t>
+      </w:r>
+      <w:r>
+        <w:rPr>
+          <w:b/>
+          <w:bCs/>
+        </w:rPr>
+        <w:t>esults</w:t>
+      </w:r>
+    </w:p>
+    <w:p>
+      <w:pPr>
+        <w:rPr>
+          <w:b/>
+          <w:bCs/>
+        </w:rPr>
+      </w:pPr>
+      <w:r>
+        <w:rPr>
+          <w:b/>
+          <w:bCs/>
+        </w:rPr>
+        <w:t>Figure 1</w:t>
+      </w:r>
+      <w:r>
+        <w:rPr>
+          <w:b/>
+          <w:bCs/>
+        </w:rPr>
+        <w:t>2</w:t>
+      </w:r>
+      <w:r>
+        <w:rPr>
+          <w:b/>
+          <w:bCs/>
+        </w:rPr>
+        <w:t>. Model comparison table</w:t>
+      </w:r>
+    </w:p>
+    <w:tbl>
+      <w:tblPr>
+        <w:tblStyle w:val="TableGrid"/>
+        <w:tblW w:w="0" w:type="auto"/>
+        <w:tblLook w:val="04A0" w:firstRow="1" w:lastRow="0" w:firstColumn="1" w:lastColumn="0" w:noHBand="0" w:noVBand="1"/>
+      </w:tblPr>
+      <w:tblGrid>
+        <w:gridCol w:w="3116"/>
+        <w:gridCol w:w="2909"/>
+        <w:gridCol w:w="3325"/>
+      </w:tblGrid>
+      <w:tr>
+        <w:tc>
+          <w:tcPr>
+            <w:tcW w:w="3116" w:type="dxa"/>
+            <w:shd w:val="clear" w:color="auto" w:fill="D1D1D1" w:themeFill="background2" w:themeFillShade="E6"/>
+          </w:tcPr>
+          <w:p>
+            <w:pPr>
+              <w:rPr>
+                <w:b/>
+                <w:bCs/>
+              </w:rPr>
+            </w:pPr>
+            <w:r>
+              <w:rPr>
+                <w:b/>
+                <w:bCs/>
+              </w:rPr>
+              <w:lastRenderedPageBreak/>
+              <w:t>Metric</w:t>
+            </w:r>
+          </w:p>
+        </w:tc>
+        <w:tc>
+          <w:tcPr>
+            <w:tcW w:w="2909" w:type="dxa"/>
+            <w:shd w:val="clear" w:color="auto" w:fill="D1D1D1" w:themeFill="background2" w:themeFillShade="E6"/>
+          </w:tcPr>
+          <w:p>
+            <w:pPr>
+              <w:rPr>
+                <w:b/>
+                <w:bCs/>
+              </w:rPr>
+            </w:pPr>
+            <w:r>
+              <w:rPr>
+                <w:b/>
+                <w:bCs/>
+              </w:rPr>
+              <w:t>Baseline CNN</w:t>
+            </w:r>
+          </w:p>
+        </w:tc>
+        <w:tc>
+          <w:tcPr>
+            <w:tcW w:w="3325" w:type="dxa"/>
+            <w:shd w:val="clear" w:color="auto" w:fill="D1D1D1" w:themeFill="background2" w:themeFillShade="E6"/>
+          </w:tcPr>
+          <w:p>
+            <w:pPr>
+              <w:rPr>
+                <w:b/>
+                <w:bCs/>
+              </w:rPr>
+            </w:pPr>
+            <w:r>
+              <w:rPr>
+                <w:b/>
+                <w:bCs/>
+              </w:rPr>
+              <w:t>ResNet18 Transfer Learning</w:t>
+            </w:r>
+          </w:p>
+        </w:tc>
+      </w:tr>
+      <w:tr>
+        <w:tc>
+          <w:tcPr>
+            <w:tcW w:w="3116" w:type="dxa"/>
+          </w:tcPr>
+          <w:p>
+            <w:r>
+              <w:t>Validation Accuracy</w:t>
+            </w:r>
+          </w:p>
+        </w:tc>
+        <w:tc>
+          <w:tcPr>
+            <w:tcW w:w="2909" w:type="dxa"/>
+          </w:tcPr>
+          <w:p>
+            <w:r>
+              <w:t>~59%</w:t>
+            </w:r>
+          </w:p>
+        </w:tc>
+        <w:tc>
+          <w:tcPr>
+            <w:tcW w:w="3325" w:type="dxa"/>
+          </w:tcPr>
+          <w:p>
+            <w:r>
+              <w:t>~91%</w:t>
+            </w:r>
+          </w:p>
+        </w:tc>
+      </w:tr>
+      <w:tr>
+        <w:tc>
+          <w:tcPr>
+            <w:tcW w:w="3116" w:type="dxa"/>
+          </w:tcPr>
+          <w:p>
+            <w:r>
+              <w:t>Macro F1-score</w:t>
+            </w:r>
+          </w:p>
+        </w:tc>
+        <w:tc>
+          <w:tcPr>
+            <w:tcW w:w="2909" w:type="dxa"/>
+          </w:tcPr>
+          <w:p>
+            <w:r>
+              <w:t>0.55</w:t>
+            </w:r>
+          </w:p>
+        </w:tc>
+        <w:tc>
+          <w:tcPr>
+            <w:tcW w:w="3325" w:type="dxa"/>
+          </w:tcPr>
+          <w:p>
+            <w:r>
+              <w:t>0.90</w:t>
+            </w:r>
+          </w:p>
+        </w:tc>
+      </w:tr>
+      <w:tr>
+        <w:tc>
+          <w:tcPr>
+            <w:tcW w:w="3116" w:type="dxa"/>
+          </w:tcPr>
+          <w:p>
+            <w:r>
+              <w:t>Best Class Performance</w:t>
+            </w:r>
+          </w:p>
+        </w:tc>
+        <w:tc>
+          <w:tcPr>
+            <w:tcW w:w="2909" w:type="dxa"/>
+          </w:tcPr>
+          <w:p>
+            <w:r>
+              <w:t>Car (0.74 F1)</w:t>
+            </w:r>
+          </w:p>
+        </w:tc>
+        <w:tc>
+          <w:tcPr>
+            <w:tcW w:w="3325" w:type="dxa"/>
+          </w:tcPr>
+          <w:p>
+            <w:r>
+              <w:t>Cat (0.92 F1), Car (0.94 F1)</w:t>
+            </w:r>
+          </w:p>
+        </w:tc>
+      </w:tr>
+      <w:tr>
+        <w:tc>
+          <w:tcPr>
+            <w:tcW w:w="3116" w:type="dxa"/>
+          </w:tcPr>
+          <w:p>
+            <w:r>
+              <w:t>ROC/AUC Range</w:t>
+            </w:r>
+          </w:p>
+        </w:tc>
+        <w:tc>
+          <w:tcPr>
+            <w:tcW w:w="2909" w:type="dxa"/>
+          </w:tcPr>
+          <w:p>
+            <w:r>
+              <w:t>0.82-0.92</w:t>
+            </w:r>
+          </w:p>
+        </w:tc>
+        <w:tc>
+          <w:tcPr>
+            <w:tcW w:w="3325" w:type="dxa"/>
+          </w:tcPr>
+          <w:p>
+            <w:r>
+              <w:t>0.97-0.99</w:t>
+            </w:r>
+          </w:p>
+        </w:tc>
+      </w:tr>
+      <w:tr>
+        <w:tc>
+          <w:tcPr>
+            <w:tcW w:w="3116" w:type="dxa"/>
+          </w:tcPr>
+          <w:p>
+            <w:r>
+              <w:t>Overfitting</w:t>
+            </w:r>
+          </w:p>
+        </w:tc>
+        <w:tc>
+          <w:tcPr>
+            <w:tcW w:w="2909" w:type="dxa"/>
+          </w:tcPr>
+          <w:p>
+            <w:r>
+              <w:t>High</w:t>
+            </w:r>
+          </w:p>
+        </w:tc>
+        <w:tc>
+          <w:tcPr>
+            <w:tcW w:w="3325" w:type="dxa"/>
+          </w:tcPr>
+          <w:p>
+            <w:r>
+              <w:t>Minimal</w:t>
+            </w:r>
+          </w:p>
+        </w:tc>
+      </w:tr>
+    </w:tbl>
+    <w:p/>
+    <w:p>
+      <w:r>
+        <w:drawing>
+          <wp:anchor distT="0" distB="0" distL="114300" distR="114300" simplePos="0" relativeHeight="251667456" behindDoc="0" locked="0" layoutInCell="1" allowOverlap="1" wp14:anchorId="6D273152" wp14:editId="01563F1B">
+            <wp:simplePos x="0" y="0"/>
+            <wp:positionH relativeFrom="margin">
+              <wp:align>left</wp:align>
+            </wp:positionH>
+            <wp:positionV relativeFrom="paragraph">
+              <wp:posOffset>9304</wp:posOffset>
+            </wp:positionV>
+            <wp:extent cx="4308087" cy="3434963"/>
+            <wp:effectExtent l="0" t="0" r="0" b="0"/>
+            <wp:wrapSquare wrapText="bothSides"/>
+            <wp:docPr id="493275569" name="Picture 1" descr="A graph of a graph&#10;&#10;AI-generated content may be incorrect."/>
+            <wp:cNvGraphicFramePr>
+              <a:graphicFrameLocks xmlns:a="http://schemas.openxmlformats.org/drawingml/2006/main" noChangeAspect="1"/>
+            </wp:cNvGraphicFramePr>
+            <a:graphic xmlns:a="http://schemas.openxmlformats.org/drawingml/2006/main">
+              <a:graphicData uri="http://schemas.openxmlformats.org/drawingml/2006/picture">
+                <pic:pic xmlns:pic="http://schemas.openxmlformats.org/drawingml/2006/picture">
+                  <pic:nvPicPr>
+                    <pic:cNvPr id="493275569" name="Picture 1" descr="A graph of a graph&#10;&#10;AI-generated content may be incorrect."/>
+                    <pic:cNvPicPr/>
+                  </pic:nvPicPr>
+                  <pic:blipFill>
+                    <a:blip r:embed="rId14">
+                      <a:extLst>
+                        <a:ext uri="{28A0092B-C50C-407E-A947-70E740481C1C}">
+                          <a14:useLocalDpi xmlns:a14="http://schemas.microsoft.com/office/drawing/2010/main" val="0"/>
+                        </a:ext>
+                      </a:extLst>
+                    </a:blip>
+                    <a:stretch>
+                      <a:fillRect/>
+                    </a:stretch>
+                  </pic:blipFill>
+                  <pic:spPr>
+                    <a:xfrm>
+                      <a:off x="0" y="0"/>
+                      <a:ext cx="4308087" cy="3434963"/>
+                    </a:xfrm>
+                    <a:prstGeom prst="rect">
+                      <a:avLst/>
+                    </a:prstGeom>
+                  </pic:spPr>
+                </pic:pic>
+              </a:graphicData>
+            </a:graphic>
+          </wp:anchor>
+        </w:drawing>
+      </w:r>
+    </w:p>
+    <w:p/>
+    <w:p>
+      <w:r>
+        <w:pict w14:anchorId="122B5F17">
+          <v:rect id="_x0000_i1028" style="width:0;height:1.5pt" o:hralign="center" o:hrstd="t" o:hr="t" fillcolor="#a0a0a0" stroked="f"/>
+        </w:pict>
+      </w:r>
+    </w:p>
+    <w:p>
+      <w:pPr>
+        <w:rPr>
+          <w:b/>
+          <w:bCs/>
+        </w:rPr>
+      </w:pPr>
+      <w:r>
+        <w:rPr>
+          <w:b/>
+          <w:bCs/>
+        </w:rPr>
+        <w:t>7</w:t>
+      </w:r>
+      <w:r>
+        <w:rPr>
+          <w:b/>
+          <w:bCs/>
+        </w:rPr>
+        <w:t>. Discussion</w:t>
+      </w:r>
+    </w:p>
+    <w:p>
+      <w:r>
+        <w:t>The baseline CNN highlighted the limitations of training from scratch on limited data: high training accuracy but poor validation performance due to overfitting. In contrast, ResNet18 leveraged pretrained features, enabling strong generalization even with modest dataset size. The confusion matrices and per-class metrics revealed that the baseline struggled most with Bicycle and Dog, while ResNet18 achieved balanced performance across all categories.</w:t>
+      </w:r>
+    </w:p>
+    <w:p>
+      <w:r>
+        <w:t>The ROC/AUC curves further confirmed the improved discriminative ability of ResNet18, with near-perfect separation between classes. This underscores the importance of transfer learning in modern computer vision tasks, especially when data is limited.</w:t>
+      </w:r>
+    </w:p>
+    <w:p>
+      <w:r>
+        <w:t xml:space="preserve"> </w:t>
+      </w:r>
+    </w:p>
+    <w:p>
+      <w:r>
+        <w:pict w14:anchorId="24EBAF80">
+          <v:rect id="_x0000_i1029" style="width:0;height:1.5pt" o:hralign="center" o:hrstd="t" o:hr="t" fillcolor="#a0a0a0" stroked="f"/>
+        </w:pict>
+      </w:r>
+    </w:p>
+    <w:p>
+      <w:pPr>
+        <w:rPr>
+          <w:b/>
+          <w:bCs/>
+        </w:rPr>
+      </w:pPr>
+      <w:r>
+        <w:rPr>
+          <w:b/>
+          <w:bCs/>
+        </w:rPr>
+        <w:t>8</w:t>
+      </w:r>
+      <w:r>
+        <w:rPr>
+          <w:b/>
+          <w:bCs/>
+        </w:rPr>
+        <w:t>. Conclusion</w:t>
+      </w:r>
+    </w:p>
+    <w:p>
+      <w:r>
+        <w:t>This study demonstrated that while a simple CNN can serve as a baseline</w:t>
+      </w:r>
+      <w:r>
+        <w:t xml:space="preserve"> for image classification</w:t>
+      </w:r>
+      <w:r>
+        <w:t xml:space="preserve">, it suffers from overfitting and poor generalization. </w:t>
+      </w:r>
+      <w:r>
+        <w:t xml:space="preserve">CNN should likely be used only as a benchmark for image classification tasks. </w:t>
+      </w:r>
+      <w:r>
+        <w:t xml:space="preserve">Transfer learning with ResNet18 </w:t>
+      </w:r>
+      <w:r>
+        <w:lastRenderedPageBreak/>
+        <w:t>significantly improved performance, achieving validation accuracy above 90% and strong per-class metrics. The results highlight the effectiveness of pretrained architectures in image classification tasks and suggest that future work should explore deeper networks, fine-tuning strategies, and interpretability methods (e.g., Grad-CAM) to further enhance performance and understanding.</w:t>
+      </w:r>
+    </w:p>
+    <w:p>
+      <w:r>
+        <w:br w:type="page"/>
+      </w:r>
+    </w:p>
+    <w:p>
+      <w:pPr>
+        <w:jc w:val="center"/>
+      </w:pPr>
+      <w:r>
+        <w:lastRenderedPageBreak/>
+        <w:t>Bibliography</w:t>
+      </w:r>
+    </w:p>
+    <w:p>
+      <w:pPr>
+        <w:ind w:left="720" w:hanging="720"/>
+      </w:pPr>
+      <w:r>
+        <w:t xml:space="preserve">Krasin I., </w:t>
+      </w:r>
+      <w:proofErr w:type="spellStart"/>
+      <w:r>
+        <w:t>Duerig</w:t>
+      </w:r>
+      <w:proofErr w:type="spellEnd"/>
+      <w:r>
+        <w:t xml:space="preserve"> T., Alldrin N., Ferrari V., Abu-El-</w:t>
+      </w:r>
+      <w:proofErr w:type="spellStart"/>
+      <w:r>
+        <w:t>Haija</w:t>
+      </w:r>
+      <w:proofErr w:type="spellEnd"/>
+      <w:r>
+        <w:t xml:space="preserve"> S., Kuznetsova A., Rom H., </w:t>
+      </w:r>
+      <w:proofErr w:type="spellStart"/>
+      <w:r>
+        <w:t>Uijlings</w:t>
+      </w:r>
+      <w:proofErr w:type="spellEnd"/>
+      <w:r>
+        <w:t xml:space="preserve"> J., Popov S., Kamali S., </w:t>
+      </w:r>
+      <w:proofErr w:type="spellStart"/>
+      <w:r>
+        <w:t>Malloci</w:t>
+      </w:r>
+      <w:proofErr w:type="spellEnd"/>
+      <w:r>
+        <w:t xml:space="preserve"> M., Pont-Tuset J., Veit A., Belongie S., Gomes V., Gupta A., Sun C., Chechik G., Cai D., Feng Z., Narayanan D., Murphy K.</w:t>
+      </w:r>
+      <w:r>
+        <w:t xml:space="preserve"> </w:t>
+      </w:r>
+      <w:proofErr w:type="spellStart"/>
+      <w:r>
+        <w:rPr>
+          <w:i/>
+          <w:iCs/>
+        </w:rPr>
+        <w:t>OpenImages</w:t>
+      </w:r>
+      <w:proofErr w:type="spellEnd"/>
+      <w:r>
+        <w:rPr>
+          <w:i/>
+          <w:iCs/>
+        </w:rPr>
+        <w:t>: A public dataset for large-scale multi-label and multi-class image classification</w:t>
+      </w:r>
+      <w:r>
+        <w:t>, 2017.</w:t>
+      </w:r>
+      <w:r>
+        <w:t xml:space="preserve"> </w:t>
+      </w:r>
+      <w:r>
+        <w:t>https://storage.googleapis.com/openimages/web/index.html.</w:t>
       </w:r>
     </w:p>
     <w:sectPr>
@@ -1754,6 +3591,268 @@
     </w:lvl>
   </w:abstractNum>
   <w:abstractNum w:abstractNumId="2" w15:restartNumberingAfterBreak="0">
+    <w:nsid w:val="1F844734"/>
+    <w:multiLevelType w:val="multilevel"/>
+    <w:tmpl w:val="9788C2CE"/>
+    <w:lvl w:ilvl="0">
+      <w:start w:val="1"/>
+      <w:numFmt w:val="bullet"/>
+      <w:lvlText w:val=""/>
+      <w:lvlJc w:val="left"/>
+      <w:pPr>
+        <w:tabs>
+          <w:tab w:val="num" w:pos="720"/>
+        </w:tabs>
+        <w:ind w:left="720" w:hanging="360"/>
+      </w:pPr>
+      <w:rPr>
+        <w:rFonts w:ascii="Symbol" w:hAnsi="Symbol" w:hint="default"/>
+        <w:sz w:val="20"/>
+      </w:rPr>
+    </w:lvl>
+    <w:lvl w:ilvl="1">
+      <w:start w:val="1"/>
+      <w:numFmt w:val="bullet"/>
+      <w:lvlText w:val="o"/>
+      <w:lvlJc w:val="left"/>
+      <w:pPr>
+        <w:tabs>
+          <w:tab w:val="num" w:pos="1440"/>
+        </w:tabs>
+        <w:ind w:left="1440" w:hanging="360"/>
+      </w:pPr>
+      <w:rPr>
+        <w:rFonts w:ascii="Courier New" w:hAnsi="Courier New" w:hint="default"/>
+        <w:sz w:val="20"/>
+      </w:rPr>
+    </w:lvl>
+    <w:lvl w:ilvl="2" w:tentative="1">
+      <w:start w:val="1"/>
+      <w:numFmt w:val="bullet"/>
+      <w:lvlText w:val=""/>
+      <w:lvlJc w:val="left"/>
+      <w:pPr>
+        <w:tabs>
+          <w:tab w:val="num" w:pos="2160"/>
+        </w:tabs>
+        <w:ind w:left="2160" w:hanging="360"/>
+      </w:pPr>
+      <w:rPr>
+        <w:rFonts w:ascii="Wingdings" w:hAnsi="Wingdings" w:hint="default"/>
+        <w:sz w:val="20"/>
+      </w:rPr>
+    </w:lvl>
+    <w:lvl w:ilvl="3" w:tentative="1">
+      <w:start w:val="1"/>
+      <w:numFmt w:val="bullet"/>
+      <w:lvlText w:val=""/>
+      <w:lvlJc w:val="left"/>
+      <w:pPr>
+        <w:tabs>
+          <w:tab w:val="num" w:pos="2880"/>
+        </w:tabs>
+        <w:ind w:left="2880" w:hanging="360"/>
+      </w:pPr>
+      <w:rPr>
+        <w:rFonts w:ascii="Wingdings" w:hAnsi="Wingdings" w:hint="default"/>
+        <w:sz w:val="20"/>
+      </w:rPr>
+    </w:lvl>
+    <w:lvl w:ilvl="4" w:tentative="1">
+      <w:start w:val="1"/>
+      <w:numFmt w:val="bullet"/>
+      <w:lvlText w:val=""/>
+      <w:lvlJc w:val="left"/>
+      <w:pPr>
+        <w:tabs>
+          <w:tab w:val="num" w:pos="3600"/>
+        </w:tabs>
+        <w:ind w:left="3600" w:hanging="360"/>
+      </w:pPr>
+      <w:rPr>
+        <w:rFonts w:ascii="Wingdings" w:hAnsi="Wingdings" w:hint="default"/>
+        <w:sz w:val="20"/>
+      </w:rPr>
+    </w:lvl>
+    <w:lvl w:ilvl="5" w:tentative="1">
+      <w:start w:val="1"/>
+      <w:numFmt w:val="bullet"/>
+      <w:lvlText w:val=""/>
+      <w:lvlJc w:val="left"/>
+      <w:pPr>
+        <w:tabs>
+          <w:tab w:val="num" w:pos="4320"/>
+        </w:tabs>
+        <w:ind w:left="4320" w:hanging="360"/>
+      </w:pPr>
+      <w:rPr>
+        <w:rFonts w:ascii="Wingdings" w:hAnsi="Wingdings" w:hint="default"/>
+        <w:sz w:val="20"/>
+      </w:rPr>
+    </w:lvl>
+    <w:lvl w:ilvl="6" w:tentative="1">
+      <w:start w:val="1"/>
+      <w:numFmt w:val="bullet"/>
+      <w:lvlText w:val=""/>
+      <w:lvlJc w:val="left"/>
+      <w:pPr>
+        <w:tabs>
+          <w:tab w:val="num" w:pos="5040"/>
+        </w:tabs>
+        <w:ind w:left="5040" w:hanging="360"/>
+      </w:pPr>
+      <w:rPr>
+        <w:rFonts w:ascii="Wingdings" w:hAnsi="Wingdings" w:hint="default"/>
+        <w:sz w:val="20"/>
+      </w:rPr>
+    </w:lvl>
+    <w:lvl w:ilvl="7" w:tentative="1">
+      <w:start w:val="1"/>
+      <w:numFmt w:val="bullet"/>
+      <w:lvlText w:val=""/>
+      <w:lvlJc w:val="left"/>
+      <w:pPr>
+        <w:tabs>
+          <w:tab w:val="num" w:pos="5760"/>
+        </w:tabs>
+        <w:ind w:left="5760" w:hanging="360"/>
+      </w:pPr>
+      <w:rPr>
+        <w:rFonts w:ascii="Wingdings" w:hAnsi="Wingdings" w:hint="default"/>
+        <w:sz w:val="20"/>
+      </w:rPr>
+    </w:lvl>
+    <w:lvl w:ilvl="8" w:tentative="1">
+      <w:start w:val="1"/>
+      <w:numFmt w:val="bullet"/>
+      <w:lvlText w:val=""/>
+      <w:lvlJc w:val="left"/>
+      <w:pPr>
+        <w:tabs>
+          <w:tab w:val="num" w:pos="6480"/>
+        </w:tabs>
+        <w:ind w:left="6480" w:hanging="360"/>
+      </w:pPr>
+      <w:rPr>
+        <w:rFonts w:ascii="Wingdings" w:hAnsi="Wingdings" w:hint="default"/>
+        <w:sz w:val="20"/>
+      </w:rPr>
+    </w:lvl>
+  </w:abstractNum>
+  <w:abstractNum w:abstractNumId="3" w15:restartNumberingAfterBreak="0">
+    <w:nsid w:val="244F25A9"/>
+    <w:multiLevelType w:val="hybridMultilevel"/>
+    <w:tmpl w:val="FCE46E60"/>
+    <w:lvl w:ilvl="0" w:tplc="04090001">
+      <w:start w:val="1"/>
+      <w:numFmt w:val="bullet"/>
+      <w:lvlText w:val=""/>
+      <w:lvlJc w:val="left"/>
+      <w:pPr>
+        <w:ind w:left="720" w:hanging="360"/>
+      </w:pPr>
+      <w:rPr>
+        <w:rFonts w:ascii="Symbol" w:hAnsi="Symbol" w:hint="default"/>
+      </w:rPr>
+    </w:lvl>
+    <w:lvl w:ilvl="1" w:tplc="04090003" w:tentative="1">
+      <w:start w:val="1"/>
+      <w:numFmt w:val="bullet"/>
+      <w:lvlText w:val="o"/>
+      <w:lvlJc w:val="left"/>
+      <w:pPr>
+        <w:ind w:left="1440" w:hanging="360"/>
+      </w:pPr>
+      <w:rPr>
+        <w:rFonts w:ascii="Courier New" w:hAnsi="Courier New" w:cs="Courier New" w:hint="default"/>
+      </w:rPr>
+    </w:lvl>
+    <w:lvl w:ilvl="2" w:tplc="04090005" w:tentative="1">
+      <w:start w:val="1"/>
+      <w:numFmt w:val="bullet"/>
+      <w:lvlText w:val=""/>
+      <w:lvlJc w:val="left"/>
+      <w:pPr>
+        <w:ind w:left="2160" w:hanging="360"/>
+      </w:pPr>
+      <w:rPr>
+        <w:rFonts w:ascii="Wingdings" w:hAnsi="Wingdings" w:hint="default"/>
+      </w:rPr>
+    </w:lvl>
+    <w:lvl w:ilvl="3" w:tplc="04090001" w:tentative="1">
+      <w:start w:val="1"/>
+      <w:numFmt w:val="bullet"/>
+      <w:lvlText w:val=""/>
+      <w:lvlJc w:val="left"/>
+      <w:pPr>
+        <w:ind w:left="2880" w:hanging="360"/>
+      </w:pPr>
+      <w:rPr>
+        <w:rFonts w:ascii="Symbol" w:hAnsi="Symbol" w:hint="default"/>
+      </w:rPr>
+    </w:lvl>
+    <w:lvl w:ilvl="4" w:tplc="04090003" w:tentative="1">
+      <w:start w:val="1"/>
+      <w:numFmt w:val="bullet"/>
+      <w:lvlText w:val="o"/>
+      <w:lvlJc w:val="left"/>
+      <w:pPr>
+        <w:ind w:left="3600" w:hanging="360"/>
+      </w:pPr>
+      <w:rPr>
+        <w:rFonts w:ascii="Courier New" w:hAnsi="Courier New" w:cs="Courier New" w:hint="default"/>
+      </w:rPr>
+    </w:lvl>
+    <w:lvl w:ilvl="5" w:tplc="04090005" w:tentative="1">
+      <w:start w:val="1"/>
+      <w:numFmt w:val="bullet"/>
+      <w:lvlText w:val=""/>
+      <w:lvlJc w:val="left"/>
+      <w:pPr>
+        <w:ind w:left="4320" w:hanging="360"/>
+      </w:pPr>
+      <w:rPr>
+        <w:rFonts w:ascii="Wingdings" w:hAnsi="Wingdings" w:hint="default"/>
+      </w:rPr>
+    </w:lvl>
+    <w:lvl w:ilvl="6" w:tplc="04090001" w:tentative="1">
+      <w:start w:val="1"/>
+      <w:numFmt w:val="bullet"/>
+      <w:lvlText w:val=""/>
+      <w:lvlJc w:val="left"/>
+      <w:pPr>
+        <w:ind w:left="5040" w:hanging="360"/>
+      </w:pPr>
+      <w:rPr>
+        <w:rFonts w:ascii="Symbol" w:hAnsi="Symbol" w:hint="default"/>
+      </w:rPr>
+    </w:lvl>
+    <w:lvl w:ilvl="7" w:tplc="04090003" w:tentative="1">
+      <w:start w:val="1"/>
+      <w:numFmt w:val="bullet"/>
+      <w:lvlText w:val="o"/>
+      <w:lvlJc w:val="left"/>
+      <w:pPr>
+        <w:ind w:left="5760" w:hanging="360"/>
+      </w:pPr>
+      <w:rPr>
+        <w:rFonts w:ascii="Courier New" w:hAnsi="Courier New" w:cs="Courier New" w:hint="default"/>
+      </w:rPr>
+    </w:lvl>
+    <w:lvl w:ilvl="8" w:tplc="04090005" w:tentative="1">
+      <w:start w:val="1"/>
+      <w:numFmt w:val="bullet"/>
+      <w:lvlText w:val=""/>
+      <w:lvlJc w:val="left"/>
+      <w:pPr>
+        <w:ind w:left="6480" w:hanging="360"/>
+      </w:pPr>
+      <w:rPr>
+        <w:rFonts w:ascii="Wingdings" w:hAnsi="Wingdings" w:hint="default"/>
+      </w:rPr>
+    </w:lvl>
+  </w:abstractNum>
+  <w:abstractNum w:abstractNumId="4" w15:restartNumberingAfterBreak="0">
     <w:nsid w:val="28BF5E47"/>
     <w:multiLevelType w:val="multilevel"/>
     <w:tmpl w:val="2E8AB148"/>
@@ -1902,7 +4001,7 @@
       </w:rPr>
     </w:lvl>
   </w:abstractNum>
-  <w:abstractNum w:abstractNumId="3" w15:restartNumberingAfterBreak="0">
+  <w:abstractNum w:abstractNumId="5" w15:restartNumberingAfterBreak="0">
     <w:nsid w:val="329E0A74"/>
     <w:multiLevelType w:val="multilevel"/>
     <w:tmpl w:val="5518DEAA"/>
@@ -2015,7 +4114,7 @@
       </w:rPr>
     </w:lvl>
   </w:abstractNum>
-  <w:abstractNum w:abstractNumId="4" w15:restartNumberingAfterBreak="0">
+  <w:abstractNum w:abstractNumId="6" w15:restartNumberingAfterBreak="0">
     <w:nsid w:val="43583974"/>
     <w:multiLevelType w:val="multilevel"/>
     <w:tmpl w:val="D178A7DA"/>
@@ -2164,7 +4263,156 @@
       </w:rPr>
     </w:lvl>
   </w:abstractNum>
-  <w:abstractNum w:abstractNumId="5" w15:restartNumberingAfterBreak="0">
+  <w:abstractNum w:abstractNumId="7" w15:restartNumberingAfterBreak="0">
+    <w:nsid w:val="45BA449F"/>
+    <w:multiLevelType w:val="multilevel"/>
+    <w:tmpl w:val="82489274"/>
+    <w:lvl w:ilvl="0">
+      <w:start w:val="1"/>
+      <w:numFmt w:val="bullet"/>
+      <w:lvlText w:val=""/>
+      <w:lvlJc w:val="left"/>
+      <w:pPr>
+        <w:tabs>
+          <w:tab w:val="num" w:pos="720"/>
+        </w:tabs>
+        <w:ind w:left="720" w:hanging="360"/>
+      </w:pPr>
+      <w:rPr>
+        <w:rFonts w:ascii="Symbol" w:hAnsi="Symbol" w:hint="default"/>
+        <w:sz w:val="20"/>
+      </w:rPr>
+    </w:lvl>
+    <w:lvl w:ilvl="1">
+      <w:start w:val="1"/>
+      <w:numFmt w:val="bullet"/>
+      <w:lvlText w:val="o"/>
+      <w:lvlJc w:val="left"/>
+      <w:pPr>
+        <w:tabs>
+          <w:tab w:val="num" w:pos="1440"/>
+        </w:tabs>
+        <w:ind w:left="1440" w:hanging="360"/>
+      </w:pPr>
+      <w:rPr>
+        <w:rFonts w:ascii="Courier New" w:hAnsi="Courier New" w:hint="default"/>
+        <w:sz w:val="20"/>
+      </w:rPr>
+    </w:lvl>
+    <w:lvl w:ilvl="2" w:tentative="1">
+      <w:start w:val="1"/>
+      <w:numFmt w:val="bullet"/>
+      <w:lvlText w:val=""/>
+      <w:lvlJc w:val="left"/>
+      <w:pPr>
+        <w:tabs>
+          <w:tab w:val="num" w:pos="2160"/>
+        </w:tabs>
+        <w:ind w:left="2160" w:hanging="360"/>
+      </w:pPr>
+      <w:rPr>
+        <w:rFonts w:ascii="Wingdings" w:hAnsi="Wingdings" w:hint="default"/>
+        <w:sz w:val="20"/>
+      </w:rPr>
+    </w:lvl>
+    <w:lvl w:ilvl="3" w:tentative="1">
+      <w:start w:val="1"/>
+      <w:numFmt w:val="bullet"/>
+      <w:lvlText w:val=""/>
+      <w:lvlJc w:val="left"/>
+      <w:pPr>
+        <w:tabs>
+          <w:tab w:val="num" w:pos="2880"/>
+        </w:tabs>
+        <w:ind w:left="2880" w:hanging="360"/>
+      </w:pPr>
+      <w:rPr>
+        <w:rFonts w:ascii="Wingdings" w:hAnsi="Wingdings" w:hint="default"/>
+        <w:sz w:val="20"/>
+      </w:rPr>
+    </w:lvl>
+    <w:lvl w:ilvl="4" w:tentative="1">
+      <w:start w:val="1"/>
+      <w:numFmt w:val="bullet"/>
+      <w:lvlText w:val=""/>
+      <w:lvlJc w:val="left"/>
+      <w:pPr>
+        <w:tabs>
+          <w:tab w:val="num" w:pos="3600"/>
+        </w:tabs>
+        <w:ind w:left="3600" w:hanging="360"/>
+      </w:pPr>
+      <w:rPr>
+        <w:rFonts w:ascii="Wingdings" w:hAnsi="Wingdings" w:hint="default"/>
+        <w:sz w:val="20"/>
+      </w:rPr>
+    </w:lvl>
+    <w:lvl w:ilvl="5" w:tentative="1">
+      <w:start w:val="1"/>
+      <w:numFmt w:val="bullet"/>
+      <w:lvlText w:val=""/>
+      <w:lvlJc w:val="left"/>
+      <w:pPr>
+        <w:tabs>
+          <w:tab w:val="num" w:pos="4320"/>
+        </w:tabs>
+        <w:ind w:left="4320" w:hanging="360"/>
+      </w:pPr>
+      <w:rPr>
+        <w:rFonts w:ascii="Wingdings" w:hAnsi="Wingdings" w:hint="default"/>
+        <w:sz w:val="20"/>
+      </w:rPr>
+    </w:lvl>
+    <w:lvl w:ilvl="6" w:tentative="1">
+      <w:start w:val="1"/>
+      <w:numFmt w:val="bullet"/>
+      <w:lvlText w:val=""/>
+      <w:lvlJc w:val="left"/>
+      <w:pPr>
+        <w:tabs>
+          <w:tab w:val="num" w:pos="5040"/>
+        </w:tabs>
+        <w:ind w:left="5040" w:hanging="360"/>
+      </w:pPr>
+      <w:rPr>
+        <w:rFonts w:ascii="Wingdings" w:hAnsi="Wingdings" w:hint="default"/>
+        <w:sz w:val="20"/>
+      </w:rPr>
+    </w:lvl>
+    <w:lvl w:ilvl="7" w:tentative="1">
+      <w:start w:val="1"/>
+      <w:numFmt w:val="bullet"/>
+      <w:lvlText w:val=""/>
+      <w:lvlJc w:val="left"/>
+      <w:pPr>
+        <w:tabs>
+          <w:tab w:val="num" w:pos="5760"/>
+        </w:tabs>
+        <w:ind w:left="5760" w:hanging="360"/>
+      </w:pPr>
+      <w:rPr>
+        <w:rFonts w:ascii="Wingdings" w:hAnsi="Wingdings" w:hint="default"/>
+        <w:sz w:val="20"/>
+      </w:rPr>
+    </w:lvl>
+    <w:lvl w:ilvl="8" w:tentative="1">
+      <w:start w:val="1"/>
+      <w:numFmt w:val="bullet"/>
+      <w:lvlText w:val=""/>
+      <w:lvlJc w:val="left"/>
+      <w:pPr>
+        <w:tabs>
+          <w:tab w:val="num" w:pos="6480"/>
+        </w:tabs>
+        <w:ind w:left="6480" w:hanging="360"/>
+      </w:pPr>
+      <w:rPr>
+        <w:rFonts w:ascii="Wingdings" w:hAnsi="Wingdings" w:hint="default"/>
+        <w:sz w:val="20"/>
+      </w:rPr>
+    </w:lvl>
+  </w:abstractNum>
+  <w:abstractNum w:abstractNumId="8" w15:restartNumberingAfterBreak="0">
     <w:nsid w:val="4AB241C0"/>
     <w:multiLevelType w:val="multilevel"/>
     <w:tmpl w:val="27509DDC"/>
@@ -2277,7 +4525,7 @@
       </w:rPr>
     </w:lvl>
   </w:abstractNum>
-  <w:abstractNum w:abstractNumId="6" w15:restartNumberingAfterBreak="0">
+  <w:abstractNum w:abstractNumId="9" w15:restartNumberingAfterBreak="0">
     <w:nsid w:val="4ECE08F1"/>
     <w:multiLevelType w:val="multilevel"/>
     <w:tmpl w:val="92A07EC6"/>
@@ -2426,7 +4674,7 @@
       </w:rPr>
     </w:lvl>
   </w:abstractNum>
-  <w:abstractNum w:abstractNumId="7" w15:restartNumberingAfterBreak="0">
+  <w:abstractNum w:abstractNumId="10" w15:restartNumberingAfterBreak="0">
     <w:nsid w:val="5C6840A2"/>
     <w:multiLevelType w:val="multilevel"/>
     <w:tmpl w:val="976A48C2"/>
@@ -2575,7 +4823,7 @@
       </w:rPr>
     </w:lvl>
   </w:abstractNum>
-  <w:abstractNum w:abstractNumId="8" w15:restartNumberingAfterBreak="0">
+  <w:abstractNum w:abstractNumId="11" w15:restartNumberingAfterBreak="0">
     <w:nsid w:val="62617127"/>
     <w:multiLevelType w:val="multilevel"/>
     <w:tmpl w:val="74FEC4F6"/>
@@ -2724,7 +4972,7 @@
       </w:rPr>
     </w:lvl>
   </w:abstractNum>
-  <w:abstractNum w:abstractNumId="9" w15:restartNumberingAfterBreak="0">
+  <w:abstractNum w:abstractNumId="12" w15:restartNumberingAfterBreak="0">
     <w:nsid w:val="70B34130"/>
     <w:multiLevelType w:val="multilevel"/>
     <w:tmpl w:val="18E0A944"/>
@@ -2837,7 +5085,156 @@
       </w:rPr>
     </w:lvl>
   </w:abstractNum>
-  <w:abstractNum w:abstractNumId="10" w15:restartNumberingAfterBreak="0">
+  <w:abstractNum w:abstractNumId="13" w15:restartNumberingAfterBreak="0">
+    <w:nsid w:val="72D47255"/>
+    <w:multiLevelType w:val="multilevel"/>
+    <w:tmpl w:val="F9EA0A96"/>
+    <w:lvl w:ilvl="0">
+      <w:start w:val="1"/>
+      <w:numFmt w:val="bullet"/>
+      <w:lvlText w:val=""/>
+      <w:lvlJc w:val="left"/>
+      <w:pPr>
+        <w:tabs>
+          <w:tab w:val="num" w:pos="720"/>
+        </w:tabs>
+        <w:ind w:left="720" w:hanging="360"/>
+      </w:pPr>
+      <w:rPr>
+        <w:rFonts w:ascii="Symbol" w:hAnsi="Symbol" w:hint="default"/>
+        <w:sz w:val="20"/>
+      </w:rPr>
+    </w:lvl>
+    <w:lvl w:ilvl="1">
+      <w:start w:val="1"/>
+      <w:numFmt w:val="bullet"/>
+      <w:lvlText w:val="o"/>
+      <w:lvlJc w:val="left"/>
+      <w:pPr>
+        <w:tabs>
+          <w:tab w:val="num" w:pos="1440"/>
+        </w:tabs>
+        <w:ind w:left="1440" w:hanging="360"/>
+      </w:pPr>
+      <w:rPr>
+        <w:rFonts w:ascii="Courier New" w:hAnsi="Courier New" w:hint="default"/>
+        <w:sz w:val="20"/>
+      </w:rPr>
+    </w:lvl>
+    <w:lvl w:ilvl="2" w:tentative="1">
+      <w:start w:val="1"/>
+      <w:numFmt w:val="bullet"/>
+      <w:lvlText w:val=""/>
+      <w:lvlJc w:val="left"/>
+      <w:pPr>
+        <w:tabs>
+          <w:tab w:val="num" w:pos="2160"/>
+        </w:tabs>
+        <w:ind w:left="2160" w:hanging="360"/>
+      </w:pPr>
+      <w:rPr>
+        <w:rFonts w:ascii="Wingdings" w:hAnsi="Wingdings" w:hint="default"/>
+        <w:sz w:val="20"/>
+      </w:rPr>
+    </w:lvl>
+    <w:lvl w:ilvl="3" w:tentative="1">
+      <w:start w:val="1"/>
+      <w:numFmt w:val="bullet"/>
+      <w:lvlText w:val=""/>
+      <w:lvlJc w:val="left"/>
+      <w:pPr>
+        <w:tabs>
+          <w:tab w:val="num" w:pos="2880"/>
+        </w:tabs>
+        <w:ind w:left="2880" w:hanging="360"/>
+      </w:pPr>
+      <w:rPr>
+        <w:rFonts w:ascii="Wingdings" w:hAnsi="Wingdings" w:hint="default"/>
+        <w:sz w:val="20"/>
+      </w:rPr>
+    </w:lvl>
+    <w:lvl w:ilvl="4" w:tentative="1">
+      <w:start w:val="1"/>
+      <w:numFmt w:val="bullet"/>
+      <w:lvlText w:val=""/>
+      <w:lvlJc w:val="left"/>
+      <w:pPr>
+        <w:tabs>
+          <w:tab w:val="num" w:pos="3600"/>
+        </w:tabs>
+        <w:ind w:left="3600" w:hanging="360"/>
+      </w:pPr>
+      <w:rPr>
+        <w:rFonts w:ascii="Wingdings" w:hAnsi="Wingdings" w:hint="default"/>
+        <w:sz w:val="20"/>
+      </w:rPr>
+    </w:lvl>
+    <w:lvl w:ilvl="5" w:tentative="1">
+      <w:start w:val="1"/>
+      <w:numFmt w:val="bullet"/>
+      <w:lvlText w:val=""/>
+      <w:lvlJc w:val="left"/>
+      <w:pPr>
+        <w:tabs>
+          <w:tab w:val="num" w:pos="4320"/>
+        </w:tabs>
+        <w:ind w:left="4320" w:hanging="360"/>
+      </w:pPr>
+      <w:rPr>
+        <w:rFonts w:ascii="Wingdings" w:hAnsi="Wingdings" w:hint="default"/>
+        <w:sz w:val="20"/>
+      </w:rPr>
+    </w:lvl>
+    <w:lvl w:ilvl="6" w:tentative="1">
+      <w:start w:val="1"/>
+      <w:numFmt w:val="bullet"/>
+      <w:lvlText w:val=""/>
+      <w:lvlJc w:val="left"/>
+      <w:pPr>
+        <w:tabs>
+          <w:tab w:val="num" w:pos="5040"/>
+        </w:tabs>
+        <w:ind w:left="5040" w:hanging="360"/>
+      </w:pPr>
+      <w:rPr>
+        <w:rFonts w:ascii="Wingdings" w:hAnsi="Wingdings" w:hint="default"/>
+        <w:sz w:val="20"/>
+      </w:rPr>
+    </w:lvl>
+    <w:lvl w:ilvl="7" w:tentative="1">
+      <w:start w:val="1"/>
+      <w:numFmt w:val="bullet"/>
+      <w:lvlText w:val=""/>
+      <w:lvlJc w:val="left"/>
+      <w:pPr>
+        <w:tabs>
+          <w:tab w:val="num" w:pos="5760"/>
+        </w:tabs>
+        <w:ind w:left="5760" w:hanging="360"/>
+      </w:pPr>
+      <w:rPr>
+        <w:rFonts w:ascii="Wingdings" w:hAnsi="Wingdings" w:hint="default"/>
+        <w:sz w:val="20"/>
+      </w:rPr>
+    </w:lvl>
+    <w:lvl w:ilvl="8" w:tentative="1">
+      <w:start w:val="1"/>
+      <w:numFmt w:val="bullet"/>
+      <w:lvlText w:val=""/>
+      <w:lvlJc w:val="left"/>
+      <w:pPr>
+        <w:tabs>
+          <w:tab w:val="num" w:pos="6480"/>
+        </w:tabs>
+        <w:ind w:left="6480" w:hanging="360"/>
+      </w:pPr>
+      <w:rPr>
+        <w:rFonts w:ascii="Wingdings" w:hAnsi="Wingdings" w:hint="default"/>
+        <w:sz w:val="20"/>
+      </w:rPr>
+    </w:lvl>
+  </w:abstractNum>
+  <w:abstractNum w:abstractNumId="14" w15:restartNumberingAfterBreak="0">
     <w:nsid w:val="773B59B1"/>
     <w:multiLevelType w:val="multilevel"/>
     <w:tmpl w:val="68F63022"/>
@@ -2986,7 +5383,7 @@
       </w:rPr>
     </w:lvl>
   </w:abstractNum>
-  <w:abstractNum w:abstractNumId="11" w15:restartNumberingAfterBreak="0">
+  <w:abstractNum w:abstractNumId="15" w15:restartNumberingAfterBreak="0">
     <w:nsid w:val="798E0D56"/>
     <w:multiLevelType w:val="multilevel"/>
     <w:tmpl w:val="972C0492"/>
@@ -3136,40 +5533,52 @@
     </w:lvl>
   </w:abstractNum>
   <w:num w:numId="1" w16cid:durableId="1166674649">
-    <w:abstractNumId w:val="7"/>
+    <w:abstractNumId w:val="10"/>
   </w:num>
   <w:num w:numId="2" w16cid:durableId="1211650018">
+    <w:abstractNumId w:val="11"/>
+  </w:num>
+  <w:num w:numId="3" w16cid:durableId="145434478">
+    <w:abstractNumId w:val="9"/>
+  </w:num>
+  <w:num w:numId="4" w16cid:durableId="2113084051">
+    <w:abstractNumId w:val="6"/>
+  </w:num>
+  <w:num w:numId="5" w16cid:durableId="1594586242">
+    <w:abstractNumId w:val="4"/>
+  </w:num>
+  <w:num w:numId="6" w16cid:durableId="1176648331">
     <w:abstractNumId w:val="8"/>
   </w:num>
-  <w:num w:numId="3" w16cid:durableId="145434478">
-    <w:abstractNumId w:val="6"/>
-  </w:num>
-  <w:num w:numId="4" w16cid:durableId="2113084051">
-    <w:abstractNumId w:val="4"/>
-  </w:num>
-  <w:num w:numId="5" w16cid:durableId="1594586242">
-    <w:abstractNumId w:val="2"/>
-  </w:num>
-  <w:num w:numId="6" w16cid:durableId="1176648331">
+  <w:num w:numId="7" w16cid:durableId="1663391649">
     <w:abstractNumId w:val="5"/>
   </w:num>
-  <w:num w:numId="7" w16cid:durableId="1663391649">
-    <w:abstractNumId w:val="3"/>
-  </w:num>
   <w:num w:numId="8" w16cid:durableId="490561821">
-    <w:abstractNumId w:val="9"/>
+    <w:abstractNumId w:val="12"/>
   </w:num>
   <w:num w:numId="9" w16cid:durableId="1760254788">
-    <w:abstractNumId w:val="10"/>
+    <w:abstractNumId w:val="14"/>
   </w:num>
   <w:num w:numId="10" w16cid:durableId="1277329093">
     <w:abstractNumId w:val="1"/>
   </w:num>
   <w:num w:numId="11" w16cid:durableId="1333987331">
-    <w:abstractNumId w:val="11"/>
+    <w:abstractNumId w:val="15"/>
   </w:num>
   <w:num w:numId="12" w16cid:durableId="503321397">
     <w:abstractNumId w:val="0"/>
+  </w:num>
+  <w:num w:numId="13" w16cid:durableId="1844390032">
+    <w:abstractNumId w:val="7"/>
+  </w:num>
+  <w:num w:numId="14" w16cid:durableId="2105609237">
+    <w:abstractNumId w:val="3"/>
+  </w:num>
+  <w:num w:numId="15" w16cid:durableId="2097818591">
+    <w:abstractNumId w:val="2"/>
+  </w:num>
+  <w:num w:numId="16" w16cid:durableId="1228541111">
+    <w:abstractNumId w:val="13"/>
   </w:num>
 </w:numbering>
 </file>
@@ -4184,6 +6593,17 @@
       </w:tblBorders>
     </w:tblPr>
   </w:style>
+  <w:style w:type="character" w:styleId="Strong">
+    <w:name w:val="Strong"/>
+    <w:basedOn w:val="DefaultParagraphFont"/>
+    <w:uiPriority w:val="22"/>
+    <w:qFormat/>
+    <w:rsid w:val="001C7C49"/>
+    <w:rPr>
+      <w:b/>
+      <w:bCs/>
+    </w:rPr>
+  </w:style>
 </w:styles>
 </file>
 

</xml_diff>

<commit_message>
Figures in media, final pdf created
</commit_message>
<xml_diff>
--- a/results/Morgenstern Open Images Results.docx
+++ b/results/Morgenstern Open Images Results.docx
@@ -71,7 +71,16 @@
         <w:t xml:space="preserve">The problem addressed in this study is the classification of images into five categories: Bicycle, Car, Cat, Dog, and Tree. </w:t>
       </w:r>
       <w:r>
-        <w:t xml:space="preserve">Image classification is a tool with applications to many fields, like medical imaging, e-commerce, and facial recognition software. </w:t>
+        <w:t>While this project may have little practical application, i</w:t>
+      </w:r>
+      <w:r>
+        <w:t xml:space="preserve">mage classification </w:t>
+      </w:r>
+      <w:r>
+        <w:t xml:space="preserve">in general </w:t>
+      </w:r>
+      <w:r>
+        <w:t xml:space="preserve">is a tool with applications to many fields, like medical imaging, e-commerce, and facial recognition software. </w:t>
       </w:r>
       <w:r>
         <w:t xml:space="preserve">The challenge lies in building models that generalize well across diverse datasets, avoiding overfitting while maintaining high accuracy. This </w:t>
@@ -81,6 +90,13 @@
       </w:r>
       <w:r>
         <w:t xml:space="preserve"> explores two approaches: a baseline convolutional neural network (CNN) trained from scratch, and an improved model using transfer learning with ResNet18 pretrained on ImageNet.</w:t>
+      </w:r>
+    </w:p>
+    <w:p>
+      <w:r>
+        <w:pict w14:anchorId="6417097C">
+          <v:rect id="_x0000_i1110" style="width:0;height:1.5pt" o:hralign="center" o:hrstd="t" o:hr="t" fillcolor="#a0a0a0" stroked="f"/>
+        </w:pict>
       </w:r>
     </w:p>
     <w:p>
@@ -197,12 +213,12 @@
           <w:b/>
           <w:bCs/>
         </w:rPr>
+        <w:lastRenderedPageBreak/>
         <w:t>3. Exploratory Data Analysis</w:t>
       </w:r>
     </w:p>
     <w:p>
       <w:r>
-        <w:lastRenderedPageBreak/>
         <w:t>Exploratory Data Analysis (EDA) was conducted to understand dataset characteristics:</w:t>
       </w:r>
     </w:p>
@@ -714,6 +730,7 @@
         </w:numPr>
       </w:pPr>
       <w:r>
+        <w:lastRenderedPageBreak/>
         <w:t>Conv1: 3 → 32 filters, kernel size 3, stride 1, padding 1</w:t>
       </w:r>
     </w:p>
@@ -725,7 +742,6 @@
         </w:numPr>
       </w:pPr>
       <w:r>
-        <w:lastRenderedPageBreak/>
         <w:t>Conv2: 32 → 64 filters, kernel size 3, stride 1, padding 1</w:t>
       </w:r>
     </w:p>
@@ -1442,7 +1458,6 @@
         <w:t>This is the hallmark of overfitting. That is, the baseline CNN model memorized training examples but failed to generalize to unseen data. After epoch 6, validation accuracy declined continuously, suggesting that the model’s capacity exceeded the dataset size and diversity.</w:t>
       </w:r>
     </w:p>
-    <w:p/>
     <w:p/>
     <w:p/>
     <w:p/>
@@ -1604,7 +1619,13 @@
         <w:t>The cl</w:t>
       </w:r>
       <w:r>
-        <w:t>assification report showed macro F1-score of 0.55, with Car performing best (precision 0.7</w:t>
+        <w:t>assification report showed macro F1-score of 0.5</w:t>
+      </w:r>
+      <w:r>
+        <w:t>3</w:t>
+      </w:r>
+      <w:r>
+        <w:t>, with Car performing best (precision 0.7</w:t>
       </w:r>
       <w:r>
         <w:t>6</w:t>
@@ -2405,24 +2426,48 @@
         <w:rPr>
           <w:noProof/>
         </w:rPr>
-        <w:t>onfusion matrix showed strong performance across all classes, with minimal misclassifications.</w:t>
+        <w:t>onfusion matrix showed strong performance across all classes, with minimal misclassifications</w:t>
       </w:r>
       <w:r>
         <w:rPr>
           <w:noProof/>
         </w:rPr>
+        <w:t xml:space="preserve"> (Figure 10)</w:t>
+      </w:r>
+      <w:r>
+        <w:rPr>
+          <w:noProof/>
+        </w:rPr>
+        <w:t>.</w:t>
+      </w:r>
+      <w:r>
+        <w:rPr>
+          <w:noProof/>
+        </w:rPr>
         <w:t xml:space="preserve"> </w:t>
       </w:r>
       <w:r>
         <w:rPr>
           <w:noProof/>
         </w:rPr>
-        <w:t xml:space="preserve">Cars and Cats were classified almost perfectly, while even the hardest class (Bicycle) achieved strong recall. </w:t>
+        <w:t>Cars and Cats were classified almost perfectly, while even the hardest class (</w:t>
       </w:r>
       <w:r>
         <w:rPr>
           <w:noProof/>
         </w:rPr>
+        <w:t>Dog</w:t>
+      </w:r>
+      <w:r>
+        <w:rPr>
+          <w:noProof/>
+        </w:rPr>
+        <w:t xml:space="preserve">) achieved strong recall. </w:t>
+      </w:r>
+      <w:r>
+        <w:rPr>
+          <w:noProof/>
+        </w:rPr>
         <w:t>The c</w:t>
       </w:r>
       <w:r>
@@ -2479,6 +2524,19 @@
         </w:rPr>
         <w:t xml:space="preserve"> </w:t>
       </w:r>
+      <w:r>
+        <w:rPr>
+          <w:noProof/>
+        </w:rPr>
+        <w:t>Early stopping was triggered due to two straight drops in validation accuracy, but the resulting model still produced a high level of accuracy.</w:t>
+      </w:r>
+    </w:p>
+    <w:p>
+      <w:pPr>
+        <w:rPr>
+          <w:noProof/>
+        </w:rPr>
+      </w:pPr>
     </w:p>
     <w:p>
       <w:pPr>
@@ -2494,6 +2552,7 @@
           <w:bCs/>
           <w:noProof/>
         </w:rPr>
+        <w:lastRenderedPageBreak/>
         <w:t>Figure 10. ResNet18 model confusion matrix</w:t>
       </w:r>
     </w:p>
@@ -2504,7 +2563,6 @@
         </w:rPr>
       </w:pPr>
       <w:r>
-        <w:lastRenderedPageBreak/>
         <w:drawing>
           <wp:anchor distT="0" distB="0" distL="114300" distR="114300" simplePos="0" relativeHeight="251670528" behindDoc="0" locked="0" layoutInCell="1" allowOverlap="1" wp14:anchorId="78DCFFE5" wp14:editId="12C99C39">
             <wp:simplePos x="0" y="0"/>
@@ -2753,11 +2811,20 @@
           <w:bCs/>
         </w:rPr>
       </w:pPr>
-      <w:r>
+    </w:p>
+    <w:p>
+      <w:pPr>
         <w:rPr>
           <w:b/>
           <w:bCs/>
         </w:rPr>
+      </w:pPr>
+      <w:r>
+        <w:rPr>
+          <w:b/>
+          <w:bCs/>
+        </w:rPr>
+        <w:lastRenderedPageBreak/>
         <w:t>6</w:t>
       </w:r>
       <w:r>
@@ -2840,7 +2907,6 @@
                 <w:b/>
                 <w:bCs/>
               </w:rPr>
-              <w:lastRenderedPageBreak/>
               <w:t>Metric</w:t>
             </w:r>
           </w:p>
@@ -2905,7 +2971,13 @@
           </w:tcPr>
           <w:p>
             <w:r>
-              <w:t>~59%</w:t>
+              <w:t>~5</w:t>
+            </w:r>
+            <w:r>
+              <w:t>6</w:t>
+            </w:r>
+            <w:r>
+              <w:t>%</w:t>
             </w:r>
           </w:p>
         </w:tc>
@@ -2915,7 +2987,13 @@
           </w:tcPr>
           <w:p>
             <w:r>
-              <w:t>~91%</w:t>
+              <w:t>~</w:t>
+            </w:r>
+            <w:r>
+              <w:t>89</w:t>
+            </w:r>
+            <w:r>
+              <w:t>%</w:t>
             </w:r>
           </w:p>
         </w:tc>
@@ -2937,7 +3015,10 @@
           </w:tcPr>
           <w:p>
             <w:r>
-              <w:t>0.55</w:t>
+              <w:t>0.5</w:t>
+            </w:r>
+            <w:r>
+              <w:t>3</w:t>
             </w:r>
           </w:p>
         </w:tc>
@@ -3052,14 +3133,70 @@
     <w:p/>
     <w:p>
       <w:r>
+        <w:t>The baseline CNN model started</w:t>
+      </w:r>
+      <w:r>
+        <w:t xml:space="preserve"> from random initialization, meaning it had to learn all features (edges, textures, shapes) from scratch on a relatively small dataset (~1,300 images). This led to memorization of training data and poor generalization.</w:t>
+      </w:r>
+      <w:r>
+        <w:t xml:space="preserve"> Meanwhile, the ResNet18 model was p</w:t>
+      </w:r>
+      <w:r>
+        <w:t>retrained on ImageNet</w:t>
+      </w:r>
+      <w:r>
+        <w:t xml:space="preserve">, composed of </w:t>
+      </w:r>
+      <w:r>
+        <w:t xml:space="preserve">millions of diverse images. It already “knows” how to detect low-level and mid-level features, so fine-tuning only </w:t>
+      </w:r>
+      <w:r>
+        <w:t>r</w:t>
+      </w:r>
+      <w:r>
+        <w:t xml:space="preserve">equired adapting the final layers to </w:t>
+      </w:r>
+      <w:r>
+        <w:t>the</w:t>
+      </w:r>
+      <w:r>
+        <w:t xml:space="preserve"> five</w:t>
+      </w:r>
+      <w:r>
+        <w:t xml:space="preserve"> chosen</w:t>
+      </w:r>
+      <w:r>
+        <w:t xml:space="preserve"> classes. This shortcut dramatically improves accuracy and reduces overfitting</w:t>
+      </w:r>
+      <w:r>
+        <w:t>.</w:t>
+      </w:r>
+    </w:p>
+    <w:p>
+      <w:pPr>
+        <w:rPr>
+          <w:b/>
+          <w:bCs/>
+        </w:rPr>
+      </w:pPr>
+      <w:r>
+        <w:rPr>
+          <w:b/>
+          <w:bCs/>
+        </w:rPr>
+        <w:t>Figure 13. Training and validation accuracy curves for baseline and improved models</w:t>
+      </w:r>
+    </w:p>
+    <w:p>
+      <w:r>
         <w:drawing>
-          <wp:anchor distT="0" distB="0" distL="114300" distR="114300" simplePos="0" relativeHeight="251667456" behindDoc="0" locked="0" layoutInCell="1" allowOverlap="1" wp14:anchorId="6D273152" wp14:editId="01563F1B">
+          <wp:anchor distT="0" distB="0" distL="114300" distR="114300" simplePos="0" relativeHeight="251667456" behindDoc="0" locked="0" layoutInCell="1" allowOverlap="1" wp14:anchorId="6D273152" wp14:editId="22C9F4D0">
             <wp:simplePos x="0" y="0"/>
             <wp:positionH relativeFrom="margin">
               <wp:align>left</wp:align>
             </wp:positionH>
             <wp:positionV relativeFrom="paragraph">
-              <wp:posOffset>9304</wp:posOffset>
+              <wp:posOffset>5135</wp:posOffset>
             </wp:positionV>
             <wp:extent cx="4308087" cy="3434963"/>
             <wp:effectExtent l="0" t="0" r="0" b="0"/>
@@ -3102,8 +3239,53 @@
           </wp:anchor>
         </w:drawing>
       </w:r>
-    </w:p>
-    <w:p/>
+      <w:r>
+        <w:t>Another feature of ResNet18 that helped improve performance was the fact that it</w:t>
+      </w:r>
+      <w:r>
+        <w:t xml:space="preserve"> uses skip connections (residual links) that allow gradients to flow more easily during backpropagation.</w:t>
+      </w:r>
+      <w:r>
+        <w:t xml:space="preserve"> </w:t>
+      </w:r>
+      <w:r>
+        <w:t>This solves the vanishing gradient problem common in deeper networks, enabling ResNet18 to train effectively and capture complex patterns.</w:t>
+      </w:r>
+      <w:r>
+        <w:t xml:space="preserve"> Our</w:t>
+      </w:r>
+      <w:r>
+        <w:t xml:space="preserve"> baseline CNN, with only three convolutional layers, lacked this mechanism and struggled to represent high-level features.</w:t>
+      </w:r>
+    </w:p>
+    <w:p>
+      <w:r>
+        <w:lastRenderedPageBreak/>
+        <w:t xml:space="preserve">As a result, our three-layer CNN model stayed “shallow” and couldn’t dig deeper to find distinguishing features of each of the five classes of interest. The 18-layer </w:t>
+      </w:r>
+      <w:proofErr w:type="spellStart"/>
+      <w:r>
+        <w:t>ResNet</w:t>
+      </w:r>
+      <w:proofErr w:type="spellEnd"/>
+      <w:r>
+        <w:t xml:space="preserve"> model was able to quickly pull identifying features for the five classes of interest due to </w:t>
+      </w:r>
+      <w:proofErr w:type="gramStart"/>
+      <w:r>
+        <w:t>its</w:t>
+      </w:r>
+      <w:proofErr w:type="gramEnd"/>
+      <w:r>
+        <w:t xml:space="preserve"> pretrained weights and skip connections. As we see in Figure 13, validation accuracy neared 90% </w:t>
+      </w:r>
+      <w:r>
+        <w:t>after</w:t>
+      </w:r>
+      <w:r>
+        <w:t xml:space="preserve"> the first epoch of the ResNet18 model, while the relatively naïve baseline model began with a validation accuracy below 45% before climbing modestly.</w:t>
+      </w:r>
+    </w:p>
     <w:p>
       <w:r>
         <w:pict w14:anchorId="122B5F17">
@@ -3135,70 +3317,42 @@
     </w:p>
     <w:p>
       <w:r>
-        <w:t>The baseline CNN highlighted the limitations of training from scratch on limited data: high training accuracy but poor validation performance due to overfitting. In contrast, ResNet18 leveraged pretrained features, enabling strong generalization even with modest dataset size. The confusion matrices and per-class metrics revealed that the baseline struggled most with Bicycle and Dog, while ResNet18 achieved balanced performance across all categories.</w:t>
-      </w:r>
-    </w:p>
-    <w:p>
-      <w:r>
-        <w:t>The ROC/AUC curves further confirmed the improved discriminative ability of ResNet18, with near-perfect separation between classes. This underscores the importance of transfer learning in modern computer vision tasks, especially when data is limited.</w:t>
-      </w:r>
-    </w:p>
-    <w:p>
-      <w:r>
-        <w:t xml:space="preserve"> </w:t>
-      </w:r>
-    </w:p>
-    <w:p>
-      <w:r>
-        <w:pict w14:anchorId="24EBAF80">
-          <v:rect id="_x0000_i1029" style="width:0;height:1.5pt" o:hralign="center" o:hrstd="t" o:hr="t" fillcolor="#a0a0a0" stroked="f"/>
-        </w:pict>
-      </w:r>
-    </w:p>
-    <w:p>
-      <w:pPr>
-        <w:rPr>
-          <w:b/>
-          <w:bCs/>
-        </w:rPr>
-      </w:pPr>
-      <w:r>
-        <w:rPr>
-          <w:b/>
-          <w:bCs/>
-        </w:rPr>
-        <w:t>8</w:t>
-      </w:r>
-      <w:r>
-        <w:rPr>
-          <w:b/>
-          <w:bCs/>
-        </w:rPr>
-        <w:t>. Conclusion</w:t>
-      </w:r>
-    </w:p>
-    <w:p>
-      <w:r>
-        <w:t>This study demonstrated that while a simple CNN can serve as a baseline</w:t>
-      </w:r>
-      <w:r>
-        <w:t xml:space="preserve"> for image classification</w:t>
-      </w:r>
-      <w:r>
-        <w:t xml:space="preserve">, it suffers from overfitting and poor generalization. </w:t>
-      </w:r>
-      <w:r>
-        <w:t xml:space="preserve">CNN should likely be used only as a benchmark for image classification tasks. </w:t>
-      </w:r>
-      <w:r>
-        <w:t xml:space="preserve">Transfer learning with ResNet18 </w:t>
-      </w:r>
-      <w:r>
-        <w:lastRenderedPageBreak/>
-        <w:t>significantly improved performance, achieving validation accuracy above 90% and strong per-class metrics. The results highlight the effectiveness of pretrained architectures in image classification tasks and suggest that future work should explore deeper networks, fine-tuning strategies, and interpretability methods (e.g., Grad-CAM) to further enhance performance and understanding.</w:t>
-      </w:r>
-    </w:p>
-    <w:p>
+        <w:t>This study demonstrated the strengths of transfer learning and the limitations of training from scratch. The baseline CNN achieved high training accuracy but failed to generalize, with validation accuracy plateauing around 55% and weak per</w:t>
+      </w:r>
+      <w:r>
+        <w:noBreakHyphen/>
+        <w:t>class performance. In contrast, ResNet18 leveraged pretrained ImageNet features to achieve balanced results across all categories, with validation accuracy near 90% and consistently high F1</w:t>
+      </w:r>
+      <w:r>
+        <w:noBreakHyphen/>
+        <w:t>scores. Confusion matrices and ROC/AUC curves confirmed the superior discriminative ability of the improved model, underscoring the importance of transfer learning when data is limited.</w:t>
+      </w:r>
+    </w:p>
+    <w:p>
+      <w:r>
+        <w:t>At the same time, the baseline model revealed what does not work: shallow architectures trained on small, imbalanced datasets are prone to overfitting and poor recall, particularly for minority or visually diverse classes such as Bicycle and Dog. These results highlight practical and ethical considerations for deployment. Models trained on imbalanced data risk bias toward majority classes, and in sensitive domains such as healthcare or surveillance, issues of fairness, privacy, and interpretability must be addressed. Moreover, computational demands of deeper pretrained networks may pose challenges for deployment in resource</w:t>
+      </w:r>
+      <w:r>
+        <w:noBreakHyphen/>
+        <w:t>constrained environments.</w:t>
+      </w:r>
+    </w:p>
+    <w:p>
+      <w:r>
+        <w:t>The dataset itself imposed limitations. Class imbalance favored Cars over Bicycles, label noise may have affected training, and the relatively small sample size restricted the effectiveness of models trained from scratch. With more time, the system could be improved by expanding and balancing the dataset, fine</w:t>
+      </w:r>
+      <w:r>
+        <w:noBreakHyphen/>
+        <w:t>tuning deeper layers of ResNet18, incorporating interpretability tools such as Grad</w:t>
+      </w:r>
+      <w:r>
+        <w:noBreakHyphen/>
+        <w:t>CAM, and optimizing the model for efficiency through pruning or quantization. These steps would enhance robustness, fairness, and suitability for real</w:t>
+      </w:r>
+      <w:r>
+        <w:noBreakHyphen/>
+        <w:t>world applications.</w:t>
+      </w:r>
       <w:r>
         <w:br w:type="page"/>
       </w:r>
@@ -3293,6 +3447,155 @@
 <file path=word/numbering.xml><?xml version="1.0" encoding="utf-8"?>
 <w:numbering xmlns:wpc="http://schemas.microsoft.com/office/word/2010/wordprocessingCanvas" xmlns:cx="http://schemas.microsoft.com/office/drawing/2014/chartex" xmlns:cx1="http://schemas.microsoft.com/office/drawing/2015/9/8/chartex" xmlns:cx2="http://schemas.microsoft.com/office/drawing/2015/10/21/chartex" xmlns:cx3="http://schemas.microsoft.com/office/drawing/2016/5/9/chartex" xmlns:cx4="http://schemas.microsoft.com/office/drawing/2016/5/10/chartex" xmlns:cx5="http://schemas.microsoft.com/office/drawing/2016/5/11/chartex" xmlns:cx6="http://schemas.microsoft.com/office/drawing/2016/5/12/chartex" xmlns:cx7="http://schemas.microsoft.com/office/drawing/2016/5/13/chartex" xmlns:cx8="http://schemas.microsoft.com/office/drawing/2016/5/14/chartex" xmlns:mc="http://schemas.openxmlformats.org/markup-compatibility/2006" xmlns:aink="http://schemas.microsoft.com/office/drawing/2016/ink" xmlns:am3d="http://schemas.microsoft.com/office/drawing/2017/model3d" xmlns:o="urn:schemas-microsoft-com:office:office" xmlns:oel="http://schemas.microsoft.com/office/2019/extlst" xmlns:r="http://schemas.openxmlformats.org/officeDocument/2006/relationships" xmlns:m="http://schemas.openxmlformats.org/officeDocument/2006/math" xmlns:v="urn:schemas-microsoft-com:vml" xmlns:wp14="http://schemas.microsoft.com/office/word/2010/wordprocessingDrawing" xmlns:wp="http://schemas.openxmlformats.org/drawingml/2006/wordprocessingDrawing" xmlns:w10="urn:schemas-microsoft-com:office:word" xmlns:w="http://schemas.openxmlformats.org/wordprocessingml/2006/main" xmlns:w14="http://schemas.microsoft.com/office/word/2010/wordml" xmlns:w15="http://schemas.microsoft.com/office/word/2012/wordml" xmlns:w16cex="http://schemas.microsoft.com/office/word/2018/wordml/cex" xmlns:w16cid="http://schemas.microsoft.com/office/word/2016/wordml/cid" xmlns:w16="http://schemas.microsoft.com/office/word/2018/wordml" xmlns:w16du="http://schemas.microsoft.com/office/word/2023/wordml/word16du" xmlns:w16sdtdh="http://schemas.microsoft.com/office/word/2020/wordml/sdtdatahash" xmlns:w16sdtfl="http://schemas.microsoft.com/office/word/2024/wordml/sdtformatlock" xmlns:w16se="http://schemas.microsoft.com/office/word/2015/wordml/symex" xmlns:wpg="http://schemas.microsoft.com/office/word/2010/wordprocessingGroup" xmlns:wpi="http://schemas.microsoft.com/office/word/2010/wordprocessingInk" xmlns:wne="http://schemas.microsoft.com/office/word/2006/wordml" xmlns:wps="http://schemas.microsoft.com/office/word/2010/wordprocessingShape" mc:Ignorable="w14 w15 w16se w16cid w16 w16cex w16sdtdh w16sdtfl w16du wp14">
   <w:abstractNum w:abstractNumId="0" w15:restartNumberingAfterBreak="0">
+    <w:nsid w:val="02C439EC"/>
+    <w:multiLevelType w:val="multilevel"/>
+    <w:tmpl w:val="92261F3C"/>
+    <w:lvl w:ilvl="0">
+      <w:start w:val="1"/>
+      <w:numFmt w:val="bullet"/>
+      <w:lvlText w:val=""/>
+      <w:lvlJc w:val="left"/>
+      <w:pPr>
+        <w:tabs>
+          <w:tab w:val="num" w:pos="720"/>
+        </w:tabs>
+        <w:ind w:left="720" w:hanging="360"/>
+      </w:pPr>
+      <w:rPr>
+        <w:rFonts w:ascii="Symbol" w:hAnsi="Symbol" w:hint="default"/>
+        <w:sz w:val="20"/>
+      </w:rPr>
+    </w:lvl>
+    <w:lvl w:ilvl="1" w:tentative="1">
+      <w:start w:val="1"/>
+      <w:numFmt w:val="bullet"/>
+      <w:lvlText w:val="o"/>
+      <w:lvlJc w:val="left"/>
+      <w:pPr>
+        <w:tabs>
+          <w:tab w:val="num" w:pos="1440"/>
+        </w:tabs>
+        <w:ind w:left="1440" w:hanging="360"/>
+      </w:pPr>
+      <w:rPr>
+        <w:rFonts w:ascii="Courier New" w:hAnsi="Courier New" w:hint="default"/>
+        <w:sz w:val="20"/>
+      </w:rPr>
+    </w:lvl>
+    <w:lvl w:ilvl="2" w:tentative="1">
+      <w:start w:val="1"/>
+      <w:numFmt w:val="bullet"/>
+      <w:lvlText w:val=""/>
+      <w:lvlJc w:val="left"/>
+      <w:pPr>
+        <w:tabs>
+          <w:tab w:val="num" w:pos="2160"/>
+        </w:tabs>
+        <w:ind w:left="2160" w:hanging="360"/>
+      </w:pPr>
+      <w:rPr>
+        <w:rFonts w:ascii="Wingdings" w:hAnsi="Wingdings" w:hint="default"/>
+        <w:sz w:val="20"/>
+      </w:rPr>
+    </w:lvl>
+    <w:lvl w:ilvl="3" w:tentative="1">
+      <w:start w:val="1"/>
+      <w:numFmt w:val="bullet"/>
+      <w:lvlText w:val=""/>
+      <w:lvlJc w:val="left"/>
+      <w:pPr>
+        <w:tabs>
+          <w:tab w:val="num" w:pos="2880"/>
+        </w:tabs>
+        <w:ind w:left="2880" w:hanging="360"/>
+      </w:pPr>
+      <w:rPr>
+        <w:rFonts w:ascii="Wingdings" w:hAnsi="Wingdings" w:hint="default"/>
+        <w:sz w:val="20"/>
+      </w:rPr>
+    </w:lvl>
+    <w:lvl w:ilvl="4" w:tentative="1">
+      <w:start w:val="1"/>
+      <w:numFmt w:val="bullet"/>
+      <w:lvlText w:val=""/>
+      <w:lvlJc w:val="left"/>
+      <w:pPr>
+        <w:tabs>
+          <w:tab w:val="num" w:pos="3600"/>
+        </w:tabs>
+        <w:ind w:left="3600" w:hanging="360"/>
+      </w:pPr>
+      <w:rPr>
+        <w:rFonts w:ascii="Wingdings" w:hAnsi="Wingdings" w:hint="default"/>
+        <w:sz w:val="20"/>
+      </w:rPr>
+    </w:lvl>
+    <w:lvl w:ilvl="5" w:tentative="1">
+      <w:start w:val="1"/>
+      <w:numFmt w:val="bullet"/>
+      <w:lvlText w:val=""/>
+      <w:lvlJc w:val="left"/>
+      <w:pPr>
+        <w:tabs>
+          <w:tab w:val="num" w:pos="4320"/>
+        </w:tabs>
+        <w:ind w:left="4320" w:hanging="360"/>
+      </w:pPr>
+      <w:rPr>
+        <w:rFonts w:ascii="Wingdings" w:hAnsi="Wingdings" w:hint="default"/>
+        <w:sz w:val="20"/>
+      </w:rPr>
+    </w:lvl>
+    <w:lvl w:ilvl="6" w:tentative="1">
+      <w:start w:val="1"/>
+      <w:numFmt w:val="bullet"/>
+      <w:lvlText w:val=""/>
+      <w:lvlJc w:val="left"/>
+      <w:pPr>
+        <w:tabs>
+          <w:tab w:val="num" w:pos="5040"/>
+        </w:tabs>
+        <w:ind w:left="5040" w:hanging="360"/>
+      </w:pPr>
+      <w:rPr>
+        <w:rFonts w:ascii="Wingdings" w:hAnsi="Wingdings" w:hint="default"/>
+        <w:sz w:val="20"/>
+      </w:rPr>
+    </w:lvl>
+    <w:lvl w:ilvl="7" w:tentative="1">
+      <w:start w:val="1"/>
+      <w:numFmt w:val="bullet"/>
+      <w:lvlText w:val=""/>
+      <w:lvlJc w:val="left"/>
+      <w:pPr>
+        <w:tabs>
+          <w:tab w:val="num" w:pos="5760"/>
+        </w:tabs>
+        <w:ind w:left="5760" w:hanging="360"/>
+      </w:pPr>
+      <w:rPr>
+        <w:rFonts w:ascii="Wingdings" w:hAnsi="Wingdings" w:hint="default"/>
+        <w:sz w:val="20"/>
+      </w:rPr>
+    </w:lvl>
+    <w:lvl w:ilvl="8" w:tentative="1">
+      <w:start w:val="1"/>
+      <w:numFmt w:val="bullet"/>
+      <w:lvlText w:val=""/>
+      <w:lvlJc w:val="left"/>
+      <w:pPr>
+        <w:tabs>
+          <w:tab w:val="num" w:pos="6480"/>
+        </w:tabs>
+        <w:ind w:left="6480" w:hanging="360"/>
+      </w:pPr>
+      <w:rPr>
+        <w:rFonts w:ascii="Wingdings" w:hAnsi="Wingdings" w:hint="default"/>
+        <w:sz w:val="20"/>
+      </w:rPr>
+    </w:lvl>
+  </w:abstractNum>
+  <w:abstractNum w:abstractNumId="1" w15:restartNumberingAfterBreak="0">
     <w:nsid w:val="0A227E35"/>
     <w:multiLevelType w:val="multilevel"/>
     <w:tmpl w:val="2C0E63A6"/>
@@ -3441,7 +3744,7 @@
       </w:rPr>
     </w:lvl>
   </w:abstractNum>
-  <w:abstractNum w:abstractNumId="1" w15:restartNumberingAfterBreak="0">
+  <w:abstractNum w:abstractNumId="2" w15:restartNumberingAfterBreak="0">
     <w:nsid w:val="182E5066"/>
     <w:multiLevelType w:val="multilevel"/>
     <w:tmpl w:val="446081AE"/>
@@ -3590,7 +3893,7 @@
       </w:rPr>
     </w:lvl>
   </w:abstractNum>
-  <w:abstractNum w:abstractNumId="2" w15:restartNumberingAfterBreak="0">
+  <w:abstractNum w:abstractNumId="3" w15:restartNumberingAfterBreak="0">
     <w:nsid w:val="1F844734"/>
     <w:multiLevelType w:val="multilevel"/>
     <w:tmpl w:val="9788C2CE"/>
@@ -3739,7 +4042,7 @@
       </w:rPr>
     </w:lvl>
   </w:abstractNum>
-  <w:abstractNum w:abstractNumId="3" w15:restartNumberingAfterBreak="0">
+  <w:abstractNum w:abstractNumId="4" w15:restartNumberingAfterBreak="0">
     <w:nsid w:val="244F25A9"/>
     <w:multiLevelType w:val="hybridMultilevel"/>
     <w:tmpl w:val="FCE46E60"/>
@@ -3852,7 +4155,156 @@
       </w:rPr>
     </w:lvl>
   </w:abstractNum>
-  <w:abstractNum w:abstractNumId="4" w15:restartNumberingAfterBreak="0">
+  <w:abstractNum w:abstractNumId="5" w15:restartNumberingAfterBreak="0">
+    <w:nsid w:val="27757D40"/>
+    <w:multiLevelType w:val="multilevel"/>
+    <w:tmpl w:val="B6CE70C0"/>
+    <w:lvl w:ilvl="0">
+      <w:start w:val="1"/>
+      <w:numFmt w:val="bullet"/>
+      <w:lvlText w:val=""/>
+      <w:lvlJc w:val="left"/>
+      <w:pPr>
+        <w:tabs>
+          <w:tab w:val="num" w:pos="720"/>
+        </w:tabs>
+        <w:ind w:left="720" w:hanging="360"/>
+      </w:pPr>
+      <w:rPr>
+        <w:rFonts w:ascii="Symbol" w:hAnsi="Symbol" w:hint="default"/>
+        <w:sz w:val="20"/>
+      </w:rPr>
+    </w:lvl>
+    <w:lvl w:ilvl="1" w:tentative="1">
+      <w:start w:val="1"/>
+      <w:numFmt w:val="bullet"/>
+      <w:lvlText w:val="o"/>
+      <w:lvlJc w:val="left"/>
+      <w:pPr>
+        <w:tabs>
+          <w:tab w:val="num" w:pos="1440"/>
+        </w:tabs>
+        <w:ind w:left="1440" w:hanging="360"/>
+      </w:pPr>
+      <w:rPr>
+        <w:rFonts w:ascii="Courier New" w:hAnsi="Courier New" w:hint="default"/>
+        <w:sz w:val="20"/>
+      </w:rPr>
+    </w:lvl>
+    <w:lvl w:ilvl="2" w:tentative="1">
+      <w:start w:val="1"/>
+      <w:numFmt w:val="bullet"/>
+      <w:lvlText w:val=""/>
+      <w:lvlJc w:val="left"/>
+      <w:pPr>
+        <w:tabs>
+          <w:tab w:val="num" w:pos="2160"/>
+        </w:tabs>
+        <w:ind w:left="2160" w:hanging="360"/>
+      </w:pPr>
+      <w:rPr>
+        <w:rFonts w:ascii="Wingdings" w:hAnsi="Wingdings" w:hint="default"/>
+        <w:sz w:val="20"/>
+      </w:rPr>
+    </w:lvl>
+    <w:lvl w:ilvl="3" w:tentative="1">
+      <w:start w:val="1"/>
+      <w:numFmt w:val="bullet"/>
+      <w:lvlText w:val=""/>
+      <w:lvlJc w:val="left"/>
+      <w:pPr>
+        <w:tabs>
+          <w:tab w:val="num" w:pos="2880"/>
+        </w:tabs>
+        <w:ind w:left="2880" w:hanging="360"/>
+      </w:pPr>
+      <w:rPr>
+        <w:rFonts w:ascii="Wingdings" w:hAnsi="Wingdings" w:hint="default"/>
+        <w:sz w:val="20"/>
+      </w:rPr>
+    </w:lvl>
+    <w:lvl w:ilvl="4" w:tentative="1">
+      <w:start w:val="1"/>
+      <w:numFmt w:val="bullet"/>
+      <w:lvlText w:val=""/>
+      <w:lvlJc w:val="left"/>
+      <w:pPr>
+        <w:tabs>
+          <w:tab w:val="num" w:pos="3600"/>
+        </w:tabs>
+        <w:ind w:left="3600" w:hanging="360"/>
+      </w:pPr>
+      <w:rPr>
+        <w:rFonts w:ascii="Wingdings" w:hAnsi="Wingdings" w:hint="default"/>
+        <w:sz w:val="20"/>
+      </w:rPr>
+    </w:lvl>
+    <w:lvl w:ilvl="5" w:tentative="1">
+      <w:start w:val="1"/>
+      <w:numFmt w:val="bullet"/>
+      <w:lvlText w:val=""/>
+      <w:lvlJc w:val="left"/>
+      <w:pPr>
+        <w:tabs>
+          <w:tab w:val="num" w:pos="4320"/>
+        </w:tabs>
+        <w:ind w:left="4320" w:hanging="360"/>
+      </w:pPr>
+      <w:rPr>
+        <w:rFonts w:ascii="Wingdings" w:hAnsi="Wingdings" w:hint="default"/>
+        <w:sz w:val="20"/>
+      </w:rPr>
+    </w:lvl>
+    <w:lvl w:ilvl="6" w:tentative="1">
+      <w:start w:val="1"/>
+      <w:numFmt w:val="bullet"/>
+      <w:lvlText w:val=""/>
+      <w:lvlJc w:val="left"/>
+      <w:pPr>
+        <w:tabs>
+          <w:tab w:val="num" w:pos="5040"/>
+        </w:tabs>
+        <w:ind w:left="5040" w:hanging="360"/>
+      </w:pPr>
+      <w:rPr>
+        <w:rFonts w:ascii="Wingdings" w:hAnsi="Wingdings" w:hint="default"/>
+        <w:sz w:val="20"/>
+      </w:rPr>
+    </w:lvl>
+    <w:lvl w:ilvl="7" w:tentative="1">
+      <w:start w:val="1"/>
+      <w:numFmt w:val="bullet"/>
+      <w:lvlText w:val=""/>
+      <w:lvlJc w:val="left"/>
+      <w:pPr>
+        <w:tabs>
+          <w:tab w:val="num" w:pos="5760"/>
+        </w:tabs>
+        <w:ind w:left="5760" w:hanging="360"/>
+      </w:pPr>
+      <w:rPr>
+        <w:rFonts w:ascii="Wingdings" w:hAnsi="Wingdings" w:hint="default"/>
+        <w:sz w:val="20"/>
+      </w:rPr>
+    </w:lvl>
+    <w:lvl w:ilvl="8" w:tentative="1">
+      <w:start w:val="1"/>
+      <w:numFmt w:val="bullet"/>
+      <w:lvlText w:val=""/>
+      <w:lvlJc w:val="left"/>
+      <w:pPr>
+        <w:tabs>
+          <w:tab w:val="num" w:pos="6480"/>
+        </w:tabs>
+        <w:ind w:left="6480" w:hanging="360"/>
+      </w:pPr>
+      <w:rPr>
+        <w:rFonts w:ascii="Wingdings" w:hAnsi="Wingdings" w:hint="default"/>
+        <w:sz w:val="20"/>
+      </w:rPr>
+    </w:lvl>
+  </w:abstractNum>
+  <w:abstractNum w:abstractNumId="6" w15:restartNumberingAfterBreak="0">
     <w:nsid w:val="28BF5E47"/>
     <w:multiLevelType w:val="multilevel"/>
     <w:tmpl w:val="2E8AB148"/>
@@ -4001,7 +4453,7 @@
       </w:rPr>
     </w:lvl>
   </w:abstractNum>
-  <w:abstractNum w:abstractNumId="5" w15:restartNumberingAfterBreak="0">
+  <w:abstractNum w:abstractNumId="7" w15:restartNumberingAfterBreak="0">
     <w:nsid w:val="329E0A74"/>
     <w:multiLevelType w:val="multilevel"/>
     <w:tmpl w:val="5518DEAA"/>
@@ -4114,7 +4566,7 @@
       </w:rPr>
     </w:lvl>
   </w:abstractNum>
-  <w:abstractNum w:abstractNumId="6" w15:restartNumberingAfterBreak="0">
+  <w:abstractNum w:abstractNumId="8" w15:restartNumberingAfterBreak="0">
     <w:nsid w:val="43583974"/>
     <w:multiLevelType w:val="multilevel"/>
     <w:tmpl w:val="D178A7DA"/>
@@ -4263,7 +4715,7 @@
       </w:rPr>
     </w:lvl>
   </w:abstractNum>
-  <w:abstractNum w:abstractNumId="7" w15:restartNumberingAfterBreak="0">
+  <w:abstractNum w:abstractNumId="9" w15:restartNumberingAfterBreak="0">
     <w:nsid w:val="45BA449F"/>
     <w:multiLevelType w:val="multilevel"/>
     <w:tmpl w:val="82489274"/>
@@ -4412,7 +4864,7 @@
       </w:rPr>
     </w:lvl>
   </w:abstractNum>
-  <w:abstractNum w:abstractNumId="8" w15:restartNumberingAfterBreak="0">
+  <w:abstractNum w:abstractNumId="10" w15:restartNumberingAfterBreak="0">
     <w:nsid w:val="4AB241C0"/>
     <w:multiLevelType w:val="multilevel"/>
     <w:tmpl w:val="27509DDC"/>
@@ -4525,7 +4977,7 @@
       </w:rPr>
     </w:lvl>
   </w:abstractNum>
-  <w:abstractNum w:abstractNumId="9" w15:restartNumberingAfterBreak="0">
+  <w:abstractNum w:abstractNumId="11" w15:restartNumberingAfterBreak="0">
     <w:nsid w:val="4ECE08F1"/>
     <w:multiLevelType w:val="multilevel"/>
     <w:tmpl w:val="92A07EC6"/>
@@ -4674,7 +5126,7 @@
       </w:rPr>
     </w:lvl>
   </w:abstractNum>
-  <w:abstractNum w:abstractNumId="10" w15:restartNumberingAfterBreak="0">
+  <w:abstractNum w:abstractNumId="12" w15:restartNumberingAfterBreak="0">
     <w:nsid w:val="5C6840A2"/>
     <w:multiLevelType w:val="multilevel"/>
     <w:tmpl w:val="976A48C2"/>
@@ -4823,7 +5275,7 @@
       </w:rPr>
     </w:lvl>
   </w:abstractNum>
-  <w:abstractNum w:abstractNumId="11" w15:restartNumberingAfterBreak="0">
+  <w:abstractNum w:abstractNumId="13" w15:restartNumberingAfterBreak="0">
     <w:nsid w:val="62617127"/>
     <w:multiLevelType w:val="multilevel"/>
     <w:tmpl w:val="74FEC4F6"/>
@@ -4972,7 +5424,7 @@
       </w:rPr>
     </w:lvl>
   </w:abstractNum>
-  <w:abstractNum w:abstractNumId="12" w15:restartNumberingAfterBreak="0">
+  <w:abstractNum w:abstractNumId="14" w15:restartNumberingAfterBreak="0">
     <w:nsid w:val="70B34130"/>
     <w:multiLevelType w:val="multilevel"/>
     <w:tmpl w:val="18E0A944"/>
@@ -5085,7 +5537,7 @@
       </w:rPr>
     </w:lvl>
   </w:abstractNum>
-  <w:abstractNum w:abstractNumId="13" w15:restartNumberingAfterBreak="0">
+  <w:abstractNum w:abstractNumId="15" w15:restartNumberingAfterBreak="0">
     <w:nsid w:val="72D47255"/>
     <w:multiLevelType w:val="multilevel"/>
     <w:tmpl w:val="F9EA0A96"/>
@@ -5234,7 +5686,7 @@
       </w:rPr>
     </w:lvl>
   </w:abstractNum>
-  <w:abstractNum w:abstractNumId="14" w15:restartNumberingAfterBreak="0">
+  <w:abstractNum w:abstractNumId="16" w15:restartNumberingAfterBreak="0">
     <w:nsid w:val="773B59B1"/>
     <w:multiLevelType w:val="multilevel"/>
     <w:tmpl w:val="68F63022"/>
@@ -5383,7 +5835,7 @@
       </w:rPr>
     </w:lvl>
   </w:abstractNum>
-  <w:abstractNum w:abstractNumId="15" w15:restartNumberingAfterBreak="0">
+  <w:abstractNum w:abstractNumId="17" w15:restartNumberingAfterBreak="0">
     <w:nsid w:val="798E0D56"/>
     <w:multiLevelType w:val="multilevel"/>
     <w:tmpl w:val="972C0492"/>
@@ -5533,52 +5985,58 @@
     </w:lvl>
   </w:abstractNum>
   <w:num w:numId="1" w16cid:durableId="1166674649">
+    <w:abstractNumId w:val="12"/>
+  </w:num>
+  <w:num w:numId="2" w16cid:durableId="1211650018">
+    <w:abstractNumId w:val="13"/>
+  </w:num>
+  <w:num w:numId="3" w16cid:durableId="145434478">
+    <w:abstractNumId w:val="11"/>
+  </w:num>
+  <w:num w:numId="4" w16cid:durableId="2113084051">
+    <w:abstractNumId w:val="8"/>
+  </w:num>
+  <w:num w:numId="5" w16cid:durableId="1594586242">
+    <w:abstractNumId w:val="6"/>
+  </w:num>
+  <w:num w:numId="6" w16cid:durableId="1176648331">
     <w:abstractNumId w:val="10"/>
   </w:num>
-  <w:num w:numId="2" w16cid:durableId="1211650018">
-    <w:abstractNumId w:val="11"/>
+  <w:num w:numId="7" w16cid:durableId="1663391649">
+    <w:abstractNumId w:val="7"/>
   </w:num>
-  <w:num w:numId="3" w16cid:durableId="145434478">
+  <w:num w:numId="8" w16cid:durableId="490561821">
+    <w:abstractNumId w:val="14"/>
+  </w:num>
+  <w:num w:numId="9" w16cid:durableId="1760254788">
+    <w:abstractNumId w:val="16"/>
+  </w:num>
+  <w:num w:numId="10" w16cid:durableId="1277329093">
+    <w:abstractNumId w:val="2"/>
+  </w:num>
+  <w:num w:numId="11" w16cid:durableId="1333987331">
+    <w:abstractNumId w:val="17"/>
+  </w:num>
+  <w:num w:numId="12" w16cid:durableId="503321397">
+    <w:abstractNumId w:val="1"/>
+  </w:num>
+  <w:num w:numId="13" w16cid:durableId="1844390032">
     <w:abstractNumId w:val="9"/>
   </w:num>
-  <w:num w:numId="4" w16cid:durableId="2113084051">
-    <w:abstractNumId w:val="6"/>
-  </w:num>
-  <w:num w:numId="5" w16cid:durableId="1594586242">
+  <w:num w:numId="14" w16cid:durableId="2105609237">
     <w:abstractNumId w:val="4"/>
   </w:num>
-  <w:num w:numId="6" w16cid:durableId="1176648331">
-    <w:abstractNumId w:val="8"/>
+  <w:num w:numId="15" w16cid:durableId="2097818591">
+    <w:abstractNumId w:val="3"/>
   </w:num>
-  <w:num w:numId="7" w16cid:durableId="1663391649">
+  <w:num w:numId="16" w16cid:durableId="1228541111">
+    <w:abstractNumId w:val="15"/>
+  </w:num>
+  <w:num w:numId="17" w16cid:durableId="188298167">
     <w:abstractNumId w:val="5"/>
   </w:num>
-  <w:num w:numId="8" w16cid:durableId="490561821">
-    <w:abstractNumId w:val="12"/>
-  </w:num>
-  <w:num w:numId="9" w16cid:durableId="1760254788">
-    <w:abstractNumId w:val="14"/>
-  </w:num>
-  <w:num w:numId="10" w16cid:durableId="1277329093">
-    <w:abstractNumId w:val="1"/>
-  </w:num>
-  <w:num w:numId="11" w16cid:durableId="1333987331">
-    <w:abstractNumId w:val="15"/>
-  </w:num>
-  <w:num w:numId="12" w16cid:durableId="503321397">
+  <w:num w:numId="18" w16cid:durableId="1402603498">
     <w:abstractNumId w:val="0"/>
-  </w:num>
-  <w:num w:numId="13" w16cid:durableId="1844390032">
-    <w:abstractNumId w:val="7"/>
-  </w:num>
-  <w:num w:numId="14" w16cid:durableId="2105609237">
-    <w:abstractNumId w:val="3"/>
-  </w:num>
-  <w:num w:numId="15" w16cid:durableId="2097818591">
-    <w:abstractNumId w:val="2"/>
-  </w:num>
-  <w:num w:numId="16" w16cid:durableId="1228541111">
-    <w:abstractNumId w:val="13"/>
   </w:num>
 </w:numbering>
 </file>

</xml_diff>

<commit_message>
Slight change to results report
</commit_message>
<xml_diff>
--- a/results/Morgenstern Open Images Results.docx
+++ b/results/Morgenstern Open Images Results.docx
@@ -31,16 +31,7 @@
         <w:spacing w:line="240" w:lineRule="auto"/>
       </w:pPr>
       <w:r>
-        <w:t>Dec</w:t>
-      </w:r>
-      <w:r>
-        <w:t>. 1</w:t>
-      </w:r>
-      <w:r>
-        <w:t>4</w:t>
-      </w:r>
-      <w:r>
-        <w:t>, 2025</w:t>
+        <w:t>Dec. 14, 2025</w:t>
       </w:r>
     </w:p>
     <w:p>
@@ -95,7 +86,7 @@
     <w:p>
       <w:r>
         <w:pict w14:anchorId="6417097C">
-          <v:rect id="_x0000_i1110" style="width:0;height:1.5pt" o:hralign="center" o:hrstd="t" o:hr="t" fillcolor="#a0a0a0" stroked="f"/>
+          <v:rect id="_x0000_i1025" style="width:0;height:1.5pt" o:hralign="center" o:hrstd="t" o:hr="t" fillcolor="#a0a0a0" stroked="f"/>
         </w:pict>
       </w:r>
     </w:p>
@@ -197,7 +188,7 @@
     <w:p>
       <w:r>
         <w:pict w14:anchorId="5A6F61CE">
-          <v:rect id="_x0000_i1025" style="width:0;height:1.5pt" o:hralign="center" o:hrstd="t" o:hr="t" fillcolor="#a0a0a0" stroked="f"/>
+          <v:rect id="_x0000_i1026" style="width:0;height:1.5pt" o:hralign="center" o:hrstd="t" o:hr="t" fillcolor="#a0a0a0" stroked="f"/>
         </w:pict>
       </w:r>
     </w:p>
@@ -292,6 +283,7 @@
         <w:rPr>
           <w:b/>
           <w:bCs/>
+          <w:noProof/>
         </w:rPr>
         <w:drawing>
           <wp:anchor distT="0" distB="0" distL="114300" distR="114300" simplePos="0" relativeHeight="251662336" behindDoc="0" locked="0" layoutInCell="1" allowOverlap="1" wp14:anchorId="011379A0" wp14:editId="1BC4930C">
@@ -347,6 +339,7 @@
         <w:rPr>
           <w:b/>
           <w:bCs/>
+          <w:noProof/>
         </w:rPr>
         <w:drawing>
           <wp:anchor distT="0" distB="0" distL="114300" distR="114300" simplePos="0" relativeHeight="251665408" behindDoc="0" locked="0" layoutInCell="1" allowOverlap="1" wp14:anchorId="1B400720" wp14:editId="4A817247">
@@ -408,6 +401,7 @@
         <w:rPr>
           <w:b/>
           <w:bCs/>
+          <w:noProof/>
         </w:rPr>
         <w:drawing>
           <wp:anchor distT="0" distB="0" distL="114300" distR="114300" simplePos="0" relativeHeight="251666432" behindDoc="0" locked="0" layoutInCell="1" allowOverlap="1" wp14:anchorId="7CDCA823" wp14:editId="3865771E">
@@ -521,6 +515,7 @@
         <w:rPr>
           <w:b/>
           <w:bCs/>
+          <w:noProof/>
         </w:rPr>
         <w:drawing>
           <wp:anchor distT="0" distB="0" distL="114300" distR="114300" simplePos="0" relativeHeight="251664384" behindDoc="0" locked="0" layoutInCell="1" allowOverlap="1" wp14:anchorId="4F182DF9" wp14:editId="5F50E3B7">
@@ -610,6 +605,9 @@
     </w:p>
     <w:p>
       <w:r>
+        <w:rPr>
+          <w:noProof/>
+        </w:rPr>
         <w:drawing>
           <wp:anchor distT="0" distB="0" distL="114300" distR="114300" simplePos="0" relativeHeight="251663360" behindDoc="0" locked="0" layoutInCell="1" allowOverlap="1" wp14:anchorId="68CD584B" wp14:editId="4745C0D6">
             <wp:simplePos x="0" y="0"/>
@@ -668,7 +666,7 @@
     <w:p>
       <w:r>
         <w:pict w14:anchorId="7E080748">
-          <v:rect id="_x0000_i1026" style="width:0;height:1.5pt" o:hralign="center" o:hrstd="t" o:hr="t" fillcolor="#a0a0a0" stroked="f"/>
+          <v:rect id="_x0000_i1027" style="width:0;height:1.5pt" o:hralign="center" o:hrstd="t" o:hr="t" fillcolor="#a0a0a0" stroked="f"/>
         </w:pict>
       </w:r>
     </w:p>
@@ -696,29 +694,13 @@
     </w:p>
     <w:p>
       <w:r>
-        <w:t xml:space="preserve">The baseline CNN consisted of three convolutional layers with </w:t>
-      </w:r>
-      <w:proofErr w:type="spellStart"/>
-      <w:r>
-        <w:t>ReLU</w:t>
-      </w:r>
-      <w:proofErr w:type="spellEnd"/>
-      <w:r>
-        <w:t xml:space="preserve"> activations and max pooling, followed by two fully connected layers with dropout regularization.</w:t>
+        <w:t>The baseline CNN consisted of three convolutional layers with ReLU activations and max pooling, followed by two fully connected layers with dropout regularization.</w:t>
       </w:r>
       <w:r>
         <w:t xml:space="preserve"> </w:t>
       </w:r>
       <w:r>
-        <w:t xml:space="preserve">Training was conducted for 10 epochs using the </w:t>
-      </w:r>
-      <w:proofErr w:type="spellStart"/>
-      <w:r>
-        <w:t>AdamW</w:t>
-      </w:r>
-      <w:proofErr w:type="spellEnd"/>
-      <w:r>
-        <w:t xml:space="preserve"> optimizer.</w:t>
+        <w:t>Training was conducted for 10 epochs using the AdamW optimizer.</w:t>
       </w:r>
     </w:p>
     <w:p>
@@ -848,15 +830,7 @@
         <w:spacing w:before="100" w:beforeAutospacing="1" w:after="120" w:line="276" w:lineRule="auto"/>
       </w:pPr>
       <w:r>
-        <w:t xml:space="preserve">Activation: </w:t>
-      </w:r>
-      <w:proofErr w:type="spellStart"/>
-      <w:r>
-        <w:t>ReLU</w:t>
-      </w:r>
-      <w:proofErr w:type="spellEnd"/>
-      <w:r>
-        <w:t xml:space="preserve"> throughout</w:t>
+        <w:t>Activation: ReLU throughout</w:t>
       </w:r>
     </w:p>
     <w:p>
@@ -1479,6 +1453,9 @@
     </w:p>
     <w:p>
       <w:r>
+        <w:rPr>
+          <w:noProof/>
+        </w:rPr>
         <w:drawing>
           <wp:anchor distT="0" distB="0" distL="114300" distR="114300" simplePos="0" relativeHeight="251668480" behindDoc="0" locked="0" layoutInCell="1" allowOverlap="1" wp14:anchorId="366FD6ED" wp14:editId="5440FDFD">
             <wp:simplePos x="0" y="0"/>
@@ -1562,6 +1539,9 @@
     </w:p>
     <w:p>
       <w:r>
+        <w:rPr>
+          <w:noProof/>
+        </w:rPr>
         <w:drawing>
           <wp:anchor distT="0" distB="0" distL="114300" distR="114300" simplePos="0" relativeHeight="251669504" behindDoc="0" locked="0" layoutInCell="1" allowOverlap="1" wp14:anchorId="1D965517" wp14:editId="4D12DDD6">
             <wp:simplePos x="0" y="0"/>
@@ -1658,7 +1638,7 @@
     <w:p>
       <w:r>
         <w:pict w14:anchorId="150C4122">
-          <v:rect id="_x0000_i1027" style="width:0;height:1.5pt" o:hralign="center" o:hrstd="t" o:hr="t" fillcolor="#a0a0a0" stroked="f"/>
+          <v:rect id="_x0000_i1028" style="width:0;height:1.5pt" o:hralign="center" o:hrstd="t" o:hr="t" fillcolor="#a0a0a0" stroked="f"/>
         </w:pict>
       </w:r>
     </w:p>
@@ -2528,7 +2508,31 @@
         <w:rPr>
           <w:noProof/>
         </w:rPr>
-        <w:t>Early stopping was triggered due to two straight drops in validation accuracy, but the resulting model still produced a high level of accuracy.</w:t>
+        <w:t xml:space="preserve">Early stopping was triggered due </w:t>
+      </w:r>
+      <w:r>
+        <w:rPr>
+          <w:noProof/>
+        </w:rPr>
+        <w:t>to failure to increase</w:t>
+      </w:r>
+      <w:r>
+        <w:rPr>
+          <w:noProof/>
+        </w:rPr>
+        <w:t xml:space="preserve"> validation accuracy</w:t>
+      </w:r>
+      <w:r>
+        <w:rPr>
+          <w:noProof/>
+        </w:rPr>
+        <w:t xml:space="preserve"> after five epochs</w:t>
+      </w:r>
+      <w:r>
+        <w:rPr>
+          <w:noProof/>
+        </w:rPr>
+        <w:t>, but the resulting model still produced a high level of accuracy.</w:t>
       </w:r>
     </w:p>
     <w:p>
@@ -2563,6 +2567,9 @@
         </w:rPr>
       </w:pPr>
       <w:r>
+        <w:rPr>
+          <w:noProof/>
+        </w:rPr>
         <w:drawing>
           <wp:anchor distT="0" distB="0" distL="114300" distR="114300" simplePos="0" relativeHeight="251670528" behindDoc="0" locked="0" layoutInCell="1" allowOverlap="1" wp14:anchorId="78DCFFE5" wp14:editId="12C99C39">
             <wp:simplePos x="0" y="0"/>
@@ -2689,6 +2696,9 @@
         </w:rPr>
       </w:pPr>
       <w:r>
+        <w:rPr>
+          <w:noProof/>
+        </w:rPr>
         <w:drawing>
           <wp:anchor distT="0" distB="0" distL="114300" distR="114300" simplePos="0" relativeHeight="251671552" behindDoc="0" locked="0" layoutInCell="1" allowOverlap="1" wp14:anchorId="2B7F75FA" wp14:editId="721F99D7">
             <wp:simplePos x="0" y="0"/>
@@ -2800,7 +2810,7 @@
     <w:p>
       <w:r>
         <w:pict w14:anchorId="447A5C80">
-          <v:rect id="_x0000_i1074" style="width:0;height:1.5pt" o:hralign="center" o:hrstd="t" o:hr="t" fillcolor="#a0a0a0" stroked="f"/>
+          <v:rect id="_x0000_i1029" style="width:0;height:1.5pt" o:hralign="center" o:hrstd="t" o:hr="t" fillcolor="#a0a0a0" stroked="f"/>
         </w:pict>
       </w:r>
     </w:p>
@@ -3189,6 +3199,9 @@
     </w:p>
     <w:p>
       <w:r>
+        <w:rPr>
+          <w:noProof/>
+        </w:rPr>
         <w:drawing>
           <wp:anchor distT="0" distB="0" distL="114300" distR="114300" simplePos="0" relativeHeight="251667456" behindDoc="0" locked="0" layoutInCell="1" allowOverlap="1" wp14:anchorId="6D273152" wp14:editId="22C9F4D0">
             <wp:simplePos x="0" y="0"/>
@@ -3261,23 +3274,7 @@
     <w:p>
       <w:r>
         <w:lastRenderedPageBreak/>
-        <w:t xml:space="preserve">As a result, our three-layer CNN model stayed “shallow” and couldn’t dig deeper to find distinguishing features of each of the five classes of interest. The 18-layer </w:t>
-      </w:r>
-      <w:proofErr w:type="spellStart"/>
-      <w:r>
-        <w:t>ResNet</w:t>
-      </w:r>
-      <w:proofErr w:type="spellEnd"/>
-      <w:r>
-        <w:t xml:space="preserve"> model was able to quickly pull identifying features for the five classes of interest due to </w:t>
-      </w:r>
-      <w:proofErr w:type="gramStart"/>
-      <w:r>
-        <w:t>its</w:t>
-      </w:r>
-      <w:proofErr w:type="gramEnd"/>
-      <w:r>
-        <w:t xml:space="preserve"> pretrained weights and skip connections. As we see in Figure 13, validation accuracy neared 90% </w:t>
+        <w:t xml:space="preserve">As a result, our three-layer CNN model stayed “shallow” and couldn’t dig deeper to find distinguishing features of each of the five classes of interest. The 18-layer ResNet model was able to quickly pull identifying features for the five classes of interest due to its pretrained weights and skip connections. As we see in Figure 13, validation accuracy neared 90% </w:t>
       </w:r>
       <w:r>
         <w:t>after</w:t>
@@ -3289,7 +3286,7 @@
     <w:p>
       <w:r>
         <w:pict w14:anchorId="122B5F17">
-          <v:rect id="_x0000_i1028" style="width:0;height:1.5pt" o:hralign="center" o:hrstd="t" o:hr="t" fillcolor="#a0a0a0" stroked="f"/>
+          <v:rect id="_x0000_i1030" style="width:0;height:1.5pt" o:hralign="center" o:hrstd="t" o:hr="t" fillcolor="#a0a0a0" stroked="f"/>
         </w:pict>
       </w:r>
     </w:p>
@@ -3371,58 +3368,17 @@
         <w:ind w:left="720" w:hanging="720"/>
       </w:pPr>
       <w:r>
-        <w:t xml:space="preserve">Krasin I., </w:t>
-      </w:r>
-      <w:proofErr w:type="spellStart"/>
-      <w:r>
-        <w:t>Duerig</w:t>
-      </w:r>
-      <w:proofErr w:type="spellEnd"/>
-      <w:r>
-        <w:t xml:space="preserve"> T., Alldrin N., Ferrari V., Abu-El-</w:t>
-      </w:r>
-      <w:proofErr w:type="spellStart"/>
-      <w:r>
-        <w:t>Haija</w:t>
-      </w:r>
-      <w:proofErr w:type="spellEnd"/>
-      <w:r>
-        <w:t xml:space="preserve"> S., Kuznetsova A., Rom H., </w:t>
-      </w:r>
-      <w:proofErr w:type="spellStart"/>
-      <w:r>
-        <w:t>Uijlings</w:t>
-      </w:r>
-      <w:proofErr w:type="spellEnd"/>
-      <w:r>
-        <w:t xml:space="preserve"> J., Popov S., Kamali S., </w:t>
-      </w:r>
-      <w:proofErr w:type="spellStart"/>
-      <w:r>
-        <w:t>Malloci</w:t>
-      </w:r>
-      <w:proofErr w:type="spellEnd"/>
-      <w:r>
-        <w:t xml:space="preserve"> M., Pont-Tuset J., Veit A., Belongie S., Gomes V., Gupta A., Sun C., Chechik G., Cai D., Feng Z., Narayanan D., Murphy K.</w:t>
+        <w:t>Krasin I., Duerig T., Alldrin N., Ferrari V., Abu-El-Haija S., Kuznetsova A., Rom H., Uijlings J., Popov S., Kamali S., Malloci M., Pont-Tuset J., Veit A., Belongie S., Gomes V., Gupta A., Sun C., Chechik G., Cai D., Feng Z., Narayanan D., Murphy K.</w:t>
       </w:r>
       <w:r>
         <w:t xml:space="preserve"> </w:t>
       </w:r>
-      <w:proofErr w:type="spellStart"/>
       <w:r>
         <w:rPr>
           <w:i/>
           <w:iCs/>
         </w:rPr>
-        <w:t>OpenImages</w:t>
-      </w:r>
-      <w:proofErr w:type="spellEnd"/>
-      <w:r>
-        <w:rPr>
-          <w:i/>
-          <w:iCs/>
-        </w:rPr>
-        <w:t>: A public dataset for large-scale multi-label and multi-class image classification</w:t>
+        <w:t>OpenImages: A public dataset for large-scale multi-label and multi-class image classification</w:t>
       </w:r>
       <w:r>
         <w:t>, 2017.</w:t>

</xml_diff>